<commit_message>
Crypto using persistent key configure with manuf_config.py
</commit_message>
<xml_diff>
--- a/doc/HolaDesign.docx
+++ b/doc/HolaDesign.docx
@@ -80,6 +80,50 @@
       <w:r>
         <w:t>10/02/2017: Added echo request and reply messages</w:t>
       </w:r>
+    </w:p>
+    <w:p>
+      <w:pPr>
+        <w:pStyle w:val="ListParagraph"/>
+        <w:numPr>
+          <w:ilvl w:val="0"/>
+          <w:numId w:val="27"/>
+        </w:numPr>
+      </w:pPr>
+      <w:r>
+        <w:t>10/16/2017: Added 3</w:t>
+      </w:r>
+      <w:r>
+        <w:rPr>
+          <w:vertAlign w:val="superscript"/>
+        </w:rPr>
+        <w:t>rd</w:t>
+      </w:r>
+      <w:r>
+        <w:t xml:space="preserve"> party components and updated messages</w:t>
+      </w:r>
+    </w:p>
+    <w:p>
+      <w:pPr>
+        <w:pStyle w:val="ListParagraph"/>
+        <w:numPr>
+          <w:ilvl w:val="0"/>
+          <w:numId w:val="27"/>
+        </w:numPr>
+      </w:pPr>
+      <w:r>
+        <w:t>10/24/2017: Added manuf_config</w:t>
+      </w:r>
+      <w:r>
+        <w:t>.py. Updated message handler,</w:t>
+      </w:r>
+      <w:r>
+        <w:t xml:space="preserve"> messages</w:t>
+      </w:r>
+      <w:r>
+        <w:t xml:space="preserve"> and cloud_api</w:t>
+      </w:r>
+      <w:bookmarkStart w:id="0" w:name="_GoBack"/>
+      <w:bookmarkEnd w:id="0"/>
     </w:p>
     <w:p>
       <w:pPr>
@@ -120,23 +164,41 @@
       <w:r>
         <w:t xml:space="preserve">: </w:t>
       </w:r>
-      <w:r>
-        <w:t>https://lcm-proj.github.io/</w:t>
+      <w:hyperlink r:id="rId8" w:history="1">
+        <w:r>
+          <w:rPr>
+            <w:rStyle w:val="Hyperlink"/>
+          </w:rPr>
+          <w:t>https://lcm-proj.github.io/</w:t>
+        </w:r>
+      </w:hyperlink>
+      <w:r>
+        <w:t xml:space="preserve"> (in source tree)</w:t>
       </w:r>
     </w:p>
     <w:p>
       <w:r>
-        <w:t>XTEA</w:t>
-      </w:r>
-      <w:r>
-        <w:t>: mbedtls-2.5.1</w:t>
+        <w:t>Name-gen (in source tree)</w:t>
       </w:r>
     </w:p>
     <w:p>
       <w:r>
+        <w:t>XTEA</w:t>
+      </w:r>
+      <w:r>
+        <w:t>: mbedtls-2.5.1</w:t>
+      </w:r>
+    </w:p>
+    <w:p>
+      <w:pPr>
+        <w:rPr>
+          <w:rStyle w:val="Hyperlink"/>
+        </w:rPr>
+      </w:pPr>
+      <w:r>
         <w:t xml:space="preserve">XTEA Python: </w:t>
       </w:r>
-      <w:hyperlink r:id="rId8" w:history="1">
+      <w:hyperlink r:id="rId9" w:history="1">
         <w:r>
           <w:rPr>
             <w:rStyle w:val="Hyperlink"/>
@@ -144,6 +206,76 @@
           <w:t>https://pypi.python.org/pypi/xtea/0.4.0</w:t>
         </w:r>
       </w:hyperlink>
+      <w:r>
+        <w:rPr>
+          <w:rStyle w:val="Hyperlink"/>
+          <w:u w:val="none"/>
+        </w:rPr>
+        <w:t xml:space="preserve"> (in source tree)</w:t>
+      </w:r>
+    </w:p>
+    <w:p>
+      <w:r>
+        <w:t>particle.py</w:t>
+      </w:r>
+      <w:r>
+        <w:t xml:space="preserve"> (in source tree)</w:t>
+      </w:r>
+    </w:p>
+    <w:p>
+      <w:pPr>
+        <w:pStyle w:val="ListParagraph"/>
+        <w:numPr>
+          <w:ilvl w:val="0"/>
+          <w:numId w:val="28"/>
+        </w:numPr>
+      </w:pPr>
+      <w:r>
+        <w:t>Pytz.py</w:t>
+      </w:r>
+    </w:p>
+    <w:p>
+      <w:pPr>
+        <w:pStyle w:val="ListParagraph"/>
+        <w:numPr>
+          <w:ilvl w:val="0"/>
+          <w:numId w:val="28"/>
+        </w:numPr>
+      </w:pPr>
+      <w:proofErr w:type="spellStart"/>
+      <w:r>
+        <w:t>Dateutil</w:t>
+      </w:r>
+      <w:proofErr w:type="spellEnd"/>
+    </w:p>
+    <w:p>
+      <w:pPr>
+        <w:pStyle w:val="ListParagraph"/>
+        <w:numPr>
+          <w:ilvl w:val="0"/>
+          <w:numId w:val="28"/>
+        </w:numPr>
+      </w:pPr>
+      <w:r>
+        <w:t>Requests</w:t>
+      </w:r>
+    </w:p>
+    <w:p>
+      <w:pPr>
+        <w:pStyle w:val="ListParagraph"/>
+        <w:numPr>
+          <w:ilvl w:val="0"/>
+          <w:numId w:val="28"/>
+        </w:numPr>
+      </w:pPr>
+      <w:proofErr w:type="spellStart"/>
+      <w:r>
+        <w:t>pex</w:t>
+      </w:r>
+      <w:r>
+        <w:t>pect</w:t>
+      </w:r>
+      <w:proofErr w:type="spellEnd"/>
     </w:p>
     <w:p/>
     <w:p>
@@ -207,34 +339,112 @@
     </w:p>
     <w:p>
       <w:r>
+        <w:lastRenderedPageBreak/>
         <w:t>copypython2amazon.bat</w:t>
       </w:r>
     </w:p>
     <w:p>
       <w:r>
+        <w:t>copyjson2amazon.bat</w:t>
+      </w:r>
+    </w:p>
+    <w:p>
+      <w:r>
         <w:t>ssh2amazonec3.bat</w:t>
       </w:r>
     </w:p>
-    <w:p/>
-    <w:p/>
     <w:p>
-      <w:pPr>
-        <w:pStyle w:val="Heading1"/>
-      </w:pPr>
-      <w:r>
-        <w:t>Firmware</w:t>
-      </w:r>
-      <w:r>
-        <w:t xml:space="preserve"> Design</w:t>
+      <w:proofErr w:type="gramStart"/>
+      <w:r>
+        <w:t>python</w:t>
+      </w:r>
+      <w:proofErr w:type="gramEnd"/>
+      <w:r>
+        <w:t xml:space="preserve"> </w:t>
+      </w:r>
+      <w:r>
+        <w:t>manuf_config.py [-h,--help] [-c,--</w:t>
+      </w:r>
+      <w:proofErr w:type="spellStart"/>
+      <w:r>
+        <w:t>skip_claim</w:t>
+      </w:r>
+      <w:proofErr w:type="spellEnd"/>
+      <w:r>
+        <w:t>] [-f,--</w:t>
+      </w:r>
+      <w:proofErr w:type="spellStart"/>
+      <w:r>
+        <w:t>skip_flash</w:t>
+      </w:r>
+      <w:proofErr w:type="spellEnd"/>
+      <w:r>
+        <w:t>] [-</w:t>
+      </w:r>
+      <w:proofErr w:type="spellStart"/>
+      <w:r>
+        <w:t>i</w:t>
+      </w:r>
+      <w:proofErr w:type="spellEnd"/>
+      <w:r>
+        <w:t>,--</w:t>
+      </w:r>
+      <w:proofErr w:type="spellStart"/>
+      <w:r>
+        <w:t>image_filename</w:t>
+      </w:r>
+      <w:proofErr w:type="spellEnd"/>
+      <w:r>
+        <w:t xml:space="preserve"> &lt;</w:t>
+      </w:r>
+      <w:proofErr w:type="spellStart"/>
+      <w:r>
+        <w:t>image_filename</w:t>
+      </w:r>
+      <w:proofErr w:type="spellEnd"/>
+      <w:r>
+        <w:t>&gt;]</w:t>
+      </w:r>
+    </w:p>
+    <w:p>
+      <w:r>
+        <w:t xml:space="preserve">        Finds and claims connected devices, sets up </w:t>
+      </w:r>
+      <w:proofErr w:type="spellStart"/>
+      <w:r>
+        <w:t>Wifi</w:t>
+      </w:r>
+      <w:proofErr w:type="spellEnd"/>
+      <w:r>
+        <w:t xml:space="preserve">, flashes reference </w:t>
+      </w:r>
+      <w:proofErr w:type="spellStart"/>
+      <w:r>
+        <w:t>fw</w:t>
+      </w:r>
+      <w:proofErr w:type="spellEnd"/>
+      <w:r>
+        <w:t xml:space="preserve"> image and configures name, buddy name and secret key.</w:t>
       </w:r>
     </w:p>
     <w:p/>
     <w:p>
       <w:pPr>
+        <w:pStyle w:val="Heading1"/>
+      </w:pPr>
+      <w:r>
+        <w:t>Firmware</w:t>
+      </w:r>
+      <w:r>
+        <w:t xml:space="preserve"> Design</w:t>
+      </w:r>
+    </w:p>
+    <w:p/>
+    <w:p>
+      <w:pPr>
         <w:pStyle w:val="Heading2"/>
       </w:pPr>
       <w:r>
-        <w:lastRenderedPageBreak/>
         <w:t>Ownership</w:t>
       </w:r>
     </w:p>
@@ -263,7 +473,7 @@
                     </pic:cNvPicPr>
                   </pic:nvPicPr>
                   <pic:blipFill>
-                    <a:blip r:embed="rId9">
+                    <a:blip r:embed="rId10">
                       <a:extLst>
                         <a:ext uri="{28A0092B-C50C-407E-A947-70E740481C1C}">
                           <a14:useLocalDpi xmlns:a14="http://schemas.microsoft.com/office/drawing/2010/main" val="0"/>
@@ -329,7 +539,7 @@
                     </pic:cNvPicPr>
                   </pic:nvPicPr>
                   <pic:blipFill>
-                    <a:blip r:embed="rId10">
+                    <a:blip r:embed="rId11">
                       <a:extLst>
                         <a:ext uri="{28A0092B-C50C-407E-A947-70E740481C1C}">
                           <a14:useLocalDpi xmlns:a14="http://schemas.microsoft.com/office/drawing/2010/main" val="0"/>
@@ -387,7 +597,6 @@
           <w:noProof/>
           <w:lang w:val="nl-BE" w:eastAsia="nl-BE"/>
         </w:rPr>
-        <w:lastRenderedPageBreak/>
         <w:drawing>
           <wp:inline distT="0" distB="0" distL="0" distR="0" wp14:anchorId="755B86FC" wp14:editId="53565A72">
             <wp:extent cx="5943600" cy="2516899"/>
@@ -406,7 +615,7 @@
                     </pic:cNvPicPr>
                   </pic:nvPicPr>
                   <pic:blipFill>
-                    <a:blip r:embed="rId11">
+                    <a:blip r:embed="rId12">
                       <a:extLst>
                         <a:ext uri="{28A0092B-C50C-407E-A947-70E740481C1C}">
                           <a14:useLocalDpi xmlns:a14="http://schemas.microsoft.com/office/drawing/2010/main" val="0"/>
@@ -476,7 +685,7 @@
                     </pic:cNvPicPr>
                   </pic:nvPicPr>
                   <pic:blipFill>
-                    <a:blip r:embed="rId12">
+                    <a:blip r:embed="rId13">
                       <a:extLst>
                         <a:ext uri="{28A0092B-C50C-407E-A947-70E740481C1C}">
                           <a14:useLocalDpi xmlns:a14="http://schemas.microsoft.com/office/drawing/2010/main" val="0"/>
@@ -508,42 +717,12 @@
         </w:drawing>
       </w:r>
     </w:p>
-    <w:p/>
     <w:p>
       <w:pPr>
         <w:pStyle w:val="Heading2"/>
       </w:pPr>
-    </w:p>
-    <w:p>
-      <w:pPr>
-        <w:pStyle w:val="Heading2"/>
-      </w:pPr>
-    </w:p>
-    <w:p>
-      <w:pPr>
-        <w:pStyle w:val="Heading2"/>
-      </w:pPr>
-    </w:p>
-    <w:p>
-      <w:pPr>
-        <w:pStyle w:val="Heading2"/>
-      </w:pPr>
-    </w:p>
-    <w:p>
-      <w:pPr>
-        <w:pStyle w:val="Heading2"/>
-      </w:pPr>
-    </w:p>
-    <w:p>
-      <w:pPr>
-        <w:pStyle w:val="Heading2"/>
-      </w:pPr>
-    </w:p>
-    <w:p>
-      <w:pPr>
-        <w:pStyle w:val="Heading2"/>
-      </w:pPr>
-      <w:r>
+      <w:r>
+        <w:lastRenderedPageBreak/>
         <w:t>Intercom Controller</w:t>
       </w:r>
     </w:p>
@@ -571,7 +750,7 @@
                     </pic:cNvPicPr>
                   </pic:nvPicPr>
                   <pic:blipFill>
-                    <a:blip r:embed="rId13">
+                    <a:blip r:embed="rId14">
                       <a:extLst>
                         <a:ext uri="{28A0092B-C50C-407E-A947-70E740481C1C}">
                           <a14:useLocalDpi xmlns:a14="http://schemas.microsoft.com/office/drawing/2010/main" val="0"/>
@@ -603,63 +782,6 @@
         </w:drawing>
       </w:r>
     </w:p>
-    <w:p/>
-    <w:p/>
-    <w:p>
-      <w:pPr>
-        <w:pStyle w:val="Heading2"/>
-      </w:pPr>
-    </w:p>
-    <w:p>
-      <w:pPr>
-        <w:pStyle w:val="Heading2"/>
-      </w:pPr>
-    </w:p>
-    <w:p>
-      <w:pPr>
-        <w:pStyle w:val="Heading2"/>
-      </w:pPr>
-    </w:p>
-    <w:p>
-      <w:pPr>
-        <w:pStyle w:val="Heading2"/>
-      </w:pPr>
-    </w:p>
-    <w:p>
-      <w:pPr>
-        <w:pStyle w:val="Heading2"/>
-      </w:pPr>
-    </w:p>
-    <w:p>
-      <w:pPr>
-        <w:pStyle w:val="Heading2"/>
-      </w:pPr>
-    </w:p>
-    <w:p>
-      <w:pPr>
-        <w:pStyle w:val="Heading2"/>
-      </w:pPr>
-    </w:p>
-    <w:p>
-      <w:pPr>
-        <w:pStyle w:val="Heading2"/>
-      </w:pPr>
-    </w:p>
-    <w:p>
-      <w:pPr>
-        <w:pStyle w:val="Heading2"/>
-      </w:pPr>
-    </w:p>
-    <w:p>
-      <w:pPr>
-        <w:pStyle w:val="Heading2"/>
-      </w:pPr>
-    </w:p>
-    <w:p>
-      <w:pPr>
-        <w:pStyle w:val="Heading2"/>
-      </w:pPr>
-    </w:p>
     <w:p>
       <w:pPr>
         <w:pStyle w:val="Heading2"/>
@@ -698,7 +820,7 @@
                     </pic:cNvPicPr>
                   </pic:nvPicPr>
                   <pic:blipFill>
-                    <a:blip r:embed="rId14">
+                    <a:blip r:embed="rId15">
                       <a:extLst>
                         <a:ext uri="{28A0092B-C50C-407E-A947-70E740481C1C}">
                           <a14:useLocalDpi xmlns:a14="http://schemas.microsoft.com/office/drawing/2010/main" val="0"/>
@@ -736,7 +858,6 @@
         <w:pStyle w:val="Heading2"/>
       </w:pPr>
       <w:r>
-        <w:lastRenderedPageBreak/>
         <w:t>Message Handler</w:t>
       </w:r>
     </w:p>
@@ -747,11 +868,12 @@
           <w:noProof/>
           <w:lang w:val="nl-BE" w:eastAsia="nl-BE"/>
         </w:rPr>
+        <w:lastRenderedPageBreak/>
         <w:drawing>
-          <wp:inline distT="0" distB="0" distL="0" distR="0" wp14:anchorId="07077207" wp14:editId="43AE2E11">
-            <wp:extent cx="4290060" cy="1325880"/>
+          <wp:inline distT="0" distB="0" distL="0" distR="0">
+            <wp:extent cx="3931920" cy="2430780"/>
             <wp:effectExtent l="0" t="0" r="0" b="7620"/>
-            <wp:docPr id="5" name="Picture 5" descr="https://yuml.me/diagram/scruffy/class/%5BMessage_Handler%7Csend%28%29;receive%28%29;register_handler%28%29%5D++-1%3E%5BUDP%5D,%20%5BMessage_Handler%5D-.-%3E%5BIntercom_Message%5D.png"/>
+            <wp:docPr id="1" name="Picture 1" descr="https://yuml.me/diagram/scruffy/class/%5BMessage_Handler%7Csend();receive();register_handler()%5D++-1%3E%5BUDP%5D,%20%5BMessage_Handler%5D-.-%3E%5BIntercom_Message%5D,%20%5BMessage_Handler%5D-register_handler%5Cn(SECRET_KEY)%3E%5BPlf_Registry%5D.png"/>
             <wp:cNvGraphicFramePr>
               <a:graphicFrameLocks xmlns:a="http://schemas.openxmlformats.org/drawingml/2006/main" noChangeAspect="1"/>
             </wp:cNvGraphicFramePr>
@@ -759,110 +881,7 @@
               <a:graphicData uri="http://schemas.openxmlformats.org/drawingml/2006/picture">
                 <pic:pic xmlns:pic="http://schemas.openxmlformats.org/drawingml/2006/picture">
                   <pic:nvPicPr>
-                    <pic:cNvPr id="0" name="usecaseImg" descr="https://yuml.me/diagram/scruffy/class/%5BMessage_Handler%7Csend%28%29;receive%28%29;register_handler%28%29%5D++-1%3E%5BUDP%5D,%20%5BMessage_Handler%5D-.-%3E%5BIntercom_Message%5D.png"/>
-                    <pic:cNvPicPr>
-                      <a:picLocks noChangeAspect="1" noChangeArrowheads="1"/>
-                    </pic:cNvPicPr>
-                  </pic:nvPicPr>
-                  <pic:blipFill>
-                    <a:blip r:embed="rId15">
-                      <a:extLst>
-                        <a:ext uri="{28A0092B-C50C-407E-A947-70E740481C1C}">
-                          <a14:useLocalDpi xmlns:a14="http://schemas.microsoft.com/office/drawing/2010/main" val="0"/>
-                        </a:ext>
-                      </a:extLst>
-                    </a:blip>
-                    <a:srcRect/>
-                    <a:stretch>
-                      <a:fillRect/>
-                    </a:stretch>
-                  </pic:blipFill>
-                  <pic:spPr bwMode="auto">
-                    <a:xfrm>
-                      <a:off x="0" y="0"/>
-                      <a:ext cx="4290060" cy="1325880"/>
-                    </a:xfrm>
-                    <a:prstGeom prst="rect">
-                      <a:avLst/>
-                    </a:prstGeom>
-                    <a:noFill/>
-                    <a:ln>
-                      <a:noFill/>
-                    </a:ln>
-                  </pic:spPr>
-                </pic:pic>
-              </a:graphicData>
-            </a:graphic>
-          </wp:inline>
-        </w:drawing>
-      </w:r>
-    </w:p>
-    <w:p>
-      <w:pPr>
-        <w:pStyle w:val="Heading2"/>
-      </w:pPr>
-    </w:p>
-    <w:p>
-      <w:pPr>
-        <w:pStyle w:val="Heading2"/>
-      </w:pPr>
-    </w:p>
-    <w:p>
-      <w:pPr>
-        <w:pStyle w:val="Heading2"/>
-      </w:pPr>
-      <w:r>
-        <w:t>Messages</w:t>
-      </w:r>
-    </w:p>
-    <w:p/>
-    <w:p>
-      <w:r>
-        <w:t>Note that the message channel is not considered reliable. Messages can get lost and the message protocols must be robust against occasional message loss.</w:t>
-      </w:r>
-    </w:p>
-    <w:p>
-      <w:r>
-        <w:t xml:space="preserve">All messages except </w:t>
-      </w:r>
-      <w:proofErr w:type="spellStart"/>
-      <w:r>
-        <w:t>i_am</w:t>
-      </w:r>
-      <w:proofErr w:type="spellEnd"/>
-      <w:r>
-        <w:t xml:space="preserve"> and </w:t>
-      </w:r>
-      <w:proofErr w:type="spellStart"/>
-      <w:r>
-        <w:t>i_am_reply</w:t>
-      </w:r>
-      <w:proofErr w:type="spellEnd"/>
-      <w:r>
-        <w:t xml:space="preserve"> are encrypted using XTEA block cipher.</w:t>
-      </w:r>
-    </w:p>
-    <w:p/>
-    <w:p>
-      <w:r>
-        <w:rPr>
-          <w:noProof/>
-          <w:lang w:val="nl-BE" w:eastAsia="nl-BE"/>
-        </w:rPr>
-        <w:lastRenderedPageBreak/>
-        <w:drawing>
-          <wp:inline distT="0" distB="0" distL="0" distR="0">
-            <wp:extent cx="4030980" cy="6294120"/>
-            <wp:effectExtent l="0" t="0" r="7620" b="0"/>
-            <wp:docPr id="6" name="Picture 6" descr="https://yuml.me/1f603172.png"/>
-            <wp:cNvGraphicFramePr>
-              <a:graphicFrameLocks xmlns:a="http://schemas.openxmlformats.org/drawingml/2006/main" noChangeAspect="1"/>
-            </wp:cNvGraphicFramePr>
-            <a:graphic xmlns:a="http://schemas.openxmlformats.org/drawingml/2006/main">
-              <a:graphicData uri="http://schemas.openxmlformats.org/drawingml/2006/picture">
-                <pic:pic xmlns:pic="http://schemas.openxmlformats.org/drawingml/2006/picture">
-                  <pic:nvPicPr>
-                    <pic:cNvPr id="0" name="usecaseImg" descr="https://yuml.me/1f603172.png"/>
+                    <pic:cNvPr id="0" name="usecaseImg" descr="https://yuml.me/diagram/scruffy/class/%5BMessage_Handler%7Csend();receive();register_handler()%5D++-1%3E%5BUDP%5D,%20%5BMessage_Handler%5D-.-%3E%5BIntercom_Message%5D,%20%5BMessage_Handler%5D-register_handler%5Cn(SECRET_KEY)%3E%5BPlf_Registry%5D.png"/>
                     <pic:cNvPicPr>
                       <a:picLocks noChangeAspect="1" noChangeArrowheads="1"/>
                     </pic:cNvPicPr>
@@ -883,7 +902,7 @@
                   <pic:spPr bwMode="auto">
                     <a:xfrm>
                       <a:off x="0" y="0"/>
-                      <a:ext cx="4030980" cy="6294120"/>
+                      <a:ext cx="3931920" cy="2430780"/>
                     </a:xfrm>
                     <a:prstGeom prst="rect">
                       <a:avLst/>
@@ -899,21 +918,58 @@
           </wp:inline>
         </w:drawing>
       </w:r>
-      <w:bookmarkStart w:id="0" w:name="_GoBack"/>
-      <w:bookmarkEnd w:id="0"/>
     </w:p>
-    <w:p/>
-    <w:p/>
     <w:p>
       <w:pPr>
         <w:pStyle w:val="Heading2"/>
       </w:pPr>
-      <w:r>
-        <w:t>Intercom Cloud API</w:t>
+    </w:p>
+    <w:p>
+      <w:pPr>
+        <w:pStyle w:val="Heading2"/>
+      </w:pPr>
+    </w:p>
+    <w:p>
+      <w:pPr>
+        <w:pStyle w:val="Heading2"/>
+      </w:pPr>
+      <w:r>
+        <w:t>Messages</w:t>
       </w:r>
     </w:p>
     <w:p/>
     <w:p>
+      <w:r>
+        <w:t>Note that the message channel is not considered reliable. Messages can get lost and the message protocols must be robust against occasional message loss.</w:t>
+      </w:r>
+    </w:p>
+    <w:p>
+      <w:r>
+        <w:t>All mess</w:t>
+      </w:r>
+      <w:r>
+        <w:t xml:space="preserve">ages except </w:t>
+      </w:r>
+      <w:proofErr w:type="spellStart"/>
+      <w:r>
+        <w:t>i_am</w:t>
+      </w:r>
+      <w:proofErr w:type="spellEnd"/>
+      <w:r>
+        <w:t xml:space="preserve"> </w:t>
+      </w:r>
+      <w:r>
+        <w:t>are encrypted using XTEA block cipher.</w:t>
+      </w:r>
+      <w:r>
+        <w:t xml:space="preserve"> The secret key is configured into the device at manufacturing time. </w:t>
+      </w:r>
+    </w:p>
+    <w:p/>
+    <w:p>
+      <w:pPr>
+        <w:jc w:val="center"/>
+      </w:pPr>
       <w:r>
         <w:rPr>
           <w:noProof/>
@@ -922,9 +978,9 @@
         <w:lastRenderedPageBreak/>
         <w:drawing>
           <wp:inline distT="0" distB="0" distL="0" distR="0">
-            <wp:extent cx="4000500" cy="1524000"/>
-            <wp:effectExtent l="0" t="0" r="0" b="0"/>
-            <wp:docPr id="12" name="Picture 12" descr="https://yuml.me/34a89e30"/>
+            <wp:extent cx="4030980" cy="6134100"/>
+            <wp:effectExtent l="0" t="0" r="7620" b="0"/>
+            <wp:docPr id="3" name="Picture 3" descr="https://yuml.me/83318920.png"/>
             <wp:cNvGraphicFramePr>
               <a:graphicFrameLocks xmlns:a="http://schemas.openxmlformats.org/drawingml/2006/main" noChangeAspect="1"/>
             </wp:cNvGraphicFramePr>
@@ -932,7 +988,7 @@
               <a:graphicData uri="http://schemas.openxmlformats.org/drawingml/2006/picture">
                 <pic:pic xmlns:pic="http://schemas.openxmlformats.org/drawingml/2006/picture">
                   <pic:nvPicPr>
-                    <pic:cNvPr id="0" name="Picture 1" descr="https://yuml.me/34a89e30"/>
+                    <pic:cNvPr id="0" name="usecaseImg" descr="https://yuml.me/83318920.png"/>
                     <pic:cNvPicPr>
                       <a:picLocks noChangeAspect="1" noChangeArrowheads="1"/>
                     </pic:cNvPicPr>
@@ -953,7 +1009,7 @@
                   <pic:spPr bwMode="auto">
                     <a:xfrm>
                       <a:off x="0" y="0"/>
-                      <a:ext cx="4000500" cy="1524000"/>
+                      <a:ext cx="4030980" cy="6134100"/>
                     </a:xfrm>
                     <a:prstGeom prst="rect">
                       <a:avLst/>
@@ -970,50 +1026,126 @@
         </w:drawing>
       </w:r>
     </w:p>
+    <w:p/>
+    <w:p/>
     <w:p>
       <w:pPr>
-        <w:pStyle w:val="Heading1"/>
-      </w:pPr>
-    </w:p>
-    <w:p>
-      <w:pPr>
-        <w:pStyle w:val="Heading1"/>
-      </w:pPr>
-    </w:p>
-    <w:p>
-      <w:pPr>
-        <w:pStyle w:val="Heading1"/>
-      </w:pPr>
-      <w:r>
-        <w:t>Registry keys</w:t>
+        <w:pStyle w:val="Heading2"/>
+      </w:pPr>
+      <w:r>
+        <w:t>Intercom Cloud API</w:t>
       </w:r>
     </w:p>
     <w:p/>
     <w:p>
-      <w:r>
-        <w:t>REG_KEY_MY_NAME persistent</w:t>
+      <w:pPr>
+        <w:jc w:val="center"/>
+      </w:pPr>
+      <w:r>
+        <w:rPr>
+          <w:noProof/>
+          <w:lang w:val="nl-BE" w:eastAsia="nl-BE"/>
+        </w:rPr>
+        <w:lastRenderedPageBreak/>
+        <w:drawing>
+          <wp:inline distT="0" distB="0" distL="0" distR="0">
+            <wp:extent cx="4655820" cy="1889760"/>
+            <wp:effectExtent l="0" t="0" r="0" b="0"/>
+            <wp:docPr id="152" name="Picture 152" descr="https://yuml.me/a67acc13.png"/>
+            <wp:cNvGraphicFramePr>
+              <a:graphicFrameLocks xmlns:a="http://schemas.openxmlformats.org/drawingml/2006/main" noChangeAspect="1"/>
+            </wp:cNvGraphicFramePr>
+            <a:graphic xmlns:a="http://schemas.openxmlformats.org/drawingml/2006/main">
+              <a:graphicData uri="http://schemas.openxmlformats.org/drawingml/2006/picture">
+                <pic:pic xmlns:pic="http://schemas.openxmlformats.org/drawingml/2006/picture">
+                  <pic:nvPicPr>
+                    <pic:cNvPr id="0" name="usecaseImg" descr="https://yuml.me/a67acc13.png"/>
+                    <pic:cNvPicPr>
+                      <a:picLocks noChangeAspect="1" noChangeArrowheads="1"/>
+                    </pic:cNvPicPr>
+                  </pic:nvPicPr>
+                  <pic:blipFill>
+                    <a:blip r:embed="rId18">
+                      <a:extLst>
+                        <a:ext uri="{28A0092B-C50C-407E-A947-70E740481C1C}">
+                          <a14:useLocalDpi xmlns:a14="http://schemas.microsoft.com/office/drawing/2010/main" val="0"/>
+                        </a:ext>
+                      </a:extLst>
+                    </a:blip>
+                    <a:srcRect/>
+                    <a:stretch>
+                      <a:fillRect/>
+                    </a:stretch>
+                  </pic:blipFill>
+                  <pic:spPr bwMode="auto">
+                    <a:xfrm>
+                      <a:off x="0" y="0"/>
+                      <a:ext cx="4655820" cy="1889760"/>
+                    </a:xfrm>
+                    <a:prstGeom prst="rect">
+                      <a:avLst/>
+                    </a:prstGeom>
+                    <a:noFill/>
+                    <a:ln>
+                      <a:noFill/>
+                    </a:ln>
+                  </pic:spPr>
+                </pic:pic>
+              </a:graphicData>
+            </a:graphic>
+          </wp:inline>
+        </w:drawing>
       </w:r>
     </w:p>
     <w:p>
-      <w:r>
-        <w:t>REG_KEY_BUDDY_NAME persistent</w:t>
-      </w:r>
+      <w:pPr>
+        <w:pStyle w:val="Heading1"/>
+      </w:pPr>
     </w:p>
     <w:p>
-      <w:r>
-        <w:t>REG_KEY_BUDDY_ID volatile</w:t>
+      <w:pPr>
+        <w:pStyle w:val="Heading1"/>
+      </w:pPr>
+    </w:p>
+    <w:p>
+      <w:pPr>
+        <w:pStyle w:val="Heading1"/>
+      </w:pPr>
+      <w:r>
+        <w:t>Registry keys</w:t>
       </w:r>
     </w:p>
     <w:p/>
     <w:p>
-      <w:pPr>
-        <w:pStyle w:val="Heading1"/>
-      </w:pPr>
-      <w:r>
-        <w:t>Server Side</w:t>
+      <w:r>
+        <w:t>REG_KEY_MY_NAME persistent</w:t>
+      </w:r>
+    </w:p>
+    <w:p>
+      <w:r>
+        <w:t>REG_KEY_BUDDY_NAME persistent</w:t>
+      </w:r>
+    </w:p>
+    <w:p>
+      <w:r>
+        <w:t>REG_KEY_BUDDY_ID volatile</w:t>
+      </w:r>
+    </w:p>
+    <w:p>
+      <w:r>
+        <w:t>REG_KEY_SECRET_KEY persistent</w:t>
       </w:r>
     </w:p>
     <w:p/>
+    <w:p>
+      <w:pPr>
+        <w:pStyle w:val="Heading1"/>
+      </w:pPr>
+      <w:r>
+        <w:lastRenderedPageBreak/>
+        <w:t>Server Side</w:t>
+      </w:r>
+    </w:p>
     <w:p>
       <w:pPr>
         <w:rPr>
@@ -1028,7 +1160,6 @@
           <w:noProof/>
           <w:lang w:val="nl-BE" w:eastAsia="nl-BE"/>
         </w:rPr>
-        <w:lastRenderedPageBreak/>
         <mc:AlternateContent>
           <mc:Choice Requires="wpc">
             <w:drawing>
@@ -1527,8 +1658,8 @@
                         <wps:cNvSpPr/>
                         <wps:spPr>
                           <a:xfrm>
-                            <a:off x="4533900" y="2971800"/>
-                            <a:ext cx="914400" cy="1234440"/>
+                            <a:off x="4396740" y="2255520"/>
+                            <a:ext cx="1051560" cy="3322320"/>
                           </a:xfrm>
                           <a:prstGeom prst="rect">
                             <a:avLst/>
@@ -1638,6 +1769,64 @@
                               </w:r>
                               <w:proofErr w:type="gramEnd"/>
                             </w:p>
+                            <w:p>
+                              <w:pPr>
+                                <w:jc w:val="center"/>
+                                <w:rPr>
+                                  <w:b/>
+                                </w:rPr>
+                              </w:pPr>
+                              <w:proofErr w:type="spellStart"/>
+                              <w:proofErr w:type="gramStart"/>
+                              <w:r>
+                                <w:rPr>
+                                  <w:b/>
+                                </w:rPr>
+                                <w:t>getEncoderCryptoCodec</w:t>
+                              </w:r>
+                              <w:proofErr w:type="spellEnd"/>
+                              <w:r>
+                                <w:rPr>
+                                  <w:b/>
+                                </w:rPr>
+                                <w:t>()</w:t>
+                              </w:r>
+                              <w:proofErr w:type="gramEnd"/>
+                            </w:p>
+                            <w:p>
+                              <w:pPr>
+                                <w:jc w:val="center"/>
+                                <w:rPr>
+                                  <w:b/>
+                                </w:rPr>
+                              </w:pPr>
+                              <w:proofErr w:type="spellStart"/>
+                              <w:proofErr w:type="gramStart"/>
+                              <w:r>
+                                <w:rPr>
+                                  <w:b/>
+                                </w:rPr>
+                                <w:t>getDecoderCryptoCodec</w:t>
+                              </w:r>
+                              <w:proofErr w:type="spellEnd"/>
+                              <w:proofErr w:type="gramEnd"/>
+                            </w:p>
+                            <w:p>
+                              <w:pPr>
+                                <w:jc w:val="center"/>
+                                <w:rPr>
+                                  <w:b/>
+                                </w:rPr>
+                              </w:pPr>
+                            </w:p>
+                            <w:p>
+                              <w:pPr>
+                                <w:jc w:val="center"/>
+                                <w:rPr>
+                                  <w:b/>
+                                </w:rPr>
+                              </w:pPr>
+                            </w:p>
                           </w:txbxContent>
                         </wps:txbx>
                         <wps:bodyPr rot="0" spcFirstLastPara="0" vertOverflow="overflow" horzOverflow="overflow" vert="horz" wrap="square" lIns="91440" tIns="45720" rIns="91440" bIns="45720" numCol="1" spcCol="0" rtlCol="0" fromWordArt="0" anchor="ctr" anchorCtr="0" forceAA="0" compatLnSpc="1">
@@ -1654,9 +1843,9 @@
                           <a:endCxn id="20" idx="1"/>
                         </wps:cNvCnPr>
                         <wps:spPr>
-                          <a:xfrm flipV="1">
-                            <a:off x="4152900" y="3589020"/>
-                            <a:ext cx="381000" cy="175260"/>
+                          <a:xfrm>
+                            <a:off x="4152900" y="3764280"/>
+                            <a:ext cx="243840" cy="152400"/>
                           </a:xfrm>
                           <a:prstGeom prst="straightConnector1">
                             <a:avLst/>
@@ -1691,8 +1880,8 @@
                         </wps:cNvCnPr>
                         <wps:spPr>
                           <a:xfrm>
-                            <a:off x="4572000" y="2987040"/>
-                            <a:ext cx="914400" cy="914400"/>
+                            <a:off x="4922520" y="2255520"/>
+                            <a:ext cx="563880" cy="1645920"/>
                           </a:xfrm>
                           <a:prstGeom prst="straightConnector1">
                             <a:avLst/>
@@ -1726,7 +1915,7 @@
                         <wps:spPr>
                           <a:xfrm flipH="1" flipV="1">
                             <a:off x="3329940" y="571500"/>
-                            <a:ext cx="1661160" cy="2400300"/>
+                            <a:ext cx="1592580" cy="1684020"/>
                           </a:xfrm>
                           <a:prstGeom prst="straightConnector1">
                             <a:avLst/>
@@ -3250,7 +3439,7 @@
           </mc:Choice>
           <mc:Fallback>
             <w:pict>
-              <v:group id="Canvas 10" o:spid="_x0000_s1026" editas="canvas" style="width:6in;height:506.4pt;mso-position-horizontal-relative:char;mso-position-vertical-relative:line" coordsize="54864,64312" o:gfxdata="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">
+              <v:group id="Canvas 10" o:spid="_x0000_s1026" editas="canvas" style="width:6in;height:506.4pt;mso-position-horizontal-relative:char;mso-position-vertical-relative:line" coordsize="54864,64312" o:gfxdata="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">
                 <v:shapetype id="_x0000_t75" coordsize="21600,21600" o:spt="75" o:preferrelative="t" path="m@4@5l@4@11@9@11@9@5xe" filled="f" stroked="f">
                   <v:stroke joinstyle="miter"/>
                   <v:formulas>
@@ -3480,7 +3669,7 @@
                 <v:shape id="Straight Arrow Connector 19" o:spid="_x0000_s1035" type="#_x0000_t32" style="position:absolute;left:33299;top:5715;width:7315;height:76;visibility:visible;mso-wrap-style:square" o:connectortype="straight" o:gfxdata="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" strokecolor="black [3213]" strokeweight="2pt">
                   <v:stroke endarrow="block" joinstyle="miter"/>
                 </v:shape>
-                <v:rect id="Rectangle 20" o:spid="_x0000_s1036" style="position:absolute;left:45339;top:29718;width:9144;height:12344;visibility:visible;mso-wrap-style:square;v-text-anchor:middle" o:gfxdata="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" fillcolor="#1cade4 [3204]" strokecolor="#0d5571 [1604]" strokeweight="1pt">
+                <v:rect id="Rectangle 20" o:spid="_x0000_s1036" style="position:absolute;left:43967;top:22555;width:10516;height:33223;visibility:visible;mso-wrap-style:square;v-text-anchor:middle" o:gfxdata="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" fillcolor="#1cade4 [3204]" strokecolor="#0d5571 [1604]" strokeweight="1pt">
                   <v:textbox>
                     <w:txbxContent>
                       <w:p>
@@ -3569,16 +3758,74 @@
                         </w:r>
                         <w:proofErr w:type="gramEnd"/>
                       </w:p>
+                      <w:p>
+                        <w:pPr>
+                          <w:jc w:val="center"/>
+                          <w:rPr>
+                            <w:b/>
+                          </w:rPr>
+                        </w:pPr>
+                        <w:proofErr w:type="spellStart"/>
+                        <w:proofErr w:type="gramStart"/>
+                        <w:r>
+                          <w:rPr>
+                            <w:b/>
+                          </w:rPr>
+                          <w:t>getEncoderCryptoCodec</w:t>
+                        </w:r>
+                        <w:proofErr w:type="spellEnd"/>
+                        <w:r>
+                          <w:rPr>
+                            <w:b/>
+                          </w:rPr>
+                          <w:t>()</w:t>
+                        </w:r>
+                        <w:proofErr w:type="gramEnd"/>
+                      </w:p>
+                      <w:p>
+                        <w:pPr>
+                          <w:jc w:val="center"/>
+                          <w:rPr>
+                            <w:b/>
+                          </w:rPr>
+                        </w:pPr>
+                        <w:proofErr w:type="spellStart"/>
+                        <w:proofErr w:type="gramStart"/>
+                        <w:r>
+                          <w:rPr>
+                            <w:b/>
+                          </w:rPr>
+                          <w:t>getDecoderCryptoCodec</w:t>
+                        </w:r>
+                        <w:proofErr w:type="spellEnd"/>
+                        <w:proofErr w:type="gramEnd"/>
+                      </w:p>
+                      <w:p>
+                        <w:pPr>
+                          <w:jc w:val="center"/>
+                          <w:rPr>
+                            <w:b/>
+                          </w:rPr>
+                        </w:pPr>
+                      </w:p>
+                      <w:p>
+                        <w:pPr>
+                          <w:jc w:val="center"/>
+                          <w:rPr>
+                            <w:b/>
+                          </w:rPr>
+                        </w:pPr>
+                      </w:p>
                     </w:txbxContent>
                   </v:textbox>
                 </v:rect>
-                <v:shape id="Straight Arrow Connector 21" o:spid="_x0000_s1037" type="#_x0000_t32" style="position:absolute;left:41529;top:35890;width:3810;height:1752;flip:y;visibility:visible;mso-wrap-style:square" o:connectortype="straight" o:gfxdata="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" strokecolor="black [3213]" strokeweight="2pt">
+                <v:shape id="Straight Arrow Connector 21" o:spid="_x0000_s1037" type="#_x0000_t32" style="position:absolute;left:41529;top:37642;width:2438;height:1524;visibility:visible;mso-wrap-style:square" o:connectortype="straight" o:gfxdata="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" strokecolor="black [3213]" strokeweight="2pt">
                   <v:stroke endarrow="block" joinstyle="miter"/>
                 </v:shape>
-                <v:shape id="Straight Arrow Connector 22" o:spid="_x0000_s1038" type="#_x0000_t32" style="position:absolute;left:45720;top:29870;width:9144;height:9144;visibility:visible;mso-wrap-style:square" o:connectortype="straight" o:gfxdata="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" strokecolor="#1cade4 [3204]" strokeweight=".5pt">
+                <v:shape id="Straight Arrow Connector 22" o:spid="_x0000_s1038" type="#_x0000_t32" style="position:absolute;left:49225;top:22555;width:5639;height:16459;visibility:visible;mso-wrap-style:square" o:connectortype="straight" o:gfxdata="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" strokecolor="#1cade4 [3204]" strokeweight=".5pt">
                   <v:stroke endarrow="block" joinstyle="miter"/>
                 </v:shape>
-                <v:shape id="Straight Arrow Connector 23" o:spid="_x0000_s1039" type="#_x0000_t32" style="position:absolute;left:33299;top:5715;width:16612;height:24003;flip:x y;visibility:visible;mso-wrap-style:square" o:connectortype="straight" o:gfxdata="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" strokecolor="black [3213]" strokeweight="2pt">
+                <v:shape id="Straight Arrow Connector 23" o:spid="_x0000_s1039" type="#_x0000_t32" style="position:absolute;left:33299;top:5715;width:15926;height:16840;flip:x y;visibility:visible;mso-wrap-style:square" o:connectortype="straight" o:gfxdata="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" strokecolor="black [3213]" strokeweight="2pt">
                   <v:stroke endarrow="block" joinstyle="miter"/>
                 </v:shape>
                 <v:rect id="Rectangle 24" o:spid="_x0000_s1040" style="position:absolute;left:381;top:2133;width:11963;height:4572;visibility:visible;mso-wrap-style:square;v-text-anchor:middle" o:gfxdata="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" fillcolor="#1cade4 [3204]" strokecolor="#0d5571 [1604]" strokeweight="1pt">
@@ -4013,8 +4260,705 @@
         </mc:AlternateContent>
       </w:r>
     </w:p>
+    <w:p/>
+    <w:p/>
+    <w:p>
+      <w:r>
+        <w:tab/>
+      </w:r>
+    </w:p>
+    <w:p>
+      <w:pPr>
+        <w:pStyle w:val="Heading1"/>
+      </w:pPr>
+      <w:r>
+        <w:lastRenderedPageBreak/>
+        <w:t>Manuf_config.py</w:t>
+      </w:r>
+    </w:p>
+    <w:p>
+      <w:pPr>
+        <w:tabs>
+          <w:tab w:val="left" w:pos="3984"/>
+        </w:tabs>
+      </w:pPr>
+      <w:r>
+        <w:rPr>
+          <w:noProof/>
+          <w:lang w:val="nl-BE" w:eastAsia="nl-BE"/>
+        </w:rPr>
+        <mc:AlternateContent>
+          <mc:Choice Requires="wpc">
+            <w:drawing>
+              <wp:inline distT="0" distB="0" distL="0" distR="0" wp14:anchorId="6B565AD4" wp14:editId="6AE76B14">
+                <wp:extent cx="5486400" cy="6431280"/>
+                <wp:effectExtent l="0" t="0" r="0" b="0"/>
+                <wp:docPr id="146" name="Canvas 146"/>
+                <wp:cNvGraphicFramePr>
+                  <a:graphicFrameLocks xmlns:a="http://schemas.openxmlformats.org/drawingml/2006/main" noChangeAspect="1"/>
+                </wp:cNvGraphicFramePr>
+                <a:graphic xmlns:a="http://schemas.openxmlformats.org/drawingml/2006/main">
+                  <a:graphicData uri="http://schemas.microsoft.com/office/word/2010/wordprocessingCanvas">
+                    <wpc:wpc>
+                      <wpc:bg/>
+                      <wpc:whole/>
+                      <wps:wsp>
+                        <wps:cNvPr id="103" name="Rectangle 103"/>
+                        <wps:cNvSpPr/>
+                        <wps:spPr>
+                          <a:xfrm>
+                            <a:off x="0" y="548640"/>
+                            <a:ext cx="1539240" cy="498180"/>
+                          </a:xfrm>
+                          <a:prstGeom prst="rect">
+                            <a:avLst/>
+                          </a:prstGeom>
+                          <a:solidFill>
+                            <a:schemeClr val="accent5"/>
+                          </a:solidFill>
+                        </wps:spPr>
+                        <wps:style>
+                          <a:lnRef idx="2">
+                            <a:schemeClr val="accent1">
+                              <a:shade val="50000"/>
+                            </a:schemeClr>
+                          </a:lnRef>
+                          <a:fillRef idx="1">
+                            <a:schemeClr val="accent1"/>
+                          </a:fillRef>
+                          <a:effectRef idx="0">
+                            <a:schemeClr val="accent1"/>
+                          </a:effectRef>
+                          <a:fontRef idx="minor">
+                            <a:schemeClr val="lt1"/>
+                          </a:fontRef>
+                        </wps:style>
+                        <wps:txbx>
+                          <w:txbxContent>
+                            <w:p>
+                              <w:pPr>
+                                <w:jc w:val="center"/>
+                              </w:pPr>
+                              <w:proofErr w:type="spellStart"/>
+                              <w:r>
+                                <w:rPr>
+                                  <w:b/>
+                                </w:rPr>
+                                <w:t>Credentials.json</w:t>
+                              </w:r>
+                              <w:proofErr w:type="spellEnd"/>
+                            </w:p>
+                          </w:txbxContent>
+                        </wps:txbx>
+                        <wps:bodyPr rot="0" spcFirstLastPara="0" vertOverflow="overflow" horzOverflow="overflow" vert="horz" wrap="square" lIns="91440" tIns="45720" rIns="91440" bIns="45720" numCol="1" spcCol="0" rtlCol="0" fromWordArt="0" anchor="ctr" anchorCtr="0" forceAA="0" compatLnSpc="1">
+                          <a:prstTxWarp prst="textNoShape">
+                            <a:avLst/>
+                          </a:prstTxWarp>
+                          <a:noAutofit/>
+                        </wps:bodyPr>
+                      </wps:wsp>
+                      <wps:wsp>
+                        <wps:cNvPr id="104" name="Rectangle 104"/>
+                        <wps:cNvSpPr/>
+                        <wps:spPr>
+                          <a:xfrm>
+                            <a:off x="2560320" y="2194560"/>
+                            <a:ext cx="1264920" cy="533400"/>
+                          </a:xfrm>
+                          <a:prstGeom prst="rect">
+                            <a:avLst/>
+                          </a:prstGeom>
+                          <a:solidFill>
+                            <a:schemeClr val="accent5"/>
+                          </a:solidFill>
+                        </wps:spPr>
+                        <wps:style>
+                          <a:lnRef idx="2">
+                            <a:schemeClr val="accent1">
+                              <a:shade val="50000"/>
+                            </a:schemeClr>
+                          </a:lnRef>
+                          <a:fillRef idx="1">
+                            <a:schemeClr val="accent1"/>
+                          </a:fillRef>
+                          <a:effectRef idx="0">
+                            <a:schemeClr val="accent1"/>
+                          </a:effectRef>
+                          <a:fontRef idx="minor">
+                            <a:schemeClr val="lt1"/>
+                          </a:fontRef>
+                        </wps:style>
+                        <wps:txbx>
+                          <w:txbxContent>
+                            <w:p>
+                              <w:pPr>
+                                <w:jc w:val="center"/>
+                              </w:pPr>
+                              <w:proofErr w:type="spellStart"/>
+                              <w:r>
+                                <w:rPr>
+                                  <w:b/>
+                                </w:rPr>
+                                <w:t>Name_key.json</w:t>
+                              </w:r>
+                              <w:proofErr w:type="spellEnd"/>
+                            </w:p>
+                          </w:txbxContent>
+                        </wps:txbx>
+                        <wps:bodyPr rot="0" spcFirstLastPara="0" vertOverflow="overflow" horzOverflow="overflow" vert="horz" wrap="square" lIns="91440" tIns="45720" rIns="91440" bIns="45720" numCol="1" spcCol="0" rtlCol="0" fromWordArt="0" anchor="ctr" anchorCtr="0" forceAA="0" compatLnSpc="1">
+                          <a:prstTxWarp prst="textNoShape">
+                            <a:avLst/>
+                          </a:prstTxWarp>
+                          <a:noAutofit/>
+                        </wps:bodyPr>
+                      </wps:wsp>
+                      <wps:wsp>
+                        <wps:cNvPr id="105" name="Straight Arrow Connector 105"/>
+                        <wps:cNvCnPr>
+                          <a:stCxn id="147" idx="2"/>
+                          <a:endCxn id="104" idx="0"/>
+                        </wps:cNvCnPr>
+                        <wps:spPr>
+                          <a:xfrm>
+                            <a:off x="2847000" y="1886880"/>
+                            <a:ext cx="345780" cy="307680"/>
+                          </a:xfrm>
+                          <a:prstGeom prst="straightConnector1">
+                            <a:avLst/>
+                          </a:prstGeom>
+                          <a:ln w="25400">
+                            <a:solidFill>
+                              <a:schemeClr val="tx1"/>
+                            </a:solidFill>
+                            <a:headEnd type="triangle"/>
+                            <a:tailEnd type="triangle"/>
+                          </a:ln>
+                        </wps:spPr>
+                        <wps:style>
+                          <a:lnRef idx="1">
+                            <a:schemeClr val="accent1"/>
+                          </a:lnRef>
+                          <a:fillRef idx="0">
+                            <a:schemeClr val="accent1"/>
+                          </a:fillRef>
+                          <a:effectRef idx="0">
+                            <a:schemeClr val="accent1"/>
+                          </a:effectRef>
+                          <a:fontRef idx="minor">
+                            <a:schemeClr val="tx1"/>
+                          </a:fontRef>
+                        </wps:style>
+                        <wps:bodyPr/>
+                      </wps:wsp>
+                      <wps:wsp>
+                        <wps:cNvPr id="106" name="Rectangle 106"/>
+                        <wps:cNvSpPr/>
+                        <wps:spPr>
+                          <a:xfrm>
+                            <a:off x="1821180" y="114300"/>
+                            <a:ext cx="1508760" cy="914400"/>
+                          </a:xfrm>
+                          <a:prstGeom prst="rect">
+                            <a:avLst/>
+                          </a:prstGeom>
+                        </wps:spPr>
+                        <wps:style>
+                          <a:lnRef idx="2">
+                            <a:schemeClr val="accent1">
+                              <a:shade val="50000"/>
+                            </a:schemeClr>
+                          </a:lnRef>
+                          <a:fillRef idx="1">
+                            <a:schemeClr val="accent1"/>
+                          </a:fillRef>
+                          <a:effectRef idx="0">
+                            <a:schemeClr val="accent1"/>
+                          </a:effectRef>
+                          <a:fontRef idx="minor">
+                            <a:schemeClr val="lt1"/>
+                          </a:fontRef>
+                        </wps:style>
+                        <wps:txbx>
+                          <w:txbxContent>
+                            <w:p>
+                              <w:pPr>
+                                <w:jc w:val="center"/>
+                                <w:rPr>
+                                  <w:b/>
+                                </w:rPr>
+                              </w:pPr>
+                              <w:r>
+                                <w:rPr>
+                                  <w:b/>
+                                </w:rPr>
+                                <w:t>Manuf_config.py</w:t>
+                              </w:r>
+                            </w:p>
+                          </w:txbxContent>
+                        </wps:txbx>
+                        <wps:bodyPr rot="0" spcFirstLastPara="0" vertOverflow="overflow" horzOverflow="overflow" vert="horz" wrap="square" lIns="91440" tIns="45720" rIns="91440" bIns="45720" numCol="1" spcCol="0" rtlCol="0" fromWordArt="0" anchor="ctr" anchorCtr="0" forceAA="0" compatLnSpc="1">
+                          <a:prstTxWarp prst="textNoShape">
+                            <a:avLst/>
+                          </a:prstTxWarp>
+                          <a:noAutofit/>
+                        </wps:bodyPr>
+                      </wps:wsp>
+                      <wps:wsp>
+                        <wps:cNvPr id="107" name="Straight Arrow Connector 107"/>
+                        <wps:cNvCnPr>
+                          <a:stCxn id="103" idx="3"/>
+                        </wps:cNvCnPr>
+                        <wps:spPr>
+                          <a:xfrm flipV="1">
+                            <a:off x="1539240" y="586740"/>
+                            <a:ext cx="266700" cy="210990"/>
+                          </a:xfrm>
+                          <a:prstGeom prst="straightConnector1">
+                            <a:avLst/>
+                          </a:prstGeom>
+                          <a:ln w="25400">
+                            <a:solidFill>
+                              <a:schemeClr val="tx1"/>
+                            </a:solidFill>
+                            <a:tailEnd type="triangle"/>
+                          </a:ln>
+                        </wps:spPr>
+                        <wps:style>
+                          <a:lnRef idx="1">
+                            <a:schemeClr val="accent1"/>
+                          </a:lnRef>
+                          <a:fillRef idx="0">
+                            <a:schemeClr val="accent1"/>
+                          </a:fillRef>
+                          <a:effectRef idx="0">
+                            <a:schemeClr val="accent1"/>
+                          </a:effectRef>
+                          <a:fontRef idx="minor">
+                            <a:schemeClr val="tx1"/>
+                          </a:fontRef>
+                        </wps:style>
+                        <wps:bodyPr/>
+                      </wps:wsp>
+                      <wps:wsp>
+                        <wps:cNvPr id="108" name="Rectangle 108"/>
+                        <wps:cNvSpPr/>
+                        <wps:spPr>
+                          <a:xfrm>
+                            <a:off x="4061460" y="342900"/>
+                            <a:ext cx="914400" cy="472440"/>
+                          </a:xfrm>
+                          <a:prstGeom prst="rect">
+                            <a:avLst/>
+                          </a:prstGeom>
+                        </wps:spPr>
+                        <wps:style>
+                          <a:lnRef idx="2">
+                            <a:schemeClr val="accent1">
+                              <a:shade val="50000"/>
+                            </a:schemeClr>
+                          </a:lnRef>
+                          <a:fillRef idx="1">
+                            <a:schemeClr val="accent1"/>
+                          </a:fillRef>
+                          <a:effectRef idx="0">
+                            <a:schemeClr val="accent1"/>
+                          </a:effectRef>
+                          <a:fontRef idx="minor">
+                            <a:schemeClr val="lt1"/>
+                          </a:fontRef>
+                        </wps:style>
+                        <wps:txbx>
+                          <w:txbxContent>
+                            <w:p>
+                              <w:pPr>
+                                <w:jc w:val="center"/>
+                              </w:pPr>
+                              <w:r>
+                                <w:t>Particle.py</w:t>
+                              </w:r>
+                            </w:p>
+                          </w:txbxContent>
+                        </wps:txbx>
+                        <wps:bodyPr rot="0" spcFirstLastPara="0" vertOverflow="overflow" horzOverflow="overflow" vert="horz" wrap="square" lIns="91440" tIns="45720" rIns="91440" bIns="45720" numCol="1" spcCol="0" rtlCol="0" fromWordArt="0" anchor="ctr" anchorCtr="0" forceAA="0" compatLnSpc="1">
+                          <a:prstTxWarp prst="textNoShape">
+                            <a:avLst/>
+                          </a:prstTxWarp>
+                          <a:noAutofit/>
+                        </wps:bodyPr>
+                      </wps:wsp>
+                      <wps:wsp>
+                        <wps:cNvPr id="109" name="Straight Arrow Connector 109"/>
+                        <wps:cNvCnPr>
+                          <a:stCxn id="106" idx="3"/>
+                          <a:endCxn id="108" idx="1"/>
+                        </wps:cNvCnPr>
+                        <wps:spPr>
+                          <a:xfrm>
+                            <a:off x="3329940" y="571500"/>
+                            <a:ext cx="731520" cy="7620"/>
+                          </a:xfrm>
+                          <a:prstGeom prst="straightConnector1">
+                            <a:avLst/>
+                          </a:prstGeom>
+                          <a:ln w="25400">
+                            <a:solidFill>
+                              <a:schemeClr val="tx1"/>
+                            </a:solidFill>
+                            <a:tailEnd type="triangle"/>
+                          </a:ln>
+                        </wps:spPr>
+                        <wps:style>
+                          <a:lnRef idx="1">
+                            <a:schemeClr val="accent1"/>
+                          </a:lnRef>
+                          <a:fillRef idx="0">
+                            <a:schemeClr val="accent1"/>
+                          </a:fillRef>
+                          <a:effectRef idx="0">
+                            <a:schemeClr val="accent1"/>
+                          </a:effectRef>
+                          <a:fontRef idx="minor">
+                            <a:schemeClr val="tx1"/>
+                          </a:fontRef>
+                        </wps:style>
+                        <wps:bodyPr/>
+                      </wps:wsp>
+                      <wps:wsp>
+                        <wps:cNvPr id="147" name="Rectangle 147"/>
+                        <wps:cNvSpPr/>
+                        <wps:spPr>
+                          <a:xfrm>
+                            <a:off x="2389800" y="1414440"/>
+                            <a:ext cx="914400" cy="472440"/>
+                          </a:xfrm>
+                          <a:prstGeom prst="rect">
+                            <a:avLst/>
+                          </a:prstGeom>
+                        </wps:spPr>
+                        <wps:style>
+                          <a:lnRef idx="2">
+                            <a:schemeClr val="accent1">
+                              <a:shade val="50000"/>
+                            </a:schemeClr>
+                          </a:lnRef>
+                          <a:fillRef idx="1">
+                            <a:schemeClr val="accent1"/>
+                          </a:fillRef>
+                          <a:effectRef idx="0">
+                            <a:schemeClr val="accent1"/>
+                          </a:effectRef>
+                          <a:fontRef idx="minor">
+                            <a:schemeClr val="lt1"/>
+                          </a:fontRef>
+                        </wps:style>
+                        <wps:txbx>
+                          <w:txbxContent>
+                            <w:p>
+                              <w:pPr>
+                                <w:pStyle w:val="NormalWeb"/>
+                                <w:spacing w:before="0" w:beforeAutospacing="0" w:after="160" w:afterAutospacing="0" w:line="256" w:lineRule="auto"/>
+                                <w:jc w:val="center"/>
+                              </w:pPr>
+                              <w:r>
+                                <w:rPr>
+                                  <w:rFonts w:eastAsia="STKaiti" w:cs="Tahoma"/>
+                                  <w:sz w:val="22"/>
+                                  <w:szCs w:val="22"/>
+                                  <w:lang w:val="en-US"/>
+                                </w:rPr>
+                                <w:t>Name_key_gen.py</w:t>
+                              </w:r>
+                            </w:p>
+                          </w:txbxContent>
+                        </wps:txbx>
+                        <wps:bodyPr rot="0" spcFirstLastPara="0" vert="horz" wrap="square" lIns="91440" tIns="45720" rIns="91440" bIns="45720" numCol="1" spcCol="0" rtlCol="0" fromWordArt="0" anchor="ctr" anchorCtr="0" forceAA="0" compatLnSpc="1">
+                          <a:prstTxWarp prst="textNoShape">
+                            <a:avLst/>
+                          </a:prstTxWarp>
+                          <a:noAutofit/>
+                        </wps:bodyPr>
+                      </wps:wsp>
+                      <wps:wsp>
+                        <wps:cNvPr id="148" name="Straight Arrow Connector 148"/>
+                        <wps:cNvCnPr>
+                          <a:endCxn id="147" idx="0"/>
+                        </wps:cNvCnPr>
+                        <wps:spPr>
+                          <a:xfrm>
+                            <a:off x="2598420" y="1036320"/>
+                            <a:ext cx="248580" cy="378120"/>
+                          </a:xfrm>
+                          <a:prstGeom prst="straightConnector1">
+                            <a:avLst/>
+                          </a:prstGeom>
+                          <a:ln w="25400">
+                            <a:solidFill>
+                              <a:schemeClr val="tx1"/>
+                            </a:solidFill>
+                            <a:tailEnd type="triangle"/>
+                          </a:ln>
+                        </wps:spPr>
+                        <wps:style>
+                          <a:lnRef idx="1">
+                            <a:schemeClr val="accent1"/>
+                          </a:lnRef>
+                          <a:fillRef idx="0">
+                            <a:schemeClr val="accent1"/>
+                          </a:fillRef>
+                          <a:effectRef idx="0">
+                            <a:schemeClr val="accent1"/>
+                          </a:effectRef>
+                          <a:fontRef idx="minor">
+                            <a:schemeClr val="tx1"/>
+                          </a:fontRef>
+                        </wps:style>
+                        <wps:bodyPr/>
+                      </wps:wsp>
+                      <wps:wsp>
+                        <wps:cNvPr id="150" name="Rectangle 150"/>
+                        <wps:cNvSpPr/>
+                        <wps:spPr>
+                          <a:xfrm>
+                            <a:off x="4050960" y="1444920"/>
+                            <a:ext cx="914400" cy="472440"/>
+                          </a:xfrm>
+                          <a:prstGeom prst="rect">
+                            <a:avLst/>
+                          </a:prstGeom>
+                        </wps:spPr>
+                        <wps:style>
+                          <a:lnRef idx="2">
+                            <a:schemeClr val="accent1">
+                              <a:shade val="50000"/>
+                            </a:schemeClr>
+                          </a:lnRef>
+                          <a:fillRef idx="1">
+                            <a:schemeClr val="accent1"/>
+                          </a:fillRef>
+                          <a:effectRef idx="0">
+                            <a:schemeClr val="accent1"/>
+                          </a:effectRef>
+                          <a:fontRef idx="minor">
+                            <a:schemeClr val="lt1"/>
+                          </a:fontRef>
+                        </wps:style>
+                        <wps:txbx>
+                          <w:txbxContent>
+                            <w:p>
+                              <w:pPr>
+                                <w:pStyle w:val="NormalWeb"/>
+                                <w:spacing w:before="0" w:beforeAutospacing="0" w:after="160" w:afterAutospacing="0" w:line="254" w:lineRule="auto"/>
+                                <w:jc w:val="center"/>
+                              </w:pPr>
+                              <w:r>
+                                <w:rPr>
+                                  <w:rFonts w:eastAsia="STKaiti" w:cs="Tahoma"/>
+                                  <w:sz w:val="22"/>
+                                  <w:szCs w:val="22"/>
+                                  <w:lang w:val="en-US"/>
+                                </w:rPr>
+                                <w:t>Namegen.py</w:t>
+                              </w:r>
+                            </w:p>
+                          </w:txbxContent>
+                        </wps:txbx>
+                        <wps:bodyPr rot="0" spcFirstLastPara="0" vert="horz" wrap="square" lIns="91440" tIns="45720" rIns="91440" bIns="45720" numCol="1" spcCol="0" rtlCol="0" fromWordArt="0" anchor="ctr" anchorCtr="0" forceAA="0" compatLnSpc="1">
+                          <a:prstTxWarp prst="textNoShape">
+                            <a:avLst/>
+                          </a:prstTxWarp>
+                          <a:noAutofit/>
+                        </wps:bodyPr>
+                      </wps:wsp>
+                      <wps:wsp>
+                        <wps:cNvPr id="151" name="Straight Arrow Connector 151"/>
+                        <wps:cNvCnPr>
+                          <a:stCxn id="147" idx="3"/>
+                          <a:endCxn id="150" idx="1"/>
+                        </wps:cNvCnPr>
+                        <wps:spPr>
+                          <a:xfrm>
+                            <a:off x="3304200" y="1650660"/>
+                            <a:ext cx="746760" cy="30480"/>
+                          </a:xfrm>
+                          <a:prstGeom prst="straightConnector1">
+                            <a:avLst/>
+                          </a:prstGeom>
+                          <a:ln w="25400">
+                            <a:solidFill>
+                              <a:schemeClr val="tx1"/>
+                            </a:solidFill>
+                            <a:tailEnd type="triangle"/>
+                          </a:ln>
+                        </wps:spPr>
+                        <wps:style>
+                          <a:lnRef idx="1">
+                            <a:schemeClr val="accent1"/>
+                          </a:lnRef>
+                          <a:fillRef idx="0">
+                            <a:schemeClr val="accent1"/>
+                          </a:fillRef>
+                          <a:effectRef idx="0">
+                            <a:schemeClr val="accent1"/>
+                          </a:effectRef>
+                          <a:fontRef idx="minor">
+                            <a:schemeClr val="tx1"/>
+                          </a:fontRef>
+                        </wps:style>
+                        <wps:bodyPr/>
+                      </wps:wsp>
+                    </wpc:wpc>
+                  </a:graphicData>
+                </a:graphic>
+              </wp:inline>
+            </w:drawing>
+          </mc:Choice>
+          <mc:Fallback>
+            <w:pict>
+              <v:group w14:anchorId="6B565AD4" id="Canvas 146" o:spid="_x0000_s1072" editas="canvas" style="width:6in;height:506.4pt;mso-position-horizontal-relative:char;mso-position-vertical-relative:line" coordsize="54864,64312" o:gfxdata="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">
+                <v:shape id="_x0000_s1073" type="#_x0000_t75" style="position:absolute;width:54864;height:64312;visibility:visible;mso-wrap-style:square">
+                  <v:fill o:detectmouseclick="t"/>
+                  <v:path o:connecttype="none"/>
+                </v:shape>
+                <v:rect id="Rectangle 103" o:spid="_x0000_s1074" style="position:absolute;top:5486;width:15392;height:4982;visibility:visible;mso-wrap-style:square;v-text-anchor:middle" o:gfxdata="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" fillcolor="#3e8853 [3208]" strokecolor="#0d5571 [1604]" strokeweight="1pt">
+                  <v:textbox>
+                    <w:txbxContent>
+                      <w:p>
+                        <w:pPr>
+                          <w:jc w:val="center"/>
+                        </w:pPr>
+                        <w:proofErr w:type="spellStart"/>
+                        <w:r>
+                          <w:rPr>
+                            <w:b/>
+                          </w:rPr>
+                          <w:t>Credentials.json</w:t>
+                        </w:r>
+                        <w:proofErr w:type="spellEnd"/>
+                      </w:p>
+                    </w:txbxContent>
+                  </v:textbox>
+                </v:rect>
+                <v:rect id="Rectangle 104" o:spid="_x0000_s1075" style="position:absolute;left:25603;top:21945;width:12649;height:5334;visibility:visible;mso-wrap-style:square;v-text-anchor:middle" o:gfxdata="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" fillcolor="#3e8853 [3208]" strokecolor="#0d5571 [1604]" strokeweight="1pt">
+                  <v:textbox>
+                    <w:txbxContent>
+                      <w:p>
+                        <w:pPr>
+                          <w:jc w:val="center"/>
+                        </w:pPr>
+                        <w:proofErr w:type="spellStart"/>
+                        <w:r>
+                          <w:rPr>
+                            <w:b/>
+                          </w:rPr>
+                          <w:t>Name_key.json</w:t>
+                        </w:r>
+                        <w:proofErr w:type="spellEnd"/>
+                      </w:p>
+                    </w:txbxContent>
+                  </v:textbox>
+                </v:rect>
+                <v:shape id="Straight Arrow Connector 105" o:spid="_x0000_s1076" type="#_x0000_t32" style="position:absolute;left:28470;top:18868;width:3457;height:3077;visibility:visible;mso-wrap-style:square" o:connectortype="straight" o:gfxdata="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" strokecolor="black [3213]" strokeweight="2pt">
+                  <v:stroke startarrow="block" endarrow="block" joinstyle="miter"/>
+                </v:shape>
+                <v:rect id="Rectangle 106" o:spid="_x0000_s1077" style="position:absolute;left:18211;top:1143;width:15088;height:9144;visibility:visible;mso-wrap-style:square;v-text-anchor:middle" o:gfxdata="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" fillcolor="#1cade4 [3204]" strokecolor="#0d5571 [1604]" strokeweight="1pt">
+                  <v:textbox>
+                    <w:txbxContent>
+                      <w:p>
+                        <w:pPr>
+                          <w:jc w:val="center"/>
+                          <w:rPr>
+                            <w:b/>
+                          </w:rPr>
+                        </w:pPr>
+                        <w:r>
+                          <w:rPr>
+                            <w:b/>
+                          </w:rPr>
+                          <w:t>Manuf_config.py</w:t>
+                        </w:r>
+                      </w:p>
+                    </w:txbxContent>
+                  </v:textbox>
+                </v:rect>
+                <v:shape id="Straight Arrow Connector 107" o:spid="_x0000_s1078" type="#_x0000_t32" style="position:absolute;left:15392;top:5867;width:2667;height:2110;flip:y;visibility:visible;mso-wrap-style:square" o:connectortype="straight" o:gfxdata="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" strokecolor="black [3213]" strokeweight="2pt">
+                  <v:stroke endarrow="block" joinstyle="miter"/>
+                </v:shape>
+                <v:rect id="Rectangle 108" o:spid="_x0000_s1079" style="position:absolute;left:40614;top:3429;width:9144;height:4724;visibility:visible;mso-wrap-style:square;v-text-anchor:middle" o:gfxdata="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" fillcolor="#1cade4 [3204]" strokecolor="#0d5571 [1604]" strokeweight="1pt">
+                  <v:textbox>
+                    <w:txbxContent>
+                      <w:p>
+                        <w:pPr>
+                          <w:jc w:val="center"/>
+                        </w:pPr>
+                        <w:r>
+                          <w:t>Particle.py</w:t>
+                        </w:r>
+                      </w:p>
+                    </w:txbxContent>
+                  </v:textbox>
+                </v:rect>
+                <v:shape id="Straight Arrow Connector 109" o:spid="_x0000_s1080" type="#_x0000_t32" style="position:absolute;left:33299;top:5715;width:7315;height:76;visibility:visible;mso-wrap-style:square" o:connectortype="straight" o:gfxdata="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" strokecolor="black [3213]" strokeweight="2pt">
+                  <v:stroke endarrow="block" joinstyle="miter"/>
+                </v:shape>
+                <v:rect id="Rectangle 147" o:spid="_x0000_s1081" style="position:absolute;left:23898;top:14144;width:9144;height:4724;visibility:visible;mso-wrap-style:square;v-text-anchor:middle" o:gfxdata="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" fillcolor="#1cade4 [3204]" strokecolor="#0d5571 [1604]" strokeweight="1pt">
+                  <v:textbox>
+                    <w:txbxContent>
+                      <w:p>
+                        <w:pPr>
+                          <w:pStyle w:val="NormalWeb"/>
+                          <w:spacing w:before="0" w:beforeAutospacing="0" w:after="160" w:afterAutospacing="0" w:line="256" w:lineRule="auto"/>
+                          <w:jc w:val="center"/>
+                        </w:pPr>
+                        <w:r>
+                          <w:rPr>
+                            <w:rFonts w:eastAsia="STKaiti" w:cs="Tahoma"/>
+                            <w:sz w:val="22"/>
+                            <w:szCs w:val="22"/>
+                            <w:lang w:val="en-US"/>
+                          </w:rPr>
+                          <w:t>Name_key_gen.py</w:t>
+                        </w:r>
+                      </w:p>
+                    </w:txbxContent>
+                  </v:textbox>
+                </v:rect>
+                <v:shape id="Straight Arrow Connector 148" o:spid="_x0000_s1082" type="#_x0000_t32" style="position:absolute;left:25984;top:10363;width:2486;height:3781;visibility:visible;mso-wrap-style:square" o:connectortype="straight" o:gfxdata="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" strokecolor="black [3213]" strokeweight="2pt">
+                  <v:stroke endarrow="block" joinstyle="miter"/>
+                </v:shape>
+                <v:rect id="Rectangle 150" o:spid="_x0000_s1083" style="position:absolute;left:40509;top:14449;width:9144;height:4724;visibility:visible;mso-wrap-style:square;v-text-anchor:middle" o:gfxdata="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" fillcolor="#1cade4 [3204]" strokecolor="#0d5571 [1604]" strokeweight="1pt">
+                  <v:textbox>
+                    <w:txbxContent>
+                      <w:p>
+                        <w:pPr>
+                          <w:pStyle w:val="NormalWeb"/>
+                          <w:spacing w:before="0" w:beforeAutospacing="0" w:after="160" w:afterAutospacing="0" w:line="254" w:lineRule="auto"/>
+                          <w:jc w:val="center"/>
+                        </w:pPr>
+                        <w:r>
+                          <w:rPr>
+                            <w:rFonts w:eastAsia="STKaiti" w:cs="Tahoma"/>
+                            <w:sz w:val="22"/>
+                            <w:szCs w:val="22"/>
+                            <w:lang w:val="en-US"/>
+                          </w:rPr>
+                          <w:t>Namegen.py</w:t>
+                        </w:r>
+                      </w:p>
+                    </w:txbxContent>
+                  </v:textbox>
+                </v:rect>
+                <v:shape id="Straight Arrow Connector 151" o:spid="_x0000_s1084" type="#_x0000_t32" style="position:absolute;left:33042;top:16506;width:7467;height:305;visibility:visible;mso-wrap-style:square" o:connectortype="straight" o:gfxdata="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" strokecolor="black [3213]" strokeweight="2pt">
+                  <v:stroke endarrow="block" joinstyle="miter"/>
+                </v:shape>
+                <w10:anchorlock/>
+              </v:group>
+            </w:pict>
+          </mc:Fallback>
+        </mc:AlternateContent>
+      </w:r>
+    </w:p>
     <w:sectPr>
-      <w:footerReference w:type="default" r:id="rId18"/>
+      <w:footerReference w:type="default" r:id="rId19"/>
       <w:pgSz w:w="12240" w:h="15840"/>
       <w:pgMar w:top="1440" w:right="1440" w:bottom="1440" w:left="1440" w:header="720" w:footer="720" w:gutter="0"/>
       <w:cols w:space="720"/>
@@ -4083,7 +5027,7 @@
           <w:rPr>
             <w:noProof/>
           </w:rPr>
-          <w:t>8</w:t>
+          <w:t>9</w:t>
         </w:r>
         <w:r>
           <w:rPr>
@@ -4310,6 +5254,119 @@
     </w:lvl>
   </w:abstractNum>
   <w:abstractNum w:abstractNumId="10" w15:restartNumberingAfterBreak="0">
+    <w:nsid w:val="0AA03F31"/>
+    <w:multiLevelType w:val="hybridMultilevel"/>
+    <w:tmpl w:val="18969C12"/>
+    <w:lvl w:ilvl="0" w:tplc="08130001">
+      <w:start w:val="1"/>
+      <w:numFmt w:val="bullet"/>
+      <w:lvlText w:val=""/>
+      <w:lvlJc w:val="left"/>
+      <w:pPr>
+        <w:ind w:left="1440" w:hanging="360"/>
+      </w:pPr>
+      <w:rPr>
+        <w:rFonts w:ascii="Symbol" w:hAnsi="Symbol" w:hint="default"/>
+      </w:rPr>
+    </w:lvl>
+    <w:lvl w:ilvl="1" w:tplc="08130003" w:tentative="1">
+      <w:start w:val="1"/>
+      <w:numFmt w:val="bullet"/>
+      <w:lvlText w:val="o"/>
+      <w:lvlJc w:val="left"/>
+      <w:pPr>
+        <w:ind w:left="2160" w:hanging="360"/>
+      </w:pPr>
+      <w:rPr>
+        <w:rFonts w:ascii="Courier New" w:hAnsi="Courier New" w:cs="Courier New" w:hint="default"/>
+      </w:rPr>
+    </w:lvl>
+    <w:lvl w:ilvl="2" w:tplc="08130005" w:tentative="1">
+      <w:start w:val="1"/>
+      <w:numFmt w:val="bullet"/>
+      <w:lvlText w:val=""/>
+      <w:lvlJc w:val="left"/>
+      <w:pPr>
+        <w:ind w:left="2880" w:hanging="360"/>
+      </w:pPr>
+      <w:rPr>
+        <w:rFonts w:ascii="Wingdings" w:hAnsi="Wingdings" w:hint="default"/>
+      </w:rPr>
+    </w:lvl>
+    <w:lvl w:ilvl="3" w:tplc="08130001" w:tentative="1">
+      <w:start w:val="1"/>
+      <w:numFmt w:val="bullet"/>
+      <w:lvlText w:val=""/>
+      <w:lvlJc w:val="left"/>
+      <w:pPr>
+        <w:ind w:left="3600" w:hanging="360"/>
+      </w:pPr>
+      <w:rPr>
+        <w:rFonts w:ascii="Symbol" w:hAnsi="Symbol" w:hint="default"/>
+      </w:rPr>
+    </w:lvl>
+    <w:lvl w:ilvl="4" w:tplc="08130003" w:tentative="1">
+      <w:start w:val="1"/>
+      <w:numFmt w:val="bullet"/>
+      <w:lvlText w:val="o"/>
+      <w:lvlJc w:val="left"/>
+      <w:pPr>
+        <w:ind w:left="4320" w:hanging="360"/>
+      </w:pPr>
+      <w:rPr>
+        <w:rFonts w:ascii="Courier New" w:hAnsi="Courier New" w:cs="Courier New" w:hint="default"/>
+      </w:rPr>
+    </w:lvl>
+    <w:lvl w:ilvl="5" w:tplc="08130005" w:tentative="1">
+      <w:start w:val="1"/>
+      <w:numFmt w:val="bullet"/>
+      <w:lvlText w:val=""/>
+      <w:lvlJc w:val="left"/>
+      <w:pPr>
+        <w:ind w:left="5040" w:hanging="360"/>
+      </w:pPr>
+      <w:rPr>
+        <w:rFonts w:ascii="Wingdings" w:hAnsi="Wingdings" w:hint="default"/>
+      </w:rPr>
+    </w:lvl>
+    <w:lvl w:ilvl="6" w:tplc="08130001" w:tentative="1">
+      <w:start w:val="1"/>
+      <w:numFmt w:val="bullet"/>
+      <w:lvlText w:val=""/>
+      <w:lvlJc w:val="left"/>
+      <w:pPr>
+        <w:ind w:left="5760" w:hanging="360"/>
+      </w:pPr>
+      <w:rPr>
+        <w:rFonts w:ascii="Symbol" w:hAnsi="Symbol" w:hint="default"/>
+      </w:rPr>
+    </w:lvl>
+    <w:lvl w:ilvl="7" w:tplc="08130003" w:tentative="1">
+      <w:start w:val="1"/>
+      <w:numFmt w:val="bullet"/>
+      <w:lvlText w:val="o"/>
+      <w:lvlJc w:val="left"/>
+      <w:pPr>
+        <w:ind w:left="6480" w:hanging="360"/>
+      </w:pPr>
+      <w:rPr>
+        <w:rFonts w:ascii="Courier New" w:hAnsi="Courier New" w:cs="Courier New" w:hint="default"/>
+      </w:rPr>
+    </w:lvl>
+    <w:lvl w:ilvl="8" w:tplc="08130005" w:tentative="1">
+      <w:start w:val="1"/>
+      <w:numFmt w:val="bullet"/>
+      <w:lvlText w:val=""/>
+      <w:lvlJc w:val="left"/>
+      <w:pPr>
+        <w:ind w:left="7200" w:hanging="360"/>
+      </w:pPr>
+      <w:rPr>
+        <w:rFonts w:ascii="Wingdings" w:hAnsi="Wingdings" w:hint="default"/>
+      </w:rPr>
+    </w:lvl>
+  </w:abstractNum>
+  <w:abstractNum w:abstractNumId="11" w15:restartNumberingAfterBreak="0">
     <w:nsid w:val="469A52F2"/>
     <w:multiLevelType w:val="multilevel"/>
     <w:tmpl w:val="56F2101C"/>
@@ -4431,7 +5488,7 @@
       </w:rPr>
     </w:lvl>
   </w:abstractNum>
-  <w:abstractNum w:abstractNumId="11" w15:restartNumberingAfterBreak="0">
+  <w:abstractNum w:abstractNumId="12" w15:restartNumberingAfterBreak="0">
     <w:nsid w:val="4CFA5C3D"/>
     <w:multiLevelType w:val="multilevel"/>
     <w:tmpl w:val="04090023"/>
@@ -4518,7 +5575,7 @@
       </w:pPr>
     </w:lvl>
   </w:abstractNum>
-  <w:abstractNum w:abstractNumId="12" w15:restartNumberingAfterBreak="0">
+  <w:abstractNum w:abstractNumId="13" w15:restartNumberingAfterBreak="0">
     <w:nsid w:val="549B76E6"/>
     <w:multiLevelType w:val="hybridMultilevel"/>
     <w:tmpl w:val="1D409D14"/>
@@ -4607,7 +5664,7 @@
       </w:pPr>
     </w:lvl>
   </w:abstractNum>
-  <w:abstractNum w:abstractNumId="13" w15:restartNumberingAfterBreak="0">
+  <w:abstractNum w:abstractNumId="14" w15:restartNumberingAfterBreak="0">
     <w:nsid w:val="5AEE3692"/>
     <w:multiLevelType w:val="hybridMultilevel"/>
     <w:tmpl w:val="8C5E6C44"/>
@@ -4720,7 +5777,7 @@
       </w:rPr>
     </w:lvl>
   </w:abstractNum>
-  <w:abstractNum w:abstractNumId="14" w15:restartNumberingAfterBreak="0">
+  <w:abstractNum w:abstractNumId="15" w15:restartNumberingAfterBreak="0">
     <w:nsid w:val="69B22643"/>
     <w:multiLevelType w:val="multilevel"/>
     <w:tmpl w:val="0409001D"/>
@@ -4806,7 +5863,7 @@
       </w:pPr>
     </w:lvl>
   </w:abstractNum>
-  <w:abstractNum w:abstractNumId="15" w15:restartNumberingAfterBreak="0">
+  <w:abstractNum w:abstractNumId="16" w15:restartNumberingAfterBreak="0">
     <w:nsid w:val="6C3D40AB"/>
     <w:multiLevelType w:val="multilevel"/>
     <w:tmpl w:val="0409001F"/>
@@ -4892,7 +5949,7 @@
       </w:pPr>
     </w:lvl>
   </w:abstractNum>
-  <w:abstractNum w:abstractNumId="16" w15:restartNumberingAfterBreak="0">
+  <w:abstractNum w:abstractNumId="17" w15:restartNumberingAfterBreak="0">
     <w:nsid w:val="751F6C5A"/>
     <w:multiLevelType w:val="multilevel"/>
     <w:tmpl w:val="04090023"/>
@@ -4980,52 +6037,52 @@
     </w:lvl>
   </w:abstractNum>
   <w:num w:numId="1">
-    <w:abstractNumId w:val="12"/>
+    <w:abstractNumId w:val="13"/>
   </w:num>
   <w:num w:numId="2">
-    <w:abstractNumId w:val="10"/>
+    <w:abstractNumId w:val="11"/>
   </w:num>
   <w:num w:numId="3">
-    <w:abstractNumId w:val="10"/>
+    <w:abstractNumId w:val="11"/>
   </w:num>
   <w:num w:numId="4">
-    <w:abstractNumId w:val="10"/>
+    <w:abstractNumId w:val="11"/>
   </w:num>
   <w:num w:numId="5">
-    <w:abstractNumId w:val="10"/>
+    <w:abstractNumId w:val="11"/>
   </w:num>
   <w:num w:numId="6">
-    <w:abstractNumId w:val="10"/>
+    <w:abstractNumId w:val="11"/>
   </w:num>
   <w:num w:numId="7">
-    <w:abstractNumId w:val="10"/>
+    <w:abstractNumId w:val="11"/>
   </w:num>
   <w:num w:numId="8">
-    <w:abstractNumId w:val="10"/>
+    <w:abstractNumId w:val="11"/>
   </w:num>
   <w:num w:numId="9">
-    <w:abstractNumId w:val="10"/>
+    <w:abstractNumId w:val="11"/>
   </w:num>
   <w:num w:numId="10">
-    <w:abstractNumId w:val="10"/>
+    <w:abstractNumId w:val="11"/>
   </w:num>
   <w:num w:numId="11">
-    <w:abstractNumId w:val="10"/>
+    <w:abstractNumId w:val="11"/>
   </w:num>
   <w:num w:numId="12">
-    <w:abstractNumId w:val="10"/>
+    <w:abstractNumId w:val="11"/>
   </w:num>
   <w:num w:numId="13">
+    <w:abstractNumId w:val="16"/>
+  </w:num>
+  <w:num w:numId="14">
     <w:abstractNumId w:val="15"/>
   </w:num>
-  <w:num w:numId="14">
-    <w:abstractNumId w:val="14"/>
-  </w:num>
   <w:num w:numId="15">
-    <w:abstractNumId w:val="16"/>
+    <w:abstractNumId w:val="17"/>
   </w:num>
   <w:num w:numId="16">
-    <w:abstractNumId w:val="11"/>
+    <w:abstractNumId w:val="12"/>
   </w:num>
   <w:num w:numId="17">
     <w:abstractNumId w:val="9"/>
@@ -5058,7 +6115,10 @@
     <w:abstractNumId w:val="0"/>
   </w:num>
   <w:num w:numId="27">
-    <w:abstractNumId w:val="13"/>
+    <w:abstractNumId w:val="14"/>
+  </w:num>
+  <w:num w:numId="28">
+    <w:abstractNumId w:val="10"/>
   </w:num>
 </w:numbering>
 </file>

</xml_diff>

<commit_message>
Integrated MAX17043 battey driver
</commit_message>
<xml_diff>
--- a/doc/HolaDesign.docx
+++ b/doc/HolaDesign.docx
@@ -6,13 +6,8 @@
       <w:pPr>
         <w:pStyle w:val="Title"/>
       </w:pPr>
-      <w:proofErr w:type="spellStart"/>
-      <w:r>
-        <w:t>Hola</w:t>
-      </w:r>
-      <w:proofErr w:type="spellEnd"/>
-      <w:r>
-        <w:t xml:space="preserve"> Intercom Design</w:t>
+      <w:r>
+        <w:t>Hola Intercom Design</w:t>
       </w:r>
     </w:p>
     <w:p>
@@ -53,21 +48,8 @@
         </w:numPr>
       </w:pPr>
       <w:r>
-        <w:t xml:space="preserve">09/18/2017: Added </w:t>
-      </w:r>
-      <w:proofErr w:type="spellStart"/>
-      <w:r>
-        <w:t>buddy_id</w:t>
-      </w:r>
-      <w:proofErr w:type="spellEnd"/>
-      <w:r>
-        <w:t xml:space="preserve"> to cloud </w:t>
-      </w:r>
-      <w:proofErr w:type="spellStart"/>
-      <w:r>
-        <w:t>api</w:t>
-      </w:r>
-      <w:proofErr w:type="spellEnd"/>
+        <w:t>09/18/2017: Added buddy_id to cloud api</w:t>
+      </w:r>
     </w:p>
     <w:p>
       <w:pPr>
@@ -121,6 +103,24 @@
       </w:r>
       <w:r>
         <w:t xml:space="preserve"> and cloud_api</w:t>
+      </w:r>
+    </w:p>
+    <w:p>
+      <w:pPr>
+        <w:pStyle w:val="ListParagraph"/>
+        <w:numPr>
+          <w:ilvl w:val="0"/>
+          <w:numId w:val="27"/>
+        </w:numPr>
+      </w:pPr>
+      <w:r>
+        <w:t>10/25</w:t>
+      </w:r>
+      <w:r>
+        <w:t>/2017: Added pin assignments</w:t>
+      </w:r>
+      <w:r>
+        <w:t>. Added MAX17043 Particle Library</w:t>
       </w:r>
       <w:bookmarkStart w:id="0" w:name="_GoBack"/>
       <w:bookmarkEnd w:id="0"/>
@@ -159,12 +159,28 @@
     <w:p/>
     <w:p>
       <w:r>
+        <w:t>SparkFun_MAX17043_Particle_Library</w:t>
+      </w:r>
+      <w:r>
+        <w:t xml:space="preserve">: </w:t>
+      </w:r>
+      <w:hyperlink r:id="rId8" w:history="1">
+        <w:r>
+          <w:rPr>
+            <w:rStyle w:val="Hyperlink"/>
+          </w:rPr>
+          <w:t>https://github.com/sparkfun/SparkFun_MAX17043_Particle_Library.git</w:t>
+        </w:r>
+      </w:hyperlink>
+    </w:p>
+    <w:p>
+      <w:r>
         <w:t>LCM</w:t>
       </w:r>
       <w:r>
         <w:t xml:space="preserve">: </w:t>
       </w:r>
-      <w:hyperlink r:id="rId8" w:history="1">
+      <w:hyperlink r:id="rId9" w:history="1">
         <w:r>
           <w:rPr>
             <w:rStyle w:val="Hyperlink"/>
@@ -198,7 +214,7 @@
       <w:r>
         <w:t xml:space="preserve">XTEA Python: </w:t>
       </w:r>
-      <w:hyperlink r:id="rId9" w:history="1">
+      <w:hyperlink r:id="rId10" w:history="1">
         <w:r>
           <w:rPr>
             <w:rStyle w:val="Hyperlink"/>
@@ -242,11 +258,9 @@
           <w:numId w:val="28"/>
         </w:numPr>
       </w:pPr>
-      <w:proofErr w:type="spellStart"/>
       <w:r>
         <w:t>Dateutil</w:t>
       </w:r>
-      <w:proofErr w:type="spellEnd"/>
     </w:p>
     <w:p>
       <w:pPr>
@@ -268,14 +282,12 @@
           <w:numId w:val="28"/>
         </w:numPr>
       </w:pPr>
-      <w:proofErr w:type="spellStart"/>
       <w:r>
         <w:t>pex</w:t>
       </w:r>
       <w:r>
         <w:t>pect</w:t>
       </w:r>
-      <w:proofErr w:type="spellEnd"/>
     </w:p>
     <w:p/>
     <w:p>
@@ -288,50 +300,28 @@
     </w:p>
     <w:p/>
     <w:p>
-      <w:proofErr w:type="gramStart"/>
-      <w:r>
-        <w:t>particle</w:t>
-      </w:r>
-      <w:proofErr w:type="gramEnd"/>
-      <w:r>
-        <w:t xml:space="preserve"> call Intercom1 </w:t>
-      </w:r>
-      <w:proofErr w:type="spellStart"/>
-      <w:r>
-        <w:t>en</w:t>
+      <w:r>
+        <w:t>particle call Intercom1 en</w:t>
       </w:r>
       <w:r>
         <w:t>|dis</w:t>
       </w:r>
       <w:r>
-        <w:t>_prntgrp</w:t>
-      </w:r>
-      <w:proofErr w:type="spellEnd"/>
-      <w:r>
-        <w:t xml:space="preserve"> messages</w:t>
+        <w:t>_prntgrp messages</w:t>
       </w:r>
       <w:r>
         <w:t>/stats/default</w:t>
       </w:r>
     </w:p>
     <w:p>
-      <w:proofErr w:type="gramStart"/>
-      <w:r>
-        <w:t>particle</w:t>
-      </w:r>
-      <w:proofErr w:type="gramEnd"/>
-      <w:r>
-        <w:t xml:space="preserve"> serial monitor COM3/COM4</w:t>
-      </w:r>
-    </w:p>
-    <w:p>
-      <w:proofErr w:type="gramStart"/>
-      <w:r>
-        <w:t>python</w:t>
-      </w:r>
-      <w:proofErr w:type="gramEnd"/>
-      <w:r>
-        <w:t xml:space="preserve"> </w:t>
+      <w:r>
+        <w:lastRenderedPageBreak/>
+        <w:t>particle serial monitor COM3/COM4</w:t>
+      </w:r>
+    </w:p>
+    <w:p>
+      <w:r>
+        <w:t xml:space="preserve">python </w:t>
       </w:r>
       <w:r>
         <w:t>build.py --device Intercom1/Intercom2/all [--flash]</w:t>
@@ -339,7 +329,6 @@
     </w:p>
     <w:p>
       <w:r>
-        <w:lastRenderedPageBreak/>
         <w:t>copypython2amazon.bat</w:t>
       </w:r>
     </w:p>
@@ -354,80 +343,274 @@
       </w:r>
     </w:p>
     <w:p>
-      <w:proofErr w:type="gramStart"/>
-      <w:r>
-        <w:t>python</w:t>
-      </w:r>
-      <w:proofErr w:type="gramEnd"/>
-      <w:r>
-        <w:t xml:space="preserve"> </w:t>
-      </w:r>
-      <w:r>
-        <w:t>manuf_config.py [-h,--help] [-c,--</w:t>
-      </w:r>
-      <w:proofErr w:type="spellStart"/>
-      <w:r>
-        <w:t>skip_claim</w:t>
-      </w:r>
-      <w:proofErr w:type="spellEnd"/>
-      <w:r>
-        <w:t>] [-f,--</w:t>
-      </w:r>
-      <w:proofErr w:type="spellStart"/>
-      <w:r>
-        <w:t>skip_flash</w:t>
-      </w:r>
-      <w:proofErr w:type="spellEnd"/>
-      <w:r>
-        <w:t>] [-</w:t>
-      </w:r>
-      <w:proofErr w:type="spellStart"/>
-      <w:r>
-        <w:t>i</w:t>
-      </w:r>
-      <w:proofErr w:type="spellEnd"/>
-      <w:r>
-        <w:t>,--</w:t>
-      </w:r>
-      <w:proofErr w:type="spellStart"/>
-      <w:r>
-        <w:t>image_filename</w:t>
-      </w:r>
-      <w:proofErr w:type="spellEnd"/>
-      <w:r>
-        <w:t xml:space="preserve"> &lt;</w:t>
-      </w:r>
-      <w:proofErr w:type="spellStart"/>
-      <w:r>
-        <w:t>image_filename</w:t>
-      </w:r>
-      <w:proofErr w:type="spellEnd"/>
-      <w:r>
-        <w:t>&gt;]</w:t>
-      </w:r>
-    </w:p>
-    <w:p>
-      <w:r>
-        <w:t xml:space="preserve">        Finds and claims connected devices, sets up </w:t>
-      </w:r>
-      <w:proofErr w:type="spellStart"/>
-      <w:r>
-        <w:t>Wifi</w:t>
-      </w:r>
-      <w:proofErr w:type="spellEnd"/>
-      <w:r>
-        <w:t xml:space="preserve">, flashes reference </w:t>
-      </w:r>
-      <w:proofErr w:type="spellStart"/>
-      <w:r>
-        <w:t>fw</w:t>
-      </w:r>
-      <w:proofErr w:type="spellEnd"/>
-      <w:r>
-        <w:t xml:space="preserve"> image and configures name, buddy name and secret key.</w:t>
+      <w:r>
+        <w:t>python manuf_config.py [-h,--help] [-c,--skip_claim] [-f,--skip_flash] [-i,--image_filename &lt;image_filename&gt;]</w:t>
+      </w:r>
+    </w:p>
+    <w:p>
+      <w:r>
+        <w:t xml:space="preserve">        Finds and claims connected devices, sets up Wifi, flashes reference fw image and configures name, buddy name and secret key.</w:t>
       </w:r>
     </w:p>
     <w:p/>
+    <w:p>
+      <w:pPr>
+        <w:pStyle w:val="Heading1"/>
+      </w:pPr>
+      <w:r>
+        <w:t>Pin Assignments</w:t>
+      </w:r>
+    </w:p>
+    <w:p>
+      <w:pPr>
+        <w:spacing w:after="0" w:line="240" w:lineRule="auto"/>
+        <w:rPr>
+          <w:rFonts w:ascii="Calibri" w:eastAsia="Times New Roman" w:hAnsi="Calibri" w:cs="Calibri"/>
+          <w:color w:val="000000"/>
+          <w:lang w:eastAsia="nl-BE"/>
+        </w:rPr>
+      </w:pPr>
+      <w:r>
+        <w:rPr>
+          <w:rFonts w:ascii="Calibri" w:eastAsia="Times New Roman" w:hAnsi="Calibri" w:cs="Calibri"/>
+          <w:color w:val="000000"/>
+          <w:lang w:eastAsia="nl-BE"/>
+        </w:rPr>
+        <w:t>P</w:t>
+      </w:r>
+      <w:r>
+        <w:rPr>
+          <w:rFonts w:ascii="Calibri" w:eastAsia="Times New Roman" w:hAnsi="Calibri" w:cs="Calibri"/>
+          <w:color w:val="000000"/>
+          <w:lang w:eastAsia="nl-BE"/>
+        </w:rPr>
+        <w:t>hoton p</w:t>
+      </w:r>
+      <w:r>
+        <w:rPr>
+          <w:rFonts w:ascii="Calibri" w:eastAsia="Times New Roman" w:hAnsi="Calibri" w:cs="Calibri"/>
+          <w:color w:val="000000"/>
+          <w:lang w:eastAsia="nl-BE"/>
+        </w:rPr>
+        <w:t>in assignments</w:t>
+      </w:r>
+    </w:p>
+    <w:p>
+      <w:pPr>
+        <w:spacing w:after="0" w:line="240" w:lineRule="auto"/>
+        <w:rPr>
+          <w:rFonts w:ascii="Calibri" w:eastAsia="Times New Roman" w:hAnsi="Calibri" w:cs="Calibri"/>
+          <w:color w:val="000000"/>
+          <w:lang w:eastAsia="nl-BE"/>
+        </w:rPr>
+      </w:pPr>
+      <w:r>
+        <w:rPr>
+          <w:rFonts w:ascii="Calibri" w:eastAsia="Times New Roman" w:hAnsi="Calibri" w:cs="Calibri"/>
+          <w:color w:val="000000"/>
+          <w:lang w:eastAsia="nl-BE"/>
+        </w:rPr>
+        <w:t> </w:t>
+      </w:r>
+    </w:p>
+    <w:p>
+      <w:pPr>
+        <w:spacing w:after="0" w:line="240" w:lineRule="auto"/>
+        <w:rPr>
+          <w:rFonts w:ascii="Calibri" w:eastAsia="Times New Roman" w:hAnsi="Calibri" w:cs="Calibri"/>
+          <w:color w:val="000000"/>
+          <w:lang w:eastAsia="nl-BE"/>
+        </w:rPr>
+      </w:pPr>
+      <w:r>
+        <w:rPr>
+          <w:rFonts w:ascii="Calibri" w:eastAsia="Times New Roman" w:hAnsi="Calibri" w:cs="Calibri"/>
+          <w:color w:val="000000"/>
+          <w:lang w:eastAsia="nl-BE"/>
+        </w:rPr>
+        <w:t>A5 = SI to codec</w:t>
+      </w:r>
+    </w:p>
+    <w:p>
+      <w:pPr>
+        <w:spacing w:after="0" w:line="240" w:lineRule="auto"/>
+        <w:rPr>
+          <w:rFonts w:ascii="Calibri" w:eastAsia="Times New Roman" w:hAnsi="Calibri" w:cs="Calibri"/>
+          <w:color w:val="000000"/>
+          <w:lang w:eastAsia="nl-BE"/>
+        </w:rPr>
+      </w:pPr>
+      <w:r>
+        <w:rPr>
+          <w:rFonts w:ascii="Calibri" w:eastAsia="Times New Roman" w:hAnsi="Calibri" w:cs="Calibri"/>
+          <w:color w:val="000000"/>
+          <w:lang w:eastAsia="nl-BE"/>
+        </w:rPr>
+        <w:t>A4 = SO to codec</w:t>
+      </w:r>
+    </w:p>
+    <w:p>
+      <w:pPr>
+        <w:spacing w:after="0" w:line="240" w:lineRule="auto"/>
+        <w:rPr>
+          <w:rFonts w:ascii="Calibri" w:eastAsia="Times New Roman" w:hAnsi="Calibri" w:cs="Calibri"/>
+          <w:color w:val="000000"/>
+          <w:lang w:eastAsia="nl-BE"/>
+        </w:rPr>
+      </w:pPr>
+      <w:r>
+        <w:rPr>
+          <w:rFonts w:ascii="Calibri" w:eastAsia="Times New Roman" w:hAnsi="Calibri" w:cs="Calibri"/>
+          <w:color w:val="000000"/>
+          <w:lang w:eastAsia="nl-BE"/>
+        </w:rPr>
+        <w:t>A3 = SCK to codec</w:t>
+      </w:r>
+    </w:p>
+    <w:p>
+      <w:pPr>
+        <w:spacing w:after="0" w:line="240" w:lineRule="auto"/>
+        <w:rPr>
+          <w:rFonts w:ascii="Calibri" w:eastAsia="Times New Roman" w:hAnsi="Calibri" w:cs="Calibri"/>
+          <w:color w:val="000000"/>
+          <w:lang w:eastAsia="nl-BE"/>
+        </w:rPr>
+      </w:pPr>
+      <w:r>
+        <w:rPr>
+          <w:rFonts w:ascii="Calibri" w:eastAsia="Times New Roman" w:hAnsi="Calibri" w:cs="Calibri"/>
+          <w:color w:val="000000"/>
+          <w:lang w:eastAsia="nl-BE"/>
+        </w:rPr>
+        <w:t>A2 = xDCS to codec</w:t>
+      </w:r>
+    </w:p>
+    <w:p>
+      <w:pPr>
+        <w:spacing w:after="0" w:line="240" w:lineRule="auto"/>
+        <w:rPr>
+          <w:rFonts w:ascii="Calibri" w:eastAsia="Times New Roman" w:hAnsi="Calibri" w:cs="Calibri"/>
+          <w:color w:val="000000"/>
+          <w:lang w:eastAsia="nl-BE"/>
+        </w:rPr>
+      </w:pPr>
+      <w:r>
+        <w:rPr>
+          <w:rFonts w:ascii="Calibri" w:eastAsia="Times New Roman" w:hAnsi="Calibri" w:cs="Calibri"/>
+          <w:color w:val="000000"/>
+          <w:lang w:eastAsia="nl-BE"/>
+        </w:rPr>
+        <w:t>A1 = xRESET to codec</w:t>
+      </w:r>
+    </w:p>
+    <w:p>
+      <w:pPr>
+        <w:spacing w:after="0" w:line="240" w:lineRule="auto"/>
+        <w:rPr>
+          <w:rFonts w:ascii="Calibri" w:eastAsia="Times New Roman" w:hAnsi="Calibri" w:cs="Calibri"/>
+          <w:color w:val="000000"/>
+          <w:lang w:eastAsia="nl-BE"/>
+        </w:rPr>
+      </w:pPr>
+      <w:r>
+        <w:rPr>
+          <w:rFonts w:ascii="Calibri" w:eastAsia="Times New Roman" w:hAnsi="Calibri" w:cs="Calibri"/>
+          <w:color w:val="000000"/>
+          <w:lang w:eastAsia="nl-BE"/>
+        </w:rPr>
+        <w:t>A0 = DREQ to codec</w:t>
+      </w:r>
+    </w:p>
+    <w:p>
+      <w:pPr>
+        <w:spacing w:after="0" w:line="240" w:lineRule="auto"/>
+        <w:rPr>
+          <w:rFonts w:ascii="Calibri" w:eastAsia="Times New Roman" w:hAnsi="Calibri" w:cs="Calibri"/>
+          <w:color w:val="000000"/>
+          <w:lang w:eastAsia="nl-BE"/>
+        </w:rPr>
+      </w:pPr>
+      <w:r>
+        <w:rPr>
+          <w:rFonts w:ascii="Calibri" w:eastAsia="Times New Roman" w:hAnsi="Calibri" w:cs="Calibri"/>
+          <w:color w:val="000000"/>
+          <w:lang w:eastAsia="nl-BE"/>
+        </w:rPr>
+        <w:t>DAC = xCS to codec</w:t>
+      </w:r>
+    </w:p>
+    <w:p>
+      <w:pPr>
+        <w:spacing w:after="0" w:line="240" w:lineRule="auto"/>
+        <w:rPr>
+          <w:rFonts w:ascii="Calibri" w:eastAsia="Times New Roman" w:hAnsi="Calibri" w:cs="Calibri"/>
+          <w:color w:val="000000"/>
+          <w:lang w:eastAsia="nl-BE"/>
+        </w:rPr>
+      </w:pPr>
+      <w:r>
+        <w:rPr>
+          <w:rFonts w:ascii="Calibri" w:eastAsia="Times New Roman" w:hAnsi="Calibri" w:cs="Calibri"/>
+          <w:color w:val="000000"/>
+          <w:lang w:eastAsia="nl-BE"/>
+        </w:rPr>
+        <w:t>D0 = SDA to MAX17043 fuel gauge IC</w:t>
+      </w:r>
+    </w:p>
+    <w:p>
+      <w:pPr>
+        <w:spacing w:after="0" w:line="240" w:lineRule="auto"/>
+        <w:rPr>
+          <w:rFonts w:ascii="Calibri" w:eastAsia="Times New Roman" w:hAnsi="Calibri" w:cs="Calibri"/>
+          <w:color w:val="000000"/>
+          <w:lang w:eastAsia="nl-BE"/>
+        </w:rPr>
+      </w:pPr>
+      <w:r>
+        <w:rPr>
+          <w:rFonts w:ascii="Calibri" w:eastAsia="Times New Roman" w:hAnsi="Calibri" w:cs="Calibri"/>
+          <w:color w:val="000000"/>
+          <w:lang w:eastAsia="nl-BE"/>
+        </w:rPr>
+        <w:t>D1 = SCL to MAX17043 fuel gauge IC</w:t>
+      </w:r>
+    </w:p>
+    <w:p>
+      <w:pPr>
+        <w:spacing w:after="0" w:line="240" w:lineRule="auto"/>
+        <w:rPr>
+          <w:rFonts w:ascii="Calibri" w:eastAsia="Times New Roman" w:hAnsi="Calibri" w:cs="Calibri"/>
+          <w:color w:val="000000"/>
+          <w:lang w:eastAsia="nl-BE"/>
+        </w:rPr>
+      </w:pPr>
+      <w:r>
+        <w:rPr>
+          <w:rFonts w:ascii="Calibri" w:eastAsia="Times New Roman" w:hAnsi="Calibri" w:cs="Calibri"/>
+          <w:color w:val="000000"/>
+          <w:lang w:eastAsia="nl-BE"/>
+        </w:rPr>
+        <w:t>D2 = Push-to-Talk Button</w:t>
+      </w:r>
+    </w:p>
+    <w:p>
+      <w:pPr>
+        <w:spacing w:after="0" w:line="240" w:lineRule="auto"/>
+        <w:rPr>
+          <w:rFonts w:ascii="Calibri" w:eastAsia="Times New Roman" w:hAnsi="Calibri" w:cs="Calibri"/>
+          <w:color w:val="000000"/>
+          <w:lang w:eastAsia="nl-BE"/>
+        </w:rPr>
+      </w:pPr>
+      <w:r>
+        <w:rPr>
+          <w:rFonts w:ascii="Calibri" w:eastAsia="Times New Roman" w:hAnsi="Calibri" w:cs="Calibri"/>
+          <w:color w:val="000000"/>
+          <w:lang w:eastAsia="nl-BE"/>
+        </w:rPr>
+        <w:t>D7 = Buddy-is-Listening LED</w:t>
+      </w:r>
+    </w:p>
     <w:p>
       <w:pPr>
         <w:pStyle w:val="Heading1"/>
@@ -455,6 +638,7 @@
           <w:noProof/>
           <w:lang w:val="nl-BE" w:eastAsia="nl-BE"/>
         </w:rPr>
+        <w:lastRenderedPageBreak/>
         <w:drawing>
           <wp:inline distT="0" distB="0" distL="0" distR="0">
             <wp:extent cx="5943600" cy="2172368"/>
@@ -473,7 +657,7 @@
                     </pic:cNvPicPr>
                   </pic:nvPicPr>
                   <pic:blipFill>
-                    <a:blip r:embed="rId10">
+                    <a:blip r:embed="rId11">
                       <a:extLst>
                         <a:ext uri="{28A0092B-C50C-407E-A947-70E740481C1C}">
                           <a14:useLocalDpi xmlns:a14="http://schemas.microsoft.com/office/drawing/2010/main" val="0"/>
@@ -539,7 +723,7 @@
                     </pic:cNvPicPr>
                   </pic:nvPicPr>
                   <pic:blipFill>
-                    <a:blip r:embed="rId11">
+                    <a:blip r:embed="rId12">
                       <a:extLst>
                         <a:ext uri="{28A0092B-C50C-407E-A947-70E740481C1C}">
                           <a14:useLocalDpi xmlns:a14="http://schemas.microsoft.com/office/drawing/2010/main" val="0"/>
@@ -597,6 +781,7 @@
           <w:noProof/>
           <w:lang w:val="nl-BE" w:eastAsia="nl-BE"/>
         </w:rPr>
+        <w:lastRenderedPageBreak/>
         <w:drawing>
           <wp:inline distT="0" distB="0" distL="0" distR="0" wp14:anchorId="755B86FC" wp14:editId="53565A72">
             <wp:extent cx="5943600" cy="2516899"/>
@@ -615,7 +800,7 @@
                     </pic:cNvPicPr>
                   </pic:nvPicPr>
                   <pic:blipFill>
-                    <a:blip r:embed="rId12">
+                    <a:blip r:embed="rId13">
                       <a:extLst>
                         <a:ext uri="{28A0092B-C50C-407E-A947-70E740481C1C}">
                           <a14:useLocalDpi xmlns:a14="http://schemas.microsoft.com/office/drawing/2010/main" val="0"/>
@@ -685,7 +870,7 @@
                     </pic:cNvPicPr>
                   </pic:nvPicPr>
                   <pic:blipFill>
-                    <a:blip r:embed="rId13">
+                    <a:blip r:embed="rId14">
                       <a:extLst>
                         <a:ext uri="{28A0092B-C50C-407E-A947-70E740481C1C}">
                           <a14:useLocalDpi xmlns:a14="http://schemas.microsoft.com/office/drawing/2010/main" val="0"/>
@@ -722,7 +907,6 @@
         <w:pStyle w:val="Heading2"/>
       </w:pPr>
       <w:r>
-        <w:lastRenderedPageBreak/>
         <w:t>Intercom Controller</w:t>
       </w:r>
     </w:p>
@@ -750,7 +934,7 @@
                     </pic:cNvPicPr>
                   </pic:nvPicPr>
                   <pic:blipFill>
-                    <a:blip r:embed="rId14">
+                    <a:blip r:embed="rId15">
                       <a:extLst>
                         <a:ext uri="{28A0092B-C50C-407E-A947-70E740481C1C}">
                           <a14:useLocalDpi xmlns:a14="http://schemas.microsoft.com/office/drawing/2010/main" val="0"/>
@@ -802,6 +986,7 @@
           <w:noProof/>
           <w:lang w:val="nl-BE" w:eastAsia="nl-BE"/>
         </w:rPr>
+        <w:lastRenderedPageBreak/>
         <w:drawing>
           <wp:inline distT="0" distB="0" distL="0" distR="0" wp14:anchorId="4D0C4707" wp14:editId="6B0DAF35">
             <wp:extent cx="4983480" cy="3665220"/>
@@ -820,7 +1005,7 @@
                     </pic:cNvPicPr>
                   </pic:nvPicPr>
                   <pic:blipFill>
-                    <a:blip r:embed="rId15">
+                    <a:blip r:embed="rId16">
                       <a:extLst>
                         <a:ext uri="{28A0092B-C50C-407E-A947-70E740481C1C}">
                           <a14:useLocalDpi xmlns:a14="http://schemas.microsoft.com/office/drawing/2010/main" val="0"/>
@@ -868,7 +1053,6 @@
           <w:noProof/>
           <w:lang w:val="nl-BE" w:eastAsia="nl-BE"/>
         </w:rPr>
-        <w:lastRenderedPageBreak/>
         <w:drawing>
           <wp:inline distT="0" distB="0" distL="0" distR="0">
             <wp:extent cx="3931920" cy="2430780"/>
@@ -887,7 +1071,7 @@
                     </pic:cNvPicPr>
                   </pic:nvPicPr>
                   <pic:blipFill>
-                    <a:blip r:embed="rId16">
+                    <a:blip r:embed="rId17">
                       <a:extLst>
                         <a:ext uri="{28A0092B-C50C-407E-A947-70E740481C1C}">
                           <a14:useLocalDpi xmlns:a14="http://schemas.microsoft.com/office/drawing/2010/main" val="0"/>
@@ -940,6 +1124,7 @@
     <w:p/>
     <w:p>
       <w:r>
+        <w:lastRenderedPageBreak/>
         <w:t>Note that the message channel is not considered reliable. Messages can get lost and the message protocols must be robust against occasional message loss.</w:t>
       </w:r>
     </w:p>
@@ -948,15 +1133,7 @@
         <w:t>All mess</w:t>
       </w:r>
       <w:r>
-        <w:t xml:space="preserve">ages except </w:t>
-      </w:r>
-      <w:proofErr w:type="spellStart"/>
-      <w:r>
-        <w:t>i_am</w:t>
-      </w:r>
-      <w:proofErr w:type="spellEnd"/>
-      <w:r>
-        <w:t xml:space="preserve"> </w:t>
+        <w:t xml:space="preserve">ages except i_am </w:t>
       </w:r>
       <w:r>
         <w:t>are encrypted using XTEA block cipher.</w:t>
@@ -975,7 +1152,6 @@
           <w:noProof/>
           <w:lang w:val="nl-BE" w:eastAsia="nl-BE"/>
         </w:rPr>
-        <w:lastRenderedPageBreak/>
         <w:drawing>
           <wp:inline distT="0" distB="0" distL="0" distR="0">
             <wp:extent cx="4030980" cy="6134100"/>
@@ -994,7 +1170,7 @@
                     </pic:cNvPicPr>
                   </pic:nvPicPr>
                   <pic:blipFill>
-                    <a:blip r:embed="rId17">
+                    <a:blip r:embed="rId18">
                       <a:extLst>
                         <a:ext uri="{28A0092B-C50C-407E-A947-70E740481C1C}">
                           <a14:useLocalDpi xmlns:a14="http://schemas.microsoft.com/office/drawing/2010/main" val="0"/>
@@ -1033,6 +1209,7 @@
         <w:pStyle w:val="Heading2"/>
       </w:pPr>
       <w:r>
+        <w:lastRenderedPageBreak/>
         <w:t>Intercom Cloud API</w:t>
       </w:r>
     </w:p>
@@ -1046,7 +1223,6 @@
           <w:noProof/>
           <w:lang w:val="nl-BE" w:eastAsia="nl-BE"/>
         </w:rPr>
-        <w:lastRenderedPageBreak/>
         <w:drawing>
           <wp:inline distT="0" distB="0" distL="0" distR="0">
             <wp:extent cx="4655820" cy="1889760"/>
@@ -1065,7 +1241,7 @@
                     </pic:cNvPicPr>
                   </pic:nvPicPr>
                   <pic:blipFill>
-                    <a:blip r:embed="rId18">
+                    <a:blip r:embed="rId19">
                       <a:extLst>
                         <a:ext uri="{28A0092B-C50C-407E-A947-70E740481C1C}">
                           <a14:useLocalDpi xmlns:a14="http://schemas.microsoft.com/office/drawing/2010/main" val="0"/>
@@ -1226,19 +1402,9 @@
                               <w:pPr>
                                 <w:jc w:val="center"/>
                               </w:pPr>
-                              <w:proofErr w:type="spellStart"/>
                               <w:r>
-                                <w:t>msg_id</w:t>
+                                <w:t>msg_id -&gt; msg_handler_fun</w:t>
                               </w:r>
-                              <w:proofErr w:type="spellEnd"/>
-                              <w:r>
-                                <w:t xml:space="preserve"> -&gt; </w:t>
-                              </w:r>
-                              <w:proofErr w:type="spellStart"/>
-                              <w:r>
-                                <w:t>msg_handler_fun</w:t>
-                              </w:r>
-                              <w:proofErr w:type="spellEnd"/>
                             </w:p>
                           </w:txbxContent>
                         </wps:txbx>
@@ -1289,14 +1455,12 @@
                                   <w:b/>
                                 </w:rPr>
                               </w:pPr>
-                              <w:proofErr w:type="spellStart"/>
                               <w:r>
                                 <w:rPr>
                                   <w:b/>
                                 </w:rPr>
                                 <w:t>Intercom_name_to_id_table</w:t>
                               </w:r>
-                              <w:proofErr w:type="spellEnd"/>
                             </w:p>
                             <w:p>
                               <w:pPr>
@@ -1307,19 +1471,9 @@
                               <w:pPr>
                                 <w:jc w:val="center"/>
                               </w:pPr>
-                              <w:proofErr w:type="spellStart"/>
                               <w:r>
-                                <w:t>Intercom_name</w:t>
+                                <w:t>Intercom_name -&gt; intercom_id</w:t>
                               </w:r>
-                              <w:proofErr w:type="spellEnd"/>
-                              <w:r>
-                                <w:t xml:space="preserve"> -&gt; </w:t>
-                              </w:r>
-                              <w:proofErr w:type="spellStart"/>
-                              <w:r>
-                                <w:t>intercom_id</w:t>
-                              </w:r>
-                              <w:proofErr w:type="spellEnd"/>
                             </w:p>
                           </w:txbxContent>
                         </wps:txbx>
@@ -1370,14 +1524,12 @@
                                   <w:b/>
                                 </w:rPr>
                               </w:pPr>
-                              <w:proofErr w:type="spellStart"/>
                               <w:r>
                                 <w:rPr>
                                   <w:b/>
                                 </w:rPr>
                                 <w:t>Intercom_id_to_intercom_table</w:t>
                               </w:r>
-                              <w:proofErr w:type="spellEnd"/>
                             </w:p>
                             <w:p>
                               <w:pPr>
@@ -1388,13 +1540,8 @@
                               <w:pPr>
                                 <w:jc w:val="center"/>
                               </w:pPr>
-                              <w:proofErr w:type="spellStart"/>
                               <w:r>
-                                <w:t>Intercom_id</w:t>
-                              </w:r>
-                              <w:proofErr w:type="spellEnd"/>
-                              <w:r>
-                                <w:t xml:space="preserve"> -&gt; intercom</w:t>
+                                <w:t>Intercom_id -&gt; intercom</w:t>
                               </w:r>
                             </w:p>
                           </w:txbxContent>
@@ -1480,14 +1627,12 @@
                                   <w:b/>
                                 </w:rPr>
                               </w:pPr>
-                              <w:proofErr w:type="spellStart"/>
                               <w:r>
                                 <w:rPr>
                                   <w:b/>
                                 </w:rPr>
                                 <w:t>Message_Handler</w:t>
                               </w:r>
-                              <w:proofErr w:type="spellEnd"/>
                             </w:p>
                             <w:p>
                               <w:pPr>
@@ -1496,14 +1641,12 @@
                                   <w:b/>
                                 </w:rPr>
                               </w:pPr>
-                              <w:proofErr w:type="gramStart"/>
                               <w:r>
                                 <w:rPr>
                                   <w:b/>
                                 </w:rPr>
                                 <w:t>Send()</w:t>
                               </w:r>
-                              <w:proofErr w:type="gramEnd"/>
                             </w:p>
                             <w:p>
                               <w:pPr>
@@ -1512,14 +1655,12 @@
                                   <w:b/>
                                 </w:rPr>
                               </w:pPr>
-                              <w:proofErr w:type="gramStart"/>
                               <w:r>
                                 <w:rPr>
                                   <w:b/>
                                 </w:rPr>
                                 <w:t>Receive()</w:t>
                               </w:r>
-                              <w:proofErr w:type="gramEnd"/>
                             </w:p>
                           </w:txbxContent>
                         </wps:txbx>
@@ -1601,11 +1742,9 @@
                               <w:pPr>
                                 <w:jc w:val="center"/>
                               </w:pPr>
-                              <w:proofErr w:type="gramStart"/>
                               <w:r>
                                 <w:t>socket</w:t>
                               </w:r>
-                              <w:proofErr w:type="gramEnd"/>
                             </w:p>
                           </w:txbxContent>
                         </wps:txbx>
@@ -1704,22 +1843,12 @@
                                   <w:b/>
                                 </w:rPr>
                               </w:pPr>
-                              <w:proofErr w:type="spellStart"/>
-                              <w:proofErr w:type="gramStart"/>
                               <w:r>
                                 <w:rPr>
                                   <w:b/>
                                 </w:rPr>
-                                <w:t>sendTo</w:t>
+                                <w:t>sendTo()</w:t>
                               </w:r>
-                              <w:proofErr w:type="spellEnd"/>
-                              <w:r>
-                                <w:rPr>
-                                  <w:b/>
-                                </w:rPr>
-                                <w:t>()</w:t>
-                              </w:r>
-                              <w:proofErr w:type="gramEnd"/>
                             </w:p>
                             <w:p>
                               <w:pPr>
@@ -1728,22 +1857,12 @@
                                   <w:b/>
                                 </w:rPr>
                               </w:pPr>
-                              <w:proofErr w:type="spellStart"/>
-                              <w:proofErr w:type="gramStart"/>
                               <w:r>
                                 <w:rPr>
                                   <w:b/>
                                 </w:rPr>
-                                <w:t>addBuddy</w:t>
+                                <w:t>addBuddy()</w:t>
                               </w:r>
-                              <w:proofErr w:type="spellEnd"/>
-                              <w:r>
-                                <w:rPr>
-                                  <w:b/>
-                                </w:rPr>
-                                <w:t>()</w:t>
-                              </w:r>
-                              <w:proofErr w:type="gramEnd"/>
                             </w:p>
                             <w:p>
                               <w:pPr>
@@ -1752,22 +1871,12 @@
                                   <w:b/>
                                 </w:rPr>
                               </w:pPr>
-                              <w:proofErr w:type="spellStart"/>
-                              <w:proofErr w:type="gramStart"/>
                               <w:r>
                                 <w:rPr>
                                   <w:b/>
                                 </w:rPr>
-                                <w:t>delBuddy</w:t>
+                                <w:t>delBuddy()</w:t>
                               </w:r>
-                              <w:proofErr w:type="spellEnd"/>
-                              <w:r>
-                                <w:rPr>
-                                  <w:b/>
-                                </w:rPr>
-                                <w:t>()</w:t>
-                              </w:r>
-                              <w:proofErr w:type="gramEnd"/>
                             </w:p>
                             <w:p>
                               <w:pPr>
@@ -1776,22 +1885,12 @@
                                   <w:b/>
                                 </w:rPr>
                               </w:pPr>
-                              <w:proofErr w:type="spellStart"/>
-                              <w:proofErr w:type="gramStart"/>
                               <w:r>
                                 <w:rPr>
                                   <w:b/>
                                 </w:rPr>
-                                <w:t>getEncoderCryptoCodec</w:t>
+                                <w:t>getEncoderCryptoCodec()</w:t>
                               </w:r>
-                              <w:proofErr w:type="spellEnd"/>
-                              <w:r>
-                                <w:rPr>
-                                  <w:b/>
-                                </w:rPr>
-                                <w:t>()</w:t>
-                              </w:r>
-                              <w:proofErr w:type="gramEnd"/>
                             </w:p>
                             <w:p>
                               <w:pPr>
@@ -1800,16 +1899,12 @@
                                   <w:b/>
                                 </w:rPr>
                               </w:pPr>
-                              <w:proofErr w:type="spellStart"/>
-                              <w:proofErr w:type="gramStart"/>
                               <w:r>
                                 <w:rPr>
                                   <w:b/>
                                 </w:rPr>
                                 <w:t>getDecoderCryptoCodec</w:t>
                               </w:r>
-                              <w:proofErr w:type="spellEnd"/>
-                              <w:proofErr w:type="gramEnd"/>
                             </w:p>
                             <w:p>
                               <w:pPr>
@@ -1977,11 +2072,9 @@
                               <w:pPr>
                                 <w:jc w:val="center"/>
                               </w:pPr>
-                              <w:proofErr w:type="spellStart"/>
                               <w:r>
                                 <w:t>Msg_voice_data_handler</w:t>
                               </w:r>
-                              <w:proofErr w:type="spellEnd"/>
                             </w:p>
                           </w:txbxContent>
                         </wps:txbx>
@@ -2028,7 +2121,6 @@
                                 <w:spacing w:before="0" w:beforeAutospacing="0" w:after="160" w:afterAutospacing="0" w:line="256" w:lineRule="auto"/>
                                 <w:jc w:val="center"/>
                               </w:pPr>
-                              <w:proofErr w:type="spellStart"/>
                               <w:r>
                                 <w:rPr>
                                   <w:rFonts w:eastAsia="STKaiti" w:cs="Tahoma"/>
@@ -2036,17 +2128,7 @@
                                   <w:szCs w:val="22"/>
                                   <w:lang w:val="en-US"/>
                                 </w:rPr>
-                                <w:t>Msg_i_am</w:t>
-                              </w:r>
-                              <w:proofErr w:type="spellEnd"/>
-                              <w:r>
-                                <w:rPr>
-                                  <w:rFonts w:eastAsia="STKaiti" w:cs="Tahoma"/>
-                                  <w:sz w:val="22"/>
-                                  <w:szCs w:val="22"/>
-                                  <w:lang w:val="en-US"/>
-                                </w:rPr>
-                                <w:t>_</w:t>
+                                <w:t>Msg_i_am_</w:t>
                               </w:r>
                               <w:r>
                                 <w:rPr>
@@ -2104,7 +2186,6 @@
                                 <w:spacing w:before="0" w:beforeAutospacing="0" w:after="160" w:afterAutospacing="0" w:line="254" w:lineRule="auto"/>
                                 <w:jc w:val="center"/>
                               </w:pPr>
-                              <w:proofErr w:type="spellStart"/>
                               <w:r>
                                 <w:rPr>
                                   <w:rFonts w:eastAsia="STKaiti" w:cs="Tahoma"/>
@@ -2112,17 +2193,7 @@
                                   <w:szCs w:val="22"/>
                                   <w:lang w:val="en-US"/>
                                 </w:rPr>
-                                <w:t>Msg_who_is</w:t>
-                              </w:r>
-                              <w:proofErr w:type="spellEnd"/>
-                              <w:r>
-                                <w:rPr>
-                                  <w:rFonts w:eastAsia="STKaiti" w:cs="Tahoma"/>
-                                  <w:sz w:val="22"/>
-                                  <w:szCs w:val="22"/>
-                                  <w:lang w:val="en-US"/>
-                                </w:rPr>
-                                <w:t>_</w:t>
+                                <w:t>Msg_who_is_</w:t>
                               </w:r>
                               <w:r>
                                 <w:rPr>
@@ -2180,7 +2251,6 @@
                                 <w:spacing w:before="0" w:beforeAutospacing="0" w:after="160" w:afterAutospacing="0" w:line="252" w:lineRule="auto"/>
                                 <w:jc w:val="center"/>
                               </w:pPr>
-                              <w:proofErr w:type="spellStart"/>
                               <w:r>
                                 <w:rPr>
                                   <w:rFonts w:eastAsia="STKaiti" w:cs="Tahoma"/>
@@ -2188,17 +2258,7 @@
                                   <w:szCs w:val="22"/>
                                   <w:lang w:val="en-US"/>
                                 </w:rPr>
-                                <w:t>Add_buddy</w:t>
-                              </w:r>
-                              <w:proofErr w:type="spellEnd"/>
-                              <w:r>
-                                <w:rPr>
-                                  <w:rFonts w:eastAsia="STKaiti" w:cs="Tahoma"/>
-                                  <w:sz w:val="22"/>
-                                  <w:szCs w:val="22"/>
-                                  <w:lang w:val="en-US"/>
-                                </w:rPr>
-                                <w:t>_</w:t>
+                                <w:t>Add_buddy_</w:t>
                               </w:r>
                               <w:r>
                                 <w:rPr>
@@ -2256,8 +2316,6 @@
                                 <w:spacing w:before="0" w:beforeAutospacing="0" w:after="160" w:afterAutospacing="0" w:line="252" w:lineRule="auto"/>
                                 <w:jc w:val="center"/>
                               </w:pPr>
-                              <w:proofErr w:type="spellStart"/>
-                              <w:proofErr w:type="gramStart"/>
                               <w:r>
                                 <w:rPr>
                                   <w:rFonts w:eastAsia="STKaiti" w:cs="Tahoma"/>
@@ -2265,18 +2323,7 @@
                                   <w:szCs w:val="22"/>
                                   <w:lang w:val="en-US"/>
                                 </w:rPr>
-                                <w:t>del_buddy</w:t>
-                              </w:r>
-                              <w:proofErr w:type="spellEnd"/>
-                              <w:proofErr w:type="gramEnd"/>
-                              <w:r>
-                                <w:rPr>
-                                  <w:rFonts w:eastAsia="STKaiti" w:cs="Tahoma"/>
-                                  <w:sz w:val="22"/>
-                                  <w:szCs w:val="22"/>
-                                  <w:lang w:val="en-US"/>
-                                </w:rPr>
-                                <w:t>_</w:t>
+                                <w:t>del_buddy_</w:t>
                               </w:r>
                               <w:r>
                                 <w:rPr>
@@ -2533,7 +2580,6 @@
                                   </w14:textFill>
                                 </w:rPr>
                               </w:pPr>
-                              <w:proofErr w:type="gramStart"/>
                               <w:r>
                                 <w:rPr>
                                   <w:color w:val="000000"/>
@@ -2547,7 +2593,6 @@
                                 </w:rPr>
                                 <w:t>1..1</w:t>
                               </w:r>
-                              <w:proofErr w:type="gramEnd"/>
                             </w:p>
                           </w:txbxContent>
                         </wps:txbx>
@@ -2600,7 +2645,6 @@
                                 <w:pStyle w:val="NormalWeb"/>
                                 <w:spacing w:before="0" w:beforeAutospacing="0" w:after="160" w:afterAutospacing="0" w:line="256" w:lineRule="auto"/>
                               </w:pPr>
-                              <w:proofErr w:type="gramStart"/>
                               <w:r>
                                 <w:rPr>
                                   <w:rFonts w:eastAsia="STKaiti" w:cs="Tahoma"/>
@@ -2616,25 +2660,7 @@
                                     </w14:solidFill>
                                   </w14:textFill>
                                 </w:rPr>
-                                <w:t>n</w:t>
-                              </w:r>
-                              <w:proofErr w:type="gramEnd"/>
-                              <w:r>
-                                <w:rPr>
-                                  <w:rFonts w:eastAsia="STKaiti" w:cs="Tahoma"/>
-                                  <w:color w:val="000000"/>
-                                  <w:sz w:val="22"/>
-                                  <w:szCs w:val="22"/>
-                                  <w:lang w:val="en-US"/>
-                                  <w14:textFill>
-                                    <w14:solidFill>
-                                      <w14:srgbClr w14:val="000000">
-                                        <w14:alpha w14:val="50000"/>
-                                      </w14:srgbClr>
-                                    </w14:solidFill>
-                                  </w14:textFill>
-                                </w:rPr>
-                                <w:t>..1</w:t>
+                                <w:t>n..1</w:t>
                               </w:r>
                             </w:p>
                           </w:txbxContent>
@@ -2688,7 +2714,6 @@
                                 <w:pStyle w:val="NormalWeb"/>
                                 <w:spacing w:before="0" w:beforeAutospacing="0" w:after="160" w:afterAutospacing="0" w:line="256" w:lineRule="auto"/>
                               </w:pPr>
-                              <w:proofErr w:type="gramStart"/>
                               <w:r>
                                 <w:rPr>
                                   <w:rFonts w:eastAsia="STKaiti" w:cs="Tahoma"/>
@@ -2706,7 +2731,6 @@
                                 </w:rPr>
                                 <w:t>1..1</w:t>
                               </w:r>
-                              <w:proofErr w:type="gramEnd"/>
                             </w:p>
                           </w:txbxContent>
                         </wps:txbx>
@@ -3138,7 +3162,6 @@
                                 <w:spacing w:before="0" w:beforeAutospacing="0" w:after="160" w:afterAutospacing="0" w:line="256" w:lineRule="auto"/>
                                 <w:jc w:val="center"/>
                               </w:pPr>
-                              <w:proofErr w:type="spellStart"/>
                               <w:r>
                                 <w:rPr>
                                   <w:rFonts w:eastAsia="STKaiti" w:cs="Tahoma"/>
@@ -3148,7 +3171,6 @@
                                 </w:rPr>
                                 <w:t>Msg_echo_request_data_handler</w:t>
                               </w:r>
-                              <w:proofErr w:type="spellEnd"/>
                             </w:p>
                           </w:txbxContent>
                         </wps:txbx>
@@ -3195,7 +3217,6 @@
                                 <w:spacing w:before="0" w:beforeAutospacing="0" w:after="160" w:afterAutospacing="0" w:line="254" w:lineRule="auto"/>
                                 <w:jc w:val="center"/>
                               </w:pPr>
-                              <w:proofErr w:type="spellStart"/>
                               <w:r>
                                 <w:rPr>
                                   <w:rFonts w:eastAsia="STKaiti" w:cs="Tahoma"/>
@@ -3205,7 +3226,6 @@
                                 </w:rPr>
                                 <w:t>Msg_echo_reply_data_handler</w:t>
                               </w:r>
-                              <w:proofErr w:type="spellEnd"/>
                             </w:p>
                           </w:txbxContent>
                         </wps:txbx>
@@ -3484,19 +3504,9 @@
                         <w:pPr>
                           <w:jc w:val="center"/>
                         </w:pPr>
-                        <w:proofErr w:type="spellStart"/>
                         <w:r>
-                          <w:t>msg_id</w:t>
+                          <w:t>msg_id -&gt; msg_handler_fun</w:t>
                         </w:r>
-                        <w:proofErr w:type="spellEnd"/>
-                        <w:r>
-                          <w:t xml:space="preserve"> -&gt; </w:t>
-                        </w:r>
-                        <w:proofErr w:type="spellStart"/>
-                        <w:r>
-                          <w:t>msg_handler_fun</w:t>
-                        </w:r>
-                        <w:proofErr w:type="spellEnd"/>
                       </w:p>
                     </w:txbxContent>
                   </v:textbox>
@@ -3511,14 +3521,12 @@
                             <w:b/>
                           </w:rPr>
                         </w:pPr>
-                        <w:proofErr w:type="spellStart"/>
                         <w:r>
                           <w:rPr>
                             <w:b/>
                           </w:rPr>
                           <w:t>Intercom_name_to_id_table</w:t>
                         </w:r>
-                        <w:proofErr w:type="spellEnd"/>
                       </w:p>
                       <w:p>
                         <w:pPr>
@@ -3529,19 +3537,9 @@
                         <w:pPr>
                           <w:jc w:val="center"/>
                         </w:pPr>
-                        <w:proofErr w:type="spellStart"/>
                         <w:r>
-                          <w:t>Intercom_name</w:t>
+                          <w:t>Intercom_name -&gt; intercom_id</w:t>
                         </w:r>
-                        <w:proofErr w:type="spellEnd"/>
-                        <w:r>
-                          <w:t xml:space="preserve"> -&gt; </w:t>
-                        </w:r>
-                        <w:proofErr w:type="spellStart"/>
-                        <w:r>
-                          <w:t>intercom_id</w:t>
-                        </w:r>
-                        <w:proofErr w:type="spellEnd"/>
                       </w:p>
                     </w:txbxContent>
                   </v:textbox>
@@ -3556,14 +3554,12 @@
                             <w:b/>
                           </w:rPr>
                         </w:pPr>
-                        <w:proofErr w:type="spellStart"/>
                         <w:r>
                           <w:rPr>
                             <w:b/>
                           </w:rPr>
                           <w:t>Intercom_id_to_intercom_table</w:t>
                         </w:r>
-                        <w:proofErr w:type="spellEnd"/>
                       </w:p>
                       <w:p>
                         <w:pPr>
@@ -3574,13 +3570,8 @@
                         <w:pPr>
                           <w:jc w:val="center"/>
                         </w:pPr>
-                        <w:proofErr w:type="spellStart"/>
                         <w:r>
-                          <w:t>Intercom_id</w:t>
-                        </w:r>
-                        <w:proofErr w:type="spellEnd"/>
-                        <w:r>
-                          <w:t xml:space="preserve"> -&gt; intercom</w:t>
+                          <w:t>Intercom_id -&gt; intercom</w:t>
                         </w:r>
                       </w:p>
                     </w:txbxContent>
@@ -3603,14 +3594,12 @@
                             <w:b/>
                           </w:rPr>
                         </w:pPr>
-                        <w:proofErr w:type="spellStart"/>
                         <w:r>
                           <w:rPr>
                             <w:b/>
                           </w:rPr>
                           <w:t>Message_Handler</w:t>
                         </w:r>
-                        <w:proofErr w:type="spellEnd"/>
                       </w:p>
                       <w:p>
                         <w:pPr>
@@ -3619,14 +3608,12 @@
                             <w:b/>
                           </w:rPr>
                         </w:pPr>
-                        <w:proofErr w:type="gramStart"/>
                         <w:r>
                           <w:rPr>
                             <w:b/>
                           </w:rPr>
                           <w:t>Send()</w:t>
                         </w:r>
-                        <w:proofErr w:type="gramEnd"/>
                       </w:p>
                       <w:p>
                         <w:pPr>
@@ -3635,14 +3622,12 @@
                             <w:b/>
                           </w:rPr>
                         </w:pPr>
-                        <w:proofErr w:type="gramStart"/>
                         <w:r>
                           <w:rPr>
                             <w:b/>
                           </w:rPr>
                           <w:t>Receive()</w:t>
                         </w:r>
-                        <w:proofErr w:type="gramEnd"/>
                       </w:p>
                     </w:txbxContent>
                   </v:textbox>
@@ -3657,11 +3642,9 @@
                         <w:pPr>
                           <w:jc w:val="center"/>
                         </w:pPr>
-                        <w:proofErr w:type="gramStart"/>
                         <w:r>
                           <w:t>socket</w:t>
                         </w:r>
-                        <w:proofErr w:type="gramEnd"/>
                       </w:p>
                     </w:txbxContent>
                   </v:textbox>
@@ -3693,22 +3676,12 @@
                             <w:b/>
                           </w:rPr>
                         </w:pPr>
-                        <w:proofErr w:type="spellStart"/>
-                        <w:proofErr w:type="gramStart"/>
                         <w:r>
                           <w:rPr>
                             <w:b/>
                           </w:rPr>
-                          <w:t>sendTo</w:t>
+                          <w:t>sendTo()</w:t>
                         </w:r>
-                        <w:proofErr w:type="spellEnd"/>
-                        <w:r>
-                          <w:rPr>
-                            <w:b/>
-                          </w:rPr>
-                          <w:t>()</w:t>
-                        </w:r>
-                        <w:proofErr w:type="gramEnd"/>
                       </w:p>
                       <w:p>
                         <w:pPr>
@@ -3717,22 +3690,12 @@
                             <w:b/>
                           </w:rPr>
                         </w:pPr>
-                        <w:proofErr w:type="spellStart"/>
-                        <w:proofErr w:type="gramStart"/>
                         <w:r>
                           <w:rPr>
                             <w:b/>
                           </w:rPr>
-                          <w:t>addBuddy</w:t>
+                          <w:t>addBuddy()</w:t>
                         </w:r>
-                        <w:proofErr w:type="spellEnd"/>
-                        <w:r>
-                          <w:rPr>
-                            <w:b/>
-                          </w:rPr>
-                          <w:t>()</w:t>
-                        </w:r>
-                        <w:proofErr w:type="gramEnd"/>
                       </w:p>
                       <w:p>
                         <w:pPr>
@@ -3741,22 +3704,12 @@
                             <w:b/>
                           </w:rPr>
                         </w:pPr>
-                        <w:proofErr w:type="spellStart"/>
-                        <w:proofErr w:type="gramStart"/>
                         <w:r>
                           <w:rPr>
                             <w:b/>
                           </w:rPr>
-                          <w:t>delBuddy</w:t>
+                          <w:t>delBuddy()</w:t>
                         </w:r>
-                        <w:proofErr w:type="spellEnd"/>
-                        <w:r>
-                          <w:rPr>
-                            <w:b/>
-                          </w:rPr>
-                          <w:t>()</w:t>
-                        </w:r>
-                        <w:proofErr w:type="gramEnd"/>
                       </w:p>
                       <w:p>
                         <w:pPr>
@@ -3765,22 +3718,12 @@
                             <w:b/>
                           </w:rPr>
                         </w:pPr>
-                        <w:proofErr w:type="spellStart"/>
-                        <w:proofErr w:type="gramStart"/>
                         <w:r>
                           <w:rPr>
                             <w:b/>
                           </w:rPr>
-                          <w:t>getEncoderCryptoCodec</w:t>
+                          <w:t>getEncoderCryptoCodec()</w:t>
                         </w:r>
-                        <w:proofErr w:type="spellEnd"/>
-                        <w:r>
-                          <w:rPr>
-                            <w:b/>
-                          </w:rPr>
-                          <w:t>()</w:t>
-                        </w:r>
-                        <w:proofErr w:type="gramEnd"/>
                       </w:p>
                       <w:p>
                         <w:pPr>
@@ -3789,16 +3732,12 @@
                             <w:b/>
                           </w:rPr>
                         </w:pPr>
-                        <w:proofErr w:type="spellStart"/>
-                        <w:proofErr w:type="gramStart"/>
                         <w:r>
                           <w:rPr>
                             <w:b/>
                           </w:rPr>
                           <w:t>getDecoderCryptoCodec</w:t>
                         </w:r>
-                        <w:proofErr w:type="spellEnd"/>
-                        <w:proofErr w:type="gramEnd"/>
                       </w:p>
                       <w:p>
                         <w:pPr>
@@ -3835,11 +3774,9 @@
                         <w:pPr>
                           <w:jc w:val="center"/>
                         </w:pPr>
-                        <w:proofErr w:type="spellStart"/>
                         <w:r>
                           <w:t>Msg_voice_data_handler</w:t>
                         </w:r>
-                        <w:proofErr w:type="spellEnd"/>
                       </w:p>
                     </w:txbxContent>
                   </v:textbox>
@@ -3853,7 +3790,6 @@
                           <w:spacing w:before="0" w:beforeAutospacing="0" w:after="160" w:afterAutospacing="0" w:line="256" w:lineRule="auto"/>
                           <w:jc w:val="center"/>
                         </w:pPr>
-                        <w:proofErr w:type="spellStart"/>
                         <w:r>
                           <w:rPr>
                             <w:rFonts w:eastAsia="STKaiti" w:cs="Tahoma"/>
@@ -3861,17 +3797,7 @@
                             <w:szCs w:val="22"/>
                             <w:lang w:val="en-US"/>
                           </w:rPr>
-                          <w:t>Msg_i_am</w:t>
-                        </w:r>
-                        <w:proofErr w:type="spellEnd"/>
-                        <w:r>
-                          <w:rPr>
-                            <w:rFonts w:eastAsia="STKaiti" w:cs="Tahoma"/>
-                            <w:sz w:val="22"/>
-                            <w:szCs w:val="22"/>
-                            <w:lang w:val="en-US"/>
-                          </w:rPr>
-                          <w:t>_</w:t>
+                          <w:t>Msg_i_am_</w:t>
                         </w:r>
                         <w:r>
                           <w:rPr>
@@ -3896,7 +3822,6 @@
                           <w:spacing w:before="0" w:beforeAutospacing="0" w:after="160" w:afterAutospacing="0" w:line="254" w:lineRule="auto"/>
                           <w:jc w:val="center"/>
                         </w:pPr>
-                        <w:proofErr w:type="spellStart"/>
                         <w:r>
                           <w:rPr>
                             <w:rFonts w:eastAsia="STKaiti" w:cs="Tahoma"/>
@@ -3904,17 +3829,7 @@
                             <w:szCs w:val="22"/>
                             <w:lang w:val="en-US"/>
                           </w:rPr>
-                          <w:t>Msg_who_is</w:t>
-                        </w:r>
-                        <w:proofErr w:type="spellEnd"/>
-                        <w:r>
-                          <w:rPr>
-                            <w:rFonts w:eastAsia="STKaiti" w:cs="Tahoma"/>
-                            <w:sz w:val="22"/>
-                            <w:szCs w:val="22"/>
-                            <w:lang w:val="en-US"/>
-                          </w:rPr>
-                          <w:t>_</w:t>
+                          <w:t>Msg_who_is_</w:t>
                         </w:r>
                         <w:r>
                           <w:rPr>
@@ -3939,7 +3854,6 @@
                           <w:spacing w:before="0" w:beforeAutospacing="0" w:after="160" w:afterAutospacing="0" w:line="252" w:lineRule="auto"/>
                           <w:jc w:val="center"/>
                         </w:pPr>
-                        <w:proofErr w:type="spellStart"/>
                         <w:r>
                           <w:rPr>
                             <w:rFonts w:eastAsia="STKaiti" w:cs="Tahoma"/>
@@ -3947,17 +3861,7 @@
                             <w:szCs w:val="22"/>
                             <w:lang w:val="en-US"/>
                           </w:rPr>
-                          <w:t>Add_buddy</w:t>
-                        </w:r>
-                        <w:proofErr w:type="spellEnd"/>
-                        <w:r>
-                          <w:rPr>
-                            <w:rFonts w:eastAsia="STKaiti" w:cs="Tahoma"/>
-                            <w:sz w:val="22"/>
-                            <w:szCs w:val="22"/>
-                            <w:lang w:val="en-US"/>
-                          </w:rPr>
-                          <w:t>_</w:t>
+                          <w:t>Add_buddy_</w:t>
                         </w:r>
                         <w:r>
                           <w:rPr>
@@ -3982,8 +3886,6 @@
                           <w:spacing w:before="0" w:beforeAutospacing="0" w:after="160" w:afterAutospacing="0" w:line="252" w:lineRule="auto"/>
                           <w:jc w:val="center"/>
                         </w:pPr>
-                        <w:proofErr w:type="spellStart"/>
-                        <w:proofErr w:type="gramStart"/>
                         <w:r>
                           <w:rPr>
                             <w:rFonts w:eastAsia="STKaiti" w:cs="Tahoma"/>
@@ -3991,18 +3893,7 @@
                             <w:szCs w:val="22"/>
                             <w:lang w:val="en-US"/>
                           </w:rPr>
-                          <w:t>del_buddy</w:t>
-                        </w:r>
-                        <w:proofErr w:type="spellEnd"/>
-                        <w:proofErr w:type="gramEnd"/>
-                        <w:r>
-                          <w:rPr>
-                            <w:rFonts w:eastAsia="STKaiti" w:cs="Tahoma"/>
-                            <w:sz w:val="22"/>
-                            <w:szCs w:val="22"/>
-                            <w:lang w:val="en-US"/>
-                          </w:rPr>
-                          <w:t>_</w:t>
+                          <w:t>del_buddy_</w:t>
                         </w:r>
                         <w:r>
                           <w:rPr>
@@ -4054,7 +3945,6 @@
                             </w14:textFill>
                           </w:rPr>
                         </w:pPr>
-                        <w:proofErr w:type="gramStart"/>
                         <w:r>
                           <w:rPr>
                             <w:color w:val="000000"/>
@@ -4068,7 +3958,6 @@
                           </w:rPr>
                           <w:t>1..1</w:t>
                         </w:r>
-                        <w:proofErr w:type="gramEnd"/>
                       </w:p>
                     </w:txbxContent>
                   </v:textbox>
@@ -4082,7 +3971,6 @@
                           <w:pStyle w:val="NormalWeb"/>
                           <w:spacing w:before="0" w:beforeAutospacing="0" w:after="160" w:afterAutospacing="0" w:line="256" w:lineRule="auto"/>
                         </w:pPr>
-                        <w:proofErr w:type="gramStart"/>
                         <w:r>
                           <w:rPr>
                             <w:rFonts w:eastAsia="STKaiti" w:cs="Tahoma"/>
@@ -4098,25 +3986,7 @@
                               </w14:solidFill>
                             </w14:textFill>
                           </w:rPr>
-                          <w:t>n</w:t>
-                        </w:r>
-                        <w:proofErr w:type="gramEnd"/>
-                        <w:r>
-                          <w:rPr>
-                            <w:rFonts w:eastAsia="STKaiti" w:cs="Tahoma"/>
-                            <w:color w:val="000000"/>
-                            <w:sz w:val="22"/>
-                            <w:szCs w:val="22"/>
-                            <w:lang w:val="en-US"/>
-                            <w14:textFill>
-                              <w14:solidFill>
-                                <w14:srgbClr w14:val="000000">
-                                  <w14:alpha w14:val="50000"/>
-                                </w14:srgbClr>
-                              </w14:solidFill>
-                            </w14:textFill>
-                          </w:rPr>
-                          <w:t>..1</w:t>
+                          <w:t>n..1</w:t>
                         </w:r>
                       </w:p>
                     </w:txbxContent>
@@ -4131,7 +4001,6 @@
                           <w:pStyle w:val="NormalWeb"/>
                           <w:spacing w:before="0" w:beforeAutospacing="0" w:after="160" w:afterAutospacing="0" w:line="256" w:lineRule="auto"/>
                         </w:pPr>
-                        <w:proofErr w:type="gramStart"/>
                         <w:r>
                           <w:rPr>
                             <w:rFonts w:eastAsia="STKaiti" w:cs="Tahoma"/>
@@ -4149,7 +4018,6 @@
                           </w:rPr>
                           <w:t>1..1</w:t>
                         </w:r>
-                        <w:proofErr w:type="gramEnd"/>
                       </w:p>
                     </w:txbxContent>
                   </v:textbox>
@@ -4196,7 +4064,6 @@
                           <w:spacing w:before="0" w:beforeAutospacing="0" w:after="160" w:afterAutospacing="0" w:line="256" w:lineRule="auto"/>
                           <w:jc w:val="center"/>
                         </w:pPr>
-                        <w:proofErr w:type="spellStart"/>
                         <w:r>
                           <w:rPr>
                             <w:rFonts w:eastAsia="STKaiti" w:cs="Tahoma"/>
@@ -4206,7 +4073,6 @@
                           </w:rPr>
                           <w:t>Msg_echo_request_data_handler</w:t>
                         </w:r>
-                        <w:proofErr w:type="spellEnd"/>
                       </w:p>
                     </w:txbxContent>
                   </v:textbox>
@@ -4220,7 +4086,6 @@
                           <w:spacing w:before="0" w:beforeAutospacing="0" w:after="160" w:afterAutospacing="0" w:line="254" w:lineRule="auto"/>
                           <w:jc w:val="center"/>
                         </w:pPr>
-                        <w:proofErr w:type="spellStart"/>
                         <w:r>
                           <w:rPr>
                             <w:rFonts w:eastAsia="STKaiti" w:cs="Tahoma"/>
@@ -4230,7 +4095,6 @@
                           </w:rPr>
                           <w:t>Msg_echo_reply_data_handler</w:t>
                         </w:r>
-                        <w:proofErr w:type="spellEnd"/>
                       </w:p>
                     </w:txbxContent>
                   </v:textbox>
@@ -4339,14 +4203,12 @@
                               <w:pPr>
                                 <w:jc w:val="center"/>
                               </w:pPr>
-                              <w:proofErr w:type="spellStart"/>
                               <w:r>
                                 <w:rPr>
                                   <w:b/>
                                 </w:rPr>
                                 <w:t>Credentials.json</w:t>
                               </w:r>
-                              <w:proofErr w:type="spellEnd"/>
                             </w:p>
                           </w:txbxContent>
                         </wps:txbx>
@@ -4394,14 +4256,12 @@
                               <w:pPr>
                                 <w:jc w:val="center"/>
                               </w:pPr>
-                              <w:proofErr w:type="spellStart"/>
                               <w:r>
                                 <w:rPr>
                                   <w:b/>
                                 </w:rPr>
                                 <w:t>Name_key.json</w:t>
                               </w:r>
-                              <w:proofErr w:type="spellEnd"/>
                             </w:p>
                           </w:txbxContent>
                         </wps:txbx>
@@ -4826,14 +4686,12 @@
                         <w:pPr>
                           <w:jc w:val="center"/>
                         </w:pPr>
-                        <w:proofErr w:type="spellStart"/>
                         <w:r>
                           <w:rPr>
                             <w:b/>
                           </w:rPr>
                           <w:t>Credentials.json</w:t>
                         </w:r>
-                        <w:proofErr w:type="spellEnd"/>
                       </w:p>
                     </w:txbxContent>
                   </v:textbox>
@@ -4845,14 +4703,12 @@
                         <w:pPr>
                           <w:jc w:val="center"/>
                         </w:pPr>
-                        <w:proofErr w:type="spellStart"/>
                         <w:r>
                           <w:rPr>
                             <w:b/>
                           </w:rPr>
                           <w:t>Name_key.json</w:t>
                         </w:r>
-                        <w:proofErr w:type="spellEnd"/>
                       </w:p>
                     </w:txbxContent>
                   </v:textbox>
@@ -4958,7 +4814,7 @@
       </w:r>
     </w:p>
     <w:sectPr>
-      <w:footerReference w:type="default" r:id="rId19"/>
+      <w:footerReference w:type="default" r:id="rId20"/>
       <w:pgSz w:w="12240" w:h="15840"/>
       <w:pgMar w:top="1440" w:right="1440" w:bottom="1440" w:left="1440" w:header="720" w:footer="720" w:gutter="0"/>
       <w:cols w:space="720"/>

</xml_diff>

<commit_message>
Robustness against intercom restarts
</commit_message>
<xml_diff>
--- a/doc/HolaDesign.docx
+++ b/doc/HolaDesign.docx
@@ -6,8 +6,13 @@
       <w:pPr>
         <w:pStyle w:val="Title"/>
       </w:pPr>
-      <w:r>
-        <w:t>Hola Intercom Design</w:t>
+      <w:proofErr w:type="spellStart"/>
+      <w:r>
+        <w:t>Hola</w:t>
+      </w:r>
+      <w:proofErr w:type="spellEnd"/>
+      <w:r>
+        <w:t xml:space="preserve"> Intercom Design</w:t>
       </w:r>
     </w:p>
     <w:p>
@@ -48,8 +53,21 @@
         </w:numPr>
       </w:pPr>
       <w:r>
-        <w:t>09/18/2017: Added buddy_id to cloud api</w:t>
-      </w:r>
+        <w:t xml:space="preserve">09/18/2017: Added </w:t>
+      </w:r>
+      <w:proofErr w:type="spellStart"/>
+      <w:r>
+        <w:t>buddy_id</w:t>
+      </w:r>
+      <w:proofErr w:type="spellEnd"/>
+      <w:r>
+        <w:t xml:space="preserve"> to cloud </w:t>
+      </w:r>
+      <w:proofErr w:type="spellStart"/>
+      <w:r>
+        <w:t>api</w:t>
+      </w:r>
+      <w:proofErr w:type="spellEnd"/>
     </w:p>
     <w:p>
       <w:pPr>
@@ -102,8 +120,13 @@
         <w:t xml:space="preserve"> messages</w:t>
       </w:r>
       <w:r>
-        <w:t xml:space="preserve"> and cloud_api</w:t>
-      </w:r>
+        <w:t xml:space="preserve"> and </w:t>
+      </w:r>
+      <w:proofErr w:type="spellStart"/>
+      <w:r>
+        <w:t>cloud_api</w:t>
+      </w:r>
+      <w:proofErr w:type="spellEnd"/>
     </w:p>
     <w:p>
       <w:pPr>
@@ -121,6 +144,26 @@
       </w:r>
       <w:r>
         <w:t>. Added MAX17043 Particle Library</w:t>
+      </w:r>
+    </w:p>
+    <w:p>
+      <w:pPr>
+        <w:pStyle w:val="ListParagraph"/>
+        <w:numPr>
+          <w:ilvl w:val="0"/>
+          <w:numId w:val="27"/>
+        </w:numPr>
+      </w:pPr>
+      <w:r>
+        <w:t xml:space="preserve">10/30/2017: Added restarted parameter to </w:t>
+      </w:r>
+      <w:proofErr w:type="spellStart"/>
+      <w:r>
+        <w:t>i_am</w:t>
+      </w:r>
+      <w:proofErr w:type="spellEnd"/>
+      <w:r>
+        <w:t xml:space="preserve"> message</w:t>
       </w:r>
       <w:bookmarkStart w:id="0" w:name="_GoBack"/>
       <w:bookmarkEnd w:id="0"/>
@@ -258,9 +301,11 @@
           <w:numId w:val="28"/>
         </w:numPr>
       </w:pPr>
+      <w:proofErr w:type="spellStart"/>
       <w:r>
         <w:t>Dateutil</w:t>
       </w:r>
+      <w:proofErr w:type="spellEnd"/>
     </w:p>
     <w:p>
       <w:pPr>
@@ -282,12 +327,14 @@
           <w:numId w:val="28"/>
         </w:numPr>
       </w:pPr>
+      <w:proofErr w:type="spellStart"/>
       <w:r>
         <w:t>pex</w:t>
       </w:r>
       <w:r>
         <w:t>pect</w:t>
       </w:r>
+      <w:proofErr w:type="spellEnd"/>
     </w:p>
     <w:p/>
     <w:p>
@@ -300,28 +347,51 @@
     </w:p>
     <w:p/>
     <w:p>
-      <w:r>
-        <w:t>particle call Intercom1 en</w:t>
+      <w:proofErr w:type="gramStart"/>
+      <w:r>
+        <w:lastRenderedPageBreak/>
+        <w:t>particle</w:t>
+      </w:r>
+      <w:proofErr w:type="gramEnd"/>
+      <w:r>
+        <w:t xml:space="preserve"> call Intercom1 </w:t>
+      </w:r>
+      <w:proofErr w:type="spellStart"/>
+      <w:r>
+        <w:t>en</w:t>
       </w:r>
       <w:r>
         <w:t>|dis</w:t>
       </w:r>
       <w:r>
-        <w:t>_prntgrp messages</w:t>
+        <w:t>_prntgrp</w:t>
+      </w:r>
+      <w:proofErr w:type="spellEnd"/>
+      <w:r>
+        <w:t xml:space="preserve"> messages</w:t>
       </w:r>
       <w:r>
         <w:t>/stats/default</w:t>
       </w:r>
     </w:p>
     <w:p>
-      <w:r>
-        <w:lastRenderedPageBreak/>
-        <w:t>particle serial monitor COM3/COM4</w:t>
-      </w:r>
-    </w:p>
-    <w:p>
-      <w:r>
-        <w:t xml:space="preserve">python </w:t>
+      <w:proofErr w:type="gramStart"/>
+      <w:r>
+        <w:t>particle</w:t>
+      </w:r>
+      <w:proofErr w:type="gramEnd"/>
+      <w:r>
+        <w:t xml:space="preserve"> serial monitor COM3/COM4</w:t>
+      </w:r>
+    </w:p>
+    <w:p>
+      <w:proofErr w:type="gramStart"/>
+      <w:r>
+        <w:t>python</w:t>
+      </w:r>
+      <w:proofErr w:type="gramEnd"/>
+      <w:r>
+        <w:t xml:space="preserve"> </w:t>
       </w:r>
       <w:r>
         <w:t>build.py --device Intercom1/Intercom2/all [--flash]</w:t>
@@ -343,13 +413,74 @@
       </w:r>
     </w:p>
     <w:p>
-      <w:r>
-        <w:t>python manuf_config.py [-h,--help] [-c,--skip_claim] [-f,--skip_flash] [-i,--image_filename &lt;image_filename&gt;]</w:t>
-      </w:r>
-    </w:p>
-    <w:p>
-      <w:r>
-        <w:t xml:space="preserve">        Finds and claims connected devices, sets up Wifi, flashes reference fw image and configures name, buddy name and secret key.</w:t>
+      <w:proofErr w:type="gramStart"/>
+      <w:r>
+        <w:t>python</w:t>
+      </w:r>
+      <w:proofErr w:type="gramEnd"/>
+      <w:r>
+        <w:t xml:space="preserve"> manuf_config.py [-h,--help] [-c,--</w:t>
+      </w:r>
+      <w:proofErr w:type="spellStart"/>
+      <w:r>
+        <w:t>skip_claim</w:t>
+      </w:r>
+      <w:proofErr w:type="spellEnd"/>
+      <w:r>
+        <w:t>] [-f,--</w:t>
+      </w:r>
+      <w:proofErr w:type="spellStart"/>
+      <w:r>
+        <w:t>skip_flash</w:t>
+      </w:r>
+      <w:proofErr w:type="spellEnd"/>
+      <w:r>
+        <w:t>] [-</w:t>
+      </w:r>
+      <w:proofErr w:type="spellStart"/>
+      <w:r>
+        <w:t>i</w:t>
+      </w:r>
+      <w:proofErr w:type="spellEnd"/>
+      <w:r>
+        <w:t>,--</w:t>
+      </w:r>
+      <w:proofErr w:type="spellStart"/>
+      <w:r>
+        <w:t>image_filename</w:t>
+      </w:r>
+      <w:proofErr w:type="spellEnd"/>
+      <w:r>
+        <w:t xml:space="preserve"> &lt;</w:t>
+      </w:r>
+      <w:proofErr w:type="spellStart"/>
+      <w:r>
+        <w:t>image_filename</w:t>
+      </w:r>
+      <w:proofErr w:type="spellEnd"/>
+      <w:r>
+        <w:t>&gt;]</w:t>
+      </w:r>
+    </w:p>
+    <w:p>
+      <w:r>
+        <w:t xml:space="preserve">        Finds and claims connected devices, sets up </w:t>
+      </w:r>
+      <w:proofErr w:type="spellStart"/>
+      <w:r>
+        <w:t>Wifi</w:t>
+      </w:r>
+      <w:proofErr w:type="spellEnd"/>
+      <w:r>
+        <w:t xml:space="preserve">, flashes reference </w:t>
+      </w:r>
+      <w:proofErr w:type="spellStart"/>
+      <w:r>
+        <w:t>fw</w:t>
+      </w:r>
+      <w:proofErr w:type="spellEnd"/>
+      <w:r>
+        <w:t xml:space="preserve"> image and configures name, buddy name and secret key.</w:t>
       </w:r>
     </w:p>
     <w:p/>
@@ -482,7 +613,25 @@
           <w:color w:val="000000"/>
           <w:lang w:eastAsia="nl-BE"/>
         </w:rPr>
-        <w:t>A2 = xDCS to codec</w:t>
+        <w:t xml:space="preserve">A2 = </w:t>
+      </w:r>
+      <w:proofErr w:type="spellStart"/>
+      <w:r>
+        <w:rPr>
+          <w:rFonts w:ascii="Calibri" w:eastAsia="Times New Roman" w:hAnsi="Calibri" w:cs="Calibri"/>
+          <w:color w:val="000000"/>
+          <w:lang w:eastAsia="nl-BE"/>
+        </w:rPr>
+        <w:t>xDCS</w:t>
+      </w:r>
+      <w:proofErr w:type="spellEnd"/>
+      <w:r>
+        <w:rPr>
+          <w:rFonts w:ascii="Calibri" w:eastAsia="Times New Roman" w:hAnsi="Calibri" w:cs="Calibri"/>
+          <w:color w:val="000000"/>
+          <w:lang w:eastAsia="nl-BE"/>
+        </w:rPr>
+        <w:t xml:space="preserve"> to codec</w:t>
       </w:r>
     </w:p>
     <w:p>
@@ -500,7 +649,25 @@
           <w:color w:val="000000"/>
           <w:lang w:eastAsia="nl-BE"/>
         </w:rPr>
-        <w:t>A1 = xRESET to codec</w:t>
+        <w:t xml:space="preserve">A1 = </w:t>
+      </w:r>
+      <w:proofErr w:type="spellStart"/>
+      <w:r>
+        <w:rPr>
+          <w:rFonts w:ascii="Calibri" w:eastAsia="Times New Roman" w:hAnsi="Calibri" w:cs="Calibri"/>
+          <w:color w:val="000000"/>
+          <w:lang w:eastAsia="nl-BE"/>
+        </w:rPr>
+        <w:t>xRESET</w:t>
+      </w:r>
+      <w:proofErr w:type="spellEnd"/>
+      <w:r>
+        <w:rPr>
+          <w:rFonts w:ascii="Calibri" w:eastAsia="Times New Roman" w:hAnsi="Calibri" w:cs="Calibri"/>
+          <w:color w:val="000000"/>
+          <w:lang w:eastAsia="nl-BE"/>
+        </w:rPr>
+        <w:t xml:space="preserve"> to codec</w:t>
       </w:r>
     </w:p>
     <w:p>
@@ -536,7 +703,25 @@
           <w:color w:val="000000"/>
           <w:lang w:eastAsia="nl-BE"/>
         </w:rPr>
-        <w:t>DAC = xCS to codec</w:t>
+        <w:t xml:space="preserve">DAC = </w:t>
+      </w:r>
+      <w:proofErr w:type="spellStart"/>
+      <w:r>
+        <w:rPr>
+          <w:rFonts w:ascii="Calibri" w:eastAsia="Times New Roman" w:hAnsi="Calibri" w:cs="Calibri"/>
+          <w:color w:val="000000"/>
+          <w:lang w:eastAsia="nl-BE"/>
+        </w:rPr>
+        <w:t>xCS</w:t>
+      </w:r>
+      <w:proofErr w:type="spellEnd"/>
+      <w:r>
+        <w:rPr>
+          <w:rFonts w:ascii="Calibri" w:eastAsia="Times New Roman" w:hAnsi="Calibri" w:cs="Calibri"/>
+          <w:color w:val="000000"/>
+          <w:lang w:eastAsia="nl-BE"/>
+        </w:rPr>
+        <w:t xml:space="preserve"> to codec</w:t>
       </w:r>
     </w:p>
     <w:p>
@@ -1133,7 +1318,15 @@
         <w:t>All mess</w:t>
       </w:r>
       <w:r>
-        <w:t xml:space="preserve">ages except i_am </w:t>
+        <w:t xml:space="preserve">ages except </w:t>
+      </w:r>
+      <w:proofErr w:type="spellStart"/>
+      <w:r>
+        <w:t>i_am</w:t>
+      </w:r>
+      <w:proofErr w:type="spellEnd"/>
+      <w:r>
+        <w:t xml:space="preserve"> </w:t>
       </w:r>
       <w:r>
         <w:t>are encrypted using XTEA block cipher.</w:t>
@@ -1154,9 +1347,9 @@
         </w:rPr>
         <w:drawing>
           <wp:inline distT="0" distB="0" distL="0" distR="0">
-            <wp:extent cx="4030980" cy="6134100"/>
+            <wp:extent cx="4030980" cy="6233160"/>
             <wp:effectExtent l="0" t="0" r="7620" b="0"/>
-            <wp:docPr id="3" name="Picture 3" descr="https://yuml.me/83318920.png"/>
+            <wp:docPr id="5" name="Picture 5" descr="https://yuml.me/0035c092.png"/>
             <wp:cNvGraphicFramePr>
               <a:graphicFrameLocks xmlns:a="http://schemas.openxmlformats.org/drawingml/2006/main" noChangeAspect="1"/>
             </wp:cNvGraphicFramePr>
@@ -1164,7 +1357,7 @@
               <a:graphicData uri="http://schemas.openxmlformats.org/drawingml/2006/picture">
                 <pic:pic xmlns:pic="http://schemas.openxmlformats.org/drawingml/2006/picture">
                   <pic:nvPicPr>
-                    <pic:cNvPr id="0" name="usecaseImg" descr="https://yuml.me/83318920.png"/>
+                    <pic:cNvPr id="0" name="usecaseImg" descr="https://yuml.me/0035c092.png"/>
                     <pic:cNvPicPr>
                       <a:picLocks noChangeAspect="1" noChangeArrowheads="1"/>
                     </pic:cNvPicPr>
@@ -1185,7 +1378,7 @@
                   <pic:spPr bwMode="auto">
                     <a:xfrm>
                       <a:off x="0" y="0"/>
-                      <a:ext cx="4030980" cy="6134100"/>
+                      <a:ext cx="4030980" cy="6233160"/>
                     </a:xfrm>
                     <a:prstGeom prst="rect">
                       <a:avLst/>
@@ -1402,9 +1595,19 @@
                               <w:pPr>
                                 <w:jc w:val="center"/>
                               </w:pPr>
+                              <w:proofErr w:type="spellStart"/>
                               <w:r>
-                                <w:t>msg_id -&gt; msg_handler_fun</w:t>
+                                <w:t>msg_id</w:t>
                               </w:r>
+                              <w:proofErr w:type="spellEnd"/>
+                              <w:r>
+                                <w:t xml:space="preserve"> -&gt; </w:t>
+                              </w:r>
+                              <w:proofErr w:type="spellStart"/>
+                              <w:r>
+                                <w:t>msg_handler_fun</w:t>
+                              </w:r>
+                              <w:proofErr w:type="spellEnd"/>
                             </w:p>
                           </w:txbxContent>
                         </wps:txbx>
@@ -1455,12 +1658,14 @@
                                   <w:b/>
                                 </w:rPr>
                               </w:pPr>
+                              <w:proofErr w:type="spellStart"/>
                               <w:r>
                                 <w:rPr>
                                   <w:b/>
                                 </w:rPr>
                                 <w:t>Intercom_name_to_id_table</w:t>
                               </w:r>
+                              <w:proofErr w:type="spellEnd"/>
                             </w:p>
                             <w:p>
                               <w:pPr>
@@ -1471,9 +1676,19 @@
                               <w:pPr>
                                 <w:jc w:val="center"/>
                               </w:pPr>
+                              <w:proofErr w:type="spellStart"/>
                               <w:r>
-                                <w:t>Intercom_name -&gt; intercom_id</w:t>
+                                <w:t>Intercom_name</w:t>
                               </w:r>
+                              <w:proofErr w:type="spellEnd"/>
+                              <w:r>
+                                <w:t xml:space="preserve"> -&gt; </w:t>
+                              </w:r>
+                              <w:proofErr w:type="spellStart"/>
+                              <w:r>
+                                <w:t>intercom_id</w:t>
+                              </w:r>
+                              <w:proofErr w:type="spellEnd"/>
                             </w:p>
                           </w:txbxContent>
                         </wps:txbx>
@@ -1524,12 +1739,14 @@
                                   <w:b/>
                                 </w:rPr>
                               </w:pPr>
+                              <w:proofErr w:type="spellStart"/>
                               <w:r>
                                 <w:rPr>
                                   <w:b/>
                                 </w:rPr>
                                 <w:t>Intercom_id_to_intercom_table</w:t>
                               </w:r>
+                              <w:proofErr w:type="spellEnd"/>
                             </w:p>
                             <w:p>
                               <w:pPr>
@@ -1540,8 +1757,13 @@
                               <w:pPr>
                                 <w:jc w:val="center"/>
                               </w:pPr>
+                              <w:proofErr w:type="spellStart"/>
                               <w:r>
-                                <w:t>Intercom_id -&gt; intercom</w:t>
+                                <w:t>Intercom_id</w:t>
+                              </w:r>
+                              <w:proofErr w:type="spellEnd"/>
+                              <w:r>
+                                <w:t xml:space="preserve"> -&gt; intercom</w:t>
                               </w:r>
                             </w:p>
                           </w:txbxContent>
@@ -1627,12 +1849,14 @@
                                   <w:b/>
                                 </w:rPr>
                               </w:pPr>
+                              <w:proofErr w:type="spellStart"/>
                               <w:r>
                                 <w:rPr>
                                   <w:b/>
                                 </w:rPr>
                                 <w:t>Message_Handler</w:t>
                               </w:r>
+                              <w:proofErr w:type="spellEnd"/>
                             </w:p>
                             <w:p>
                               <w:pPr>
@@ -1641,12 +1865,14 @@
                                   <w:b/>
                                 </w:rPr>
                               </w:pPr>
+                              <w:proofErr w:type="gramStart"/>
                               <w:r>
                                 <w:rPr>
                                   <w:b/>
                                 </w:rPr>
                                 <w:t>Send()</w:t>
                               </w:r>
+                              <w:proofErr w:type="gramEnd"/>
                             </w:p>
                             <w:p>
                               <w:pPr>
@@ -1655,12 +1881,14 @@
                                   <w:b/>
                                 </w:rPr>
                               </w:pPr>
+                              <w:proofErr w:type="gramStart"/>
                               <w:r>
                                 <w:rPr>
                                   <w:b/>
                                 </w:rPr>
                                 <w:t>Receive()</w:t>
                               </w:r>
+                              <w:proofErr w:type="gramEnd"/>
                             </w:p>
                           </w:txbxContent>
                         </wps:txbx>
@@ -1742,9 +1970,11 @@
                               <w:pPr>
                                 <w:jc w:val="center"/>
                               </w:pPr>
+                              <w:proofErr w:type="gramStart"/>
                               <w:r>
                                 <w:t>socket</w:t>
                               </w:r>
+                              <w:proofErr w:type="gramEnd"/>
                             </w:p>
                           </w:txbxContent>
                         </wps:txbx>
@@ -1843,12 +2073,22 @@
                                   <w:b/>
                                 </w:rPr>
                               </w:pPr>
+                              <w:proofErr w:type="spellStart"/>
+                              <w:proofErr w:type="gramStart"/>
                               <w:r>
                                 <w:rPr>
                                   <w:b/>
                                 </w:rPr>
-                                <w:t>sendTo()</w:t>
+                                <w:t>sendTo</w:t>
                               </w:r>
+                              <w:proofErr w:type="spellEnd"/>
+                              <w:r>
+                                <w:rPr>
+                                  <w:b/>
+                                </w:rPr>
+                                <w:t>()</w:t>
+                              </w:r>
+                              <w:proofErr w:type="gramEnd"/>
                             </w:p>
                             <w:p>
                               <w:pPr>
@@ -1857,12 +2097,22 @@
                                   <w:b/>
                                 </w:rPr>
                               </w:pPr>
+                              <w:proofErr w:type="spellStart"/>
+                              <w:proofErr w:type="gramStart"/>
                               <w:r>
                                 <w:rPr>
                                   <w:b/>
                                 </w:rPr>
-                                <w:t>addBuddy()</w:t>
+                                <w:t>addBuddy</w:t>
                               </w:r>
+                              <w:proofErr w:type="spellEnd"/>
+                              <w:r>
+                                <w:rPr>
+                                  <w:b/>
+                                </w:rPr>
+                                <w:t>()</w:t>
+                              </w:r>
+                              <w:proofErr w:type="gramEnd"/>
                             </w:p>
                             <w:p>
                               <w:pPr>
@@ -1871,12 +2121,22 @@
                                   <w:b/>
                                 </w:rPr>
                               </w:pPr>
+                              <w:proofErr w:type="spellStart"/>
+                              <w:proofErr w:type="gramStart"/>
                               <w:r>
                                 <w:rPr>
                                   <w:b/>
                                 </w:rPr>
-                                <w:t>delBuddy()</w:t>
+                                <w:t>delBuddy</w:t>
                               </w:r>
+                              <w:proofErr w:type="spellEnd"/>
+                              <w:r>
+                                <w:rPr>
+                                  <w:b/>
+                                </w:rPr>
+                                <w:t>()</w:t>
+                              </w:r>
+                              <w:proofErr w:type="gramEnd"/>
                             </w:p>
                             <w:p>
                               <w:pPr>
@@ -1885,12 +2145,22 @@
                                   <w:b/>
                                 </w:rPr>
                               </w:pPr>
+                              <w:proofErr w:type="spellStart"/>
+                              <w:proofErr w:type="gramStart"/>
                               <w:r>
                                 <w:rPr>
                                   <w:b/>
                                 </w:rPr>
-                                <w:t>getEncoderCryptoCodec()</w:t>
+                                <w:t>getEncoderCryptoCodec</w:t>
                               </w:r>
+                              <w:proofErr w:type="spellEnd"/>
+                              <w:r>
+                                <w:rPr>
+                                  <w:b/>
+                                </w:rPr>
+                                <w:t>()</w:t>
+                              </w:r>
+                              <w:proofErr w:type="gramEnd"/>
                             </w:p>
                             <w:p>
                               <w:pPr>
@@ -1899,12 +2169,16 @@
                                   <w:b/>
                                 </w:rPr>
                               </w:pPr>
+                              <w:proofErr w:type="spellStart"/>
+                              <w:proofErr w:type="gramStart"/>
                               <w:r>
                                 <w:rPr>
                                   <w:b/>
                                 </w:rPr>
                                 <w:t>getDecoderCryptoCodec</w:t>
                               </w:r>
+                              <w:proofErr w:type="spellEnd"/>
+                              <w:proofErr w:type="gramEnd"/>
                             </w:p>
                             <w:p>
                               <w:pPr>
@@ -2072,9 +2346,11 @@
                               <w:pPr>
                                 <w:jc w:val="center"/>
                               </w:pPr>
+                              <w:proofErr w:type="spellStart"/>
                               <w:r>
                                 <w:t>Msg_voice_data_handler</w:t>
                               </w:r>
+                              <w:proofErr w:type="spellEnd"/>
                             </w:p>
                           </w:txbxContent>
                         </wps:txbx>
@@ -2121,6 +2397,7 @@
                                 <w:spacing w:before="0" w:beforeAutospacing="0" w:after="160" w:afterAutospacing="0" w:line="256" w:lineRule="auto"/>
                                 <w:jc w:val="center"/>
                               </w:pPr>
+                              <w:proofErr w:type="spellStart"/>
                               <w:r>
                                 <w:rPr>
                                   <w:rFonts w:eastAsia="STKaiti" w:cs="Tahoma"/>
@@ -2128,7 +2405,17 @@
                                   <w:szCs w:val="22"/>
                                   <w:lang w:val="en-US"/>
                                 </w:rPr>
-                                <w:t>Msg_i_am_</w:t>
+                                <w:t>Msg_i_am</w:t>
+                              </w:r>
+                              <w:proofErr w:type="spellEnd"/>
+                              <w:r>
+                                <w:rPr>
+                                  <w:rFonts w:eastAsia="STKaiti" w:cs="Tahoma"/>
+                                  <w:sz w:val="22"/>
+                                  <w:szCs w:val="22"/>
+                                  <w:lang w:val="en-US"/>
+                                </w:rPr>
+                                <w:t>_</w:t>
                               </w:r>
                               <w:r>
                                 <w:rPr>
@@ -2186,6 +2473,7 @@
                                 <w:spacing w:before="0" w:beforeAutospacing="0" w:after="160" w:afterAutospacing="0" w:line="254" w:lineRule="auto"/>
                                 <w:jc w:val="center"/>
                               </w:pPr>
+                              <w:proofErr w:type="spellStart"/>
                               <w:r>
                                 <w:rPr>
                                   <w:rFonts w:eastAsia="STKaiti" w:cs="Tahoma"/>
@@ -2193,7 +2481,17 @@
                                   <w:szCs w:val="22"/>
                                   <w:lang w:val="en-US"/>
                                 </w:rPr>
-                                <w:t>Msg_who_is_</w:t>
+                                <w:t>Msg_who_is</w:t>
+                              </w:r>
+                              <w:proofErr w:type="spellEnd"/>
+                              <w:r>
+                                <w:rPr>
+                                  <w:rFonts w:eastAsia="STKaiti" w:cs="Tahoma"/>
+                                  <w:sz w:val="22"/>
+                                  <w:szCs w:val="22"/>
+                                  <w:lang w:val="en-US"/>
+                                </w:rPr>
+                                <w:t>_</w:t>
                               </w:r>
                               <w:r>
                                 <w:rPr>
@@ -2251,6 +2549,7 @@
                                 <w:spacing w:before="0" w:beforeAutospacing="0" w:after="160" w:afterAutospacing="0" w:line="252" w:lineRule="auto"/>
                                 <w:jc w:val="center"/>
                               </w:pPr>
+                              <w:proofErr w:type="spellStart"/>
                               <w:r>
                                 <w:rPr>
                                   <w:rFonts w:eastAsia="STKaiti" w:cs="Tahoma"/>
@@ -2258,7 +2557,17 @@
                                   <w:szCs w:val="22"/>
                                   <w:lang w:val="en-US"/>
                                 </w:rPr>
-                                <w:t>Add_buddy_</w:t>
+                                <w:t>Add_buddy</w:t>
+                              </w:r>
+                              <w:proofErr w:type="spellEnd"/>
+                              <w:r>
+                                <w:rPr>
+                                  <w:rFonts w:eastAsia="STKaiti" w:cs="Tahoma"/>
+                                  <w:sz w:val="22"/>
+                                  <w:szCs w:val="22"/>
+                                  <w:lang w:val="en-US"/>
+                                </w:rPr>
+                                <w:t>_</w:t>
                               </w:r>
                               <w:r>
                                 <w:rPr>
@@ -2316,6 +2625,8 @@
                                 <w:spacing w:before="0" w:beforeAutospacing="0" w:after="160" w:afterAutospacing="0" w:line="252" w:lineRule="auto"/>
                                 <w:jc w:val="center"/>
                               </w:pPr>
+                              <w:proofErr w:type="spellStart"/>
+                              <w:proofErr w:type="gramStart"/>
                               <w:r>
                                 <w:rPr>
                                   <w:rFonts w:eastAsia="STKaiti" w:cs="Tahoma"/>
@@ -2323,7 +2634,18 @@
                                   <w:szCs w:val="22"/>
                                   <w:lang w:val="en-US"/>
                                 </w:rPr>
-                                <w:t>del_buddy_</w:t>
+                                <w:t>del_buddy</w:t>
+                              </w:r>
+                              <w:proofErr w:type="spellEnd"/>
+                              <w:proofErr w:type="gramEnd"/>
+                              <w:r>
+                                <w:rPr>
+                                  <w:rFonts w:eastAsia="STKaiti" w:cs="Tahoma"/>
+                                  <w:sz w:val="22"/>
+                                  <w:szCs w:val="22"/>
+                                  <w:lang w:val="en-US"/>
+                                </w:rPr>
+                                <w:t>_</w:t>
                               </w:r>
                               <w:r>
                                 <w:rPr>
@@ -2580,6 +2902,7 @@
                                   </w14:textFill>
                                 </w:rPr>
                               </w:pPr>
+                              <w:proofErr w:type="gramStart"/>
                               <w:r>
                                 <w:rPr>
                                   <w:color w:val="000000"/>
@@ -2593,6 +2916,7 @@
                                 </w:rPr>
                                 <w:t>1..1</w:t>
                               </w:r>
+                              <w:proofErr w:type="gramEnd"/>
                             </w:p>
                           </w:txbxContent>
                         </wps:txbx>
@@ -2645,6 +2969,7 @@
                                 <w:pStyle w:val="NormalWeb"/>
                                 <w:spacing w:before="0" w:beforeAutospacing="0" w:after="160" w:afterAutospacing="0" w:line="256" w:lineRule="auto"/>
                               </w:pPr>
+                              <w:proofErr w:type="gramStart"/>
                               <w:r>
                                 <w:rPr>
                                   <w:rFonts w:eastAsia="STKaiti" w:cs="Tahoma"/>
@@ -2660,7 +2985,25 @@
                                     </w14:solidFill>
                                   </w14:textFill>
                                 </w:rPr>
-                                <w:t>n..1</w:t>
+                                <w:t>n</w:t>
+                              </w:r>
+                              <w:proofErr w:type="gramEnd"/>
+                              <w:r>
+                                <w:rPr>
+                                  <w:rFonts w:eastAsia="STKaiti" w:cs="Tahoma"/>
+                                  <w:color w:val="000000"/>
+                                  <w:sz w:val="22"/>
+                                  <w:szCs w:val="22"/>
+                                  <w:lang w:val="en-US"/>
+                                  <w14:textFill>
+                                    <w14:solidFill>
+                                      <w14:srgbClr w14:val="000000">
+                                        <w14:alpha w14:val="50000"/>
+                                      </w14:srgbClr>
+                                    </w14:solidFill>
+                                  </w14:textFill>
+                                </w:rPr>
+                                <w:t>..1</w:t>
                               </w:r>
                             </w:p>
                           </w:txbxContent>
@@ -2714,6 +3057,7 @@
                                 <w:pStyle w:val="NormalWeb"/>
                                 <w:spacing w:before="0" w:beforeAutospacing="0" w:after="160" w:afterAutospacing="0" w:line="256" w:lineRule="auto"/>
                               </w:pPr>
+                              <w:proofErr w:type="gramStart"/>
                               <w:r>
                                 <w:rPr>
                                   <w:rFonts w:eastAsia="STKaiti" w:cs="Tahoma"/>
@@ -2731,6 +3075,7 @@
                                 </w:rPr>
                                 <w:t>1..1</w:t>
                               </w:r>
+                              <w:proofErr w:type="gramEnd"/>
                             </w:p>
                           </w:txbxContent>
                         </wps:txbx>
@@ -3162,6 +3507,7 @@
                                 <w:spacing w:before="0" w:beforeAutospacing="0" w:after="160" w:afterAutospacing="0" w:line="256" w:lineRule="auto"/>
                                 <w:jc w:val="center"/>
                               </w:pPr>
+                              <w:proofErr w:type="spellStart"/>
                               <w:r>
                                 <w:rPr>
                                   <w:rFonts w:eastAsia="STKaiti" w:cs="Tahoma"/>
@@ -3171,6 +3517,7 @@
                                 </w:rPr>
                                 <w:t>Msg_echo_request_data_handler</w:t>
                               </w:r>
+                              <w:proofErr w:type="spellEnd"/>
                             </w:p>
                           </w:txbxContent>
                         </wps:txbx>
@@ -3217,6 +3564,7 @@
                                 <w:spacing w:before="0" w:beforeAutospacing="0" w:after="160" w:afterAutospacing="0" w:line="254" w:lineRule="auto"/>
                                 <w:jc w:val="center"/>
                               </w:pPr>
+                              <w:proofErr w:type="spellStart"/>
                               <w:r>
                                 <w:rPr>
                                   <w:rFonts w:eastAsia="STKaiti" w:cs="Tahoma"/>
@@ -3226,6 +3574,7 @@
                                 </w:rPr>
                                 <w:t>Msg_echo_reply_data_handler</w:t>
                               </w:r>
+                              <w:proofErr w:type="spellEnd"/>
                             </w:p>
                           </w:txbxContent>
                         </wps:txbx>
@@ -4203,12 +4552,14 @@
                               <w:pPr>
                                 <w:jc w:val="center"/>
                               </w:pPr>
+                              <w:proofErr w:type="spellStart"/>
                               <w:r>
                                 <w:rPr>
                                   <w:b/>
                                 </w:rPr>
                                 <w:t>Credentials.json</w:t>
                               </w:r>
+                              <w:proofErr w:type="spellEnd"/>
                             </w:p>
                           </w:txbxContent>
                         </wps:txbx>
@@ -4256,12 +4607,14 @@
                               <w:pPr>
                                 <w:jc w:val="center"/>
                               </w:pPr>
+                              <w:proofErr w:type="spellStart"/>
                               <w:r>
                                 <w:rPr>
                                   <w:b/>
                                 </w:rPr>
                                 <w:t>Name_key.json</w:t>
                               </w:r>
+                              <w:proofErr w:type="spellEnd"/>
                             </w:p>
                           </w:txbxContent>
                         </wps:txbx>

</xml_diff>

<commit_message>
Added battery_lvl cloud variable
</commit_message>
<xml_diff>
--- a/doc/HolaDesign.docx
+++ b/doc/HolaDesign.docx
@@ -164,6 +164,44 @@
       <w:proofErr w:type="spellEnd"/>
       <w:r>
         <w:t xml:space="preserve"> message</w:t>
+      </w:r>
+    </w:p>
+    <w:p>
+      <w:pPr>
+        <w:pStyle w:val="ListParagraph"/>
+        <w:numPr>
+          <w:ilvl w:val="0"/>
+          <w:numId w:val="27"/>
+        </w:numPr>
+      </w:pPr>
+      <w:r>
+        <w:t xml:space="preserve">10/31/2017: Added </w:t>
+      </w:r>
+      <w:proofErr w:type="spellStart"/>
+      <w:r>
+        <w:t>battery_lvl</w:t>
+      </w:r>
+      <w:proofErr w:type="spellEnd"/>
+      <w:r>
+        <w:t xml:space="preserve"> to cloud </w:t>
+      </w:r>
+      <w:proofErr w:type="spellStart"/>
+      <w:proofErr w:type="gramStart"/>
+      <w:r>
+        <w:t>api</w:t>
+      </w:r>
+      <w:proofErr w:type="spellEnd"/>
+      <w:proofErr w:type="gramEnd"/>
+      <w:r>
+        <w:t xml:space="preserve">. Cloud </w:t>
+      </w:r>
+      <w:proofErr w:type="spellStart"/>
+      <w:r>
+        <w:t>api</w:t>
+      </w:r>
+      <w:proofErr w:type="spellEnd"/>
+      <w:r>
+        <w:t xml:space="preserve"> now ticks.</w:t>
       </w:r>
       <w:bookmarkStart w:id="0" w:name="_GoBack"/>
       <w:bookmarkEnd w:id="0"/>
@@ -800,6 +838,11 @@
       <w:pPr>
         <w:pStyle w:val="Heading1"/>
       </w:pPr>
+    </w:p>
+    <w:p>
+      <w:pPr>
+        <w:pStyle w:val="Heading1"/>
+      </w:pPr>
       <w:r>
         <w:t>Firmware</w:t>
       </w:r>
@@ -813,22 +856,21 @@
         <w:pStyle w:val="Heading2"/>
       </w:pPr>
       <w:r>
+        <w:lastRenderedPageBreak/>
         <w:t>Ownership</w:t>
       </w:r>
     </w:p>
-    <w:p/>
     <w:p>
       <w:r>
         <w:rPr>
           <w:noProof/>
           <w:lang w:val="nl-BE" w:eastAsia="nl-BE"/>
         </w:rPr>
-        <w:lastRenderedPageBreak/>
         <w:drawing>
           <wp:inline distT="0" distB="0" distL="0" distR="0">
-            <wp:extent cx="5943600" cy="2172368"/>
+            <wp:extent cx="5943600" cy="2389605"/>
             <wp:effectExtent l="0" t="0" r="0" b="0"/>
-            <wp:docPr id="8" name="Picture 8" descr="https://yuml.me/91e51104.png"/>
+            <wp:docPr id="12" name="Picture 12" descr="https://yuml.me/71f5850a.png"/>
             <wp:cNvGraphicFramePr>
               <a:graphicFrameLocks xmlns:a="http://schemas.openxmlformats.org/drawingml/2006/main" noChangeAspect="1"/>
             </wp:cNvGraphicFramePr>
@@ -836,7 +878,7 @@
               <a:graphicData uri="http://schemas.openxmlformats.org/drawingml/2006/picture">
                 <pic:pic xmlns:pic="http://schemas.openxmlformats.org/drawingml/2006/picture">
                   <pic:nvPicPr>
-                    <pic:cNvPr id="0" name="usecaseImg" descr="https://yuml.me/91e51104.png"/>
+                    <pic:cNvPr id="0" name="usecaseImg" descr="https://yuml.me/71f5850a.png"/>
                     <pic:cNvPicPr>
                       <a:picLocks noChangeAspect="1" noChangeArrowheads="1"/>
                     </pic:cNvPicPr>
@@ -857,7 +899,7 @@
                   <pic:spPr bwMode="auto">
                     <a:xfrm>
                       <a:off x="0" y="0"/>
-                      <a:ext cx="5943600" cy="2172368"/>
+                      <a:ext cx="5943600" cy="2389605"/>
                     </a:xfrm>
                     <a:prstGeom prst="rect">
                       <a:avLst/>
@@ -875,6 +917,7 @@
       </w:r>
     </w:p>
     <w:p/>
+    <w:p/>
     <w:p>
       <w:pPr>
         <w:pStyle w:val="Heading2"/>
@@ -892,9 +935,9 @@
         </w:rPr>
         <w:drawing>
           <wp:inline distT="0" distB="0" distL="0" distR="0">
-            <wp:extent cx="5943600" cy="1491207"/>
+            <wp:extent cx="5943600" cy="1220871"/>
             <wp:effectExtent l="0" t="0" r="0" b="0"/>
-            <wp:docPr id="9" name="Picture 9" descr="https://yuml.me/7ef40514.png"/>
+            <wp:docPr id="35" name="Picture 35" descr="https://yuml.me/d1811a03.png"/>
             <wp:cNvGraphicFramePr>
               <a:graphicFrameLocks xmlns:a="http://schemas.openxmlformats.org/drawingml/2006/main" noChangeAspect="1"/>
             </wp:cNvGraphicFramePr>
@@ -902,7 +945,7 @@
               <a:graphicData uri="http://schemas.openxmlformats.org/drawingml/2006/picture">
                 <pic:pic xmlns:pic="http://schemas.openxmlformats.org/drawingml/2006/picture">
                   <pic:nvPicPr>
-                    <pic:cNvPr id="0" name="usecaseImg" descr="https://yuml.me/7ef40514.png"/>
+                    <pic:cNvPr id="0" name="usecaseImg" descr="https://yuml.me/d1811a03.png"/>
                     <pic:cNvPicPr>
                       <a:picLocks noChangeAspect="1" noChangeArrowheads="1"/>
                     </pic:cNvPicPr>
@@ -923,7 +966,7 @@
                   <pic:spPr bwMode="auto">
                     <a:xfrm>
                       <a:off x="0" y="0"/>
-                      <a:ext cx="5943600" cy="1491207"/>
+                      <a:ext cx="5943600" cy="1220871"/>
                     </a:xfrm>
                     <a:prstGeom prst="rect">
                       <a:avLst/>
@@ -940,7 +983,6 @@
         </w:drawing>
       </w:r>
     </w:p>
-    <w:p/>
     <w:p>
       <w:pPr>
         <w:pStyle w:val="Heading2"/>
@@ -1418,9 +1460,9 @@
         </w:rPr>
         <w:drawing>
           <wp:inline distT="0" distB="0" distL="0" distR="0">
-            <wp:extent cx="4655820" cy="1889760"/>
+            <wp:extent cx="4655820" cy="2080260"/>
             <wp:effectExtent l="0" t="0" r="0" b="0"/>
-            <wp:docPr id="152" name="Picture 152" descr="https://yuml.me/a67acc13.png"/>
+            <wp:docPr id="3" name="Picture 3" descr="https://yuml.me/a48f3d73.png"/>
             <wp:cNvGraphicFramePr>
               <a:graphicFrameLocks xmlns:a="http://schemas.openxmlformats.org/drawingml/2006/main" noChangeAspect="1"/>
             </wp:cNvGraphicFramePr>
@@ -1428,7 +1470,7 @@
               <a:graphicData uri="http://schemas.openxmlformats.org/drawingml/2006/picture">
                 <pic:pic xmlns:pic="http://schemas.openxmlformats.org/drawingml/2006/picture">
                   <pic:nvPicPr>
-                    <pic:cNvPr id="0" name="usecaseImg" descr="https://yuml.me/a67acc13.png"/>
+                    <pic:cNvPr id="0" name="usecaseImg" descr="https://yuml.me/a48f3d73.png"/>
                     <pic:cNvPicPr>
                       <a:picLocks noChangeAspect="1" noChangeArrowheads="1"/>
                     </pic:cNvPicPr>
@@ -1449,7 +1491,7 @@
                   <pic:spPr bwMode="auto">
                     <a:xfrm>
                       <a:off x="0" y="0"/>
-                      <a:ext cx="4655820" cy="1889760"/>
+                      <a:ext cx="4655820" cy="2080260"/>
                     </a:xfrm>
                     <a:prstGeom prst="rect">
                       <a:avLst/>
@@ -3853,9 +3895,19 @@
                         <w:pPr>
                           <w:jc w:val="center"/>
                         </w:pPr>
+                        <w:proofErr w:type="spellStart"/>
                         <w:r>
-                          <w:t>msg_id -&gt; msg_handler_fun</w:t>
+                          <w:t>msg_id</w:t>
                         </w:r>
+                        <w:proofErr w:type="spellEnd"/>
+                        <w:r>
+                          <w:t xml:space="preserve"> -&gt; </w:t>
+                        </w:r>
+                        <w:proofErr w:type="spellStart"/>
+                        <w:r>
+                          <w:t>msg_handler_fun</w:t>
+                        </w:r>
+                        <w:proofErr w:type="spellEnd"/>
                       </w:p>
                     </w:txbxContent>
                   </v:textbox>
@@ -3870,12 +3922,14 @@
                             <w:b/>
                           </w:rPr>
                         </w:pPr>
+                        <w:proofErr w:type="spellStart"/>
                         <w:r>
                           <w:rPr>
                             <w:b/>
                           </w:rPr>
                           <w:t>Intercom_name_to_id_table</w:t>
                         </w:r>
+                        <w:proofErr w:type="spellEnd"/>
                       </w:p>
                       <w:p>
                         <w:pPr>
@@ -3886,9 +3940,19 @@
                         <w:pPr>
                           <w:jc w:val="center"/>
                         </w:pPr>
+                        <w:proofErr w:type="spellStart"/>
                         <w:r>
-                          <w:t>Intercom_name -&gt; intercom_id</w:t>
+                          <w:t>Intercom_name</w:t>
                         </w:r>
+                        <w:proofErr w:type="spellEnd"/>
+                        <w:r>
+                          <w:t xml:space="preserve"> -&gt; </w:t>
+                        </w:r>
+                        <w:proofErr w:type="spellStart"/>
+                        <w:r>
+                          <w:t>intercom_id</w:t>
+                        </w:r>
+                        <w:proofErr w:type="spellEnd"/>
                       </w:p>
                     </w:txbxContent>
                   </v:textbox>
@@ -3903,12 +3967,14 @@
                             <w:b/>
                           </w:rPr>
                         </w:pPr>
+                        <w:proofErr w:type="spellStart"/>
                         <w:r>
                           <w:rPr>
                             <w:b/>
                           </w:rPr>
                           <w:t>Intercom_id_to_intercom_table</w:t>
                         </w:r>
+                        <w:proofErr w:type="spellEnd"/>
                       </w:p>
                       <w:p>
                         <w:pPr>
@@ -3919,8 +3985,13 @@
                         <w:pPr>
                           <w:jc w:val="center"/>
                         </w:pPr>
+                        <w:proofErr w:type="spellStart"/>
                         <w:r>
-                          <w:t>Intercom_id -&gt; intercom</w:t>
+                          <w:t>Intercom_id</w:t>
+                        </w:r>
+                        <w:proofErr w:type="spellEnd"/>
+                        <w:r>
+                          <w:t xml:space="preserve"> -&gt; intercom</w:t>
                         </w:r>
                       </w:p>
                     </w:txbxContent>
@@ -3943,12 +4014,14 @@
                             <w:b/>
                           </w:rPr>
                         </w:pPr>
+                        <w:proofErr w:type="spellStart"/>
                         <w:r>
                           <w:rPr>
                             <w:b/>
                           </w:rPr>
                           <w:t>Message_Handler</w:t>
                         </w:r>
+                        <w:proofErr w:type="spellEnd"/>
                       </w:p>
                       <w:p>
                         <w:pPr>
@@ -3957,12 +4030,14 @@
                             <w:b/>
                           </w:rPr>
                         </w:pPr>
+                        <w:proofErr w:type="gramStart"/>
                         <w:r>
                           <w:rPr>
                             <w:b/>
                           </w:rPr>
                           <w:t>Send()</w:t>
                         </w:r>
+                        <w:proofErr w:type="gramEnd"/>
                       </w:p>
                       <w:p>
                         <w:pPr>
@@ -3971,12 +4046,14 @@
                             <w:b/>
                           </w:rPr>
                         </w:pPr>
+                        <w:proofErr w:type="gramStart"/>
                         <w:r>
                           <w:rPr>
                             <w:b/>
                           </w:rPr>
                           <w:t>Receive()</w:t>
                         </w:r>
+                        <w:proofErr w:type="gramEnd"/>
                       </w:p>
                     </w:txbxContent>
                   </v:textbox>
@@ -3991,9 +4068,11 @@
                         <w:pPr>
                           <w:jc w:val="center"/>
                         </w:pPr>
+                        <w:proofErr w:type="gramStart"/>
                         <w:r>
                           <w:t>socket</w:t>
                         </w:r>
+                        <w:proofErr w:type="gramEnd"/>
                       </w:p>
                     </w:txbxContent>
                   </v:textbox>
@@ -4025,12 +4104,22 @@
                             <w:b/>
                           </w:rPr>
                         </w:pPr>
+                        <w:proofErr w:type="spellStart"/>
+                        <w:proofErr w:type="gramStart"/>
                         <w:r>
                           <w:rPr>
                             <w:b/>
                           </w:rPr>
-                          <w:t>sendTo()</w:t>
+                          <w:t>sendTo</w:t>
                         </w:r>
+                        <w:proofErr w:type="spellEnd"/>
+                        <w:r>
+                          <w:rPr>
+                            <w:b/>
+                          </w:rPr>
+                          <w:t>()</w:t>
+                        </w:r>
+                        <w:proofErr w:type="gramEnd"/>
                       </w:p>
                       <w:p>
                         <w:pPr>
@@ -4039,12 +4128,22 @@
                             <w:b/>
                           </w:rPr>
                         </w:pPr>
+                        <w:proofErr w:type="spellStart"/>
+                        <w:proofErr w:type="gramStart"/>
                         <w:r>
                           <w:rPr>
                             <w:b/>
                           </w:rPr>
-                          <w:t>addBuddy()</w:t>
+                          <w:t>addBuddy</w:t>
                         </w:r>
+                        <w:proofErr w:type="spellEnd"/>
+                        <w:r>
+                          <w:rPr>
+                            <w:b/>
+                          </w:rPr>
+                          <w:t>()</w:t>
+                        </w:r>
+                        <w:proofErr w:type="gramEnd"/>
                       </w:p>
                       <w:p>
                         <w:pPr>
@@ -4053,12 +4152,22 @@
                             <w:b/>
                           </w:rPr>
                         </w:pPr>
+                        <w:proofErr w:type="spellStart"/>
+                        <w:proofErr w:type="gramStart"/>
                         <w:r>
                           <w:rPr>
                             <w:b/>
                           </w:rPr>
-                          <w:t>delBuddy()</w:t>
+                          <w:t>delBuddy</w:t>
                         </w:r>
+                        <w:proofErr w:type="spellEnd"/>
+                        <w:r>
+                          <w:rPr>
+                            <w:b/>
+                          </w:rPr>
+                          <w:t>()</w:t>
+                        </w:r>
+                        <w:proofErr w:type="gramEnd"/>
                       </w:p>
                       <w:p>
                         <w:pPr>
@@ -4067,12 +4176,22 @@
                             <w:b/>
                           </w:rPr>
                         </w:pPr>
+                        <w:proofErr w:type="spellStart"/>
+                        <w:proofErr w:type="gramStart"/>
                         <w:r>
                           <w:rPr>
                             <w:b/>
                           </w:rPr>
-                          <w:t>getEncoderCryptoCodec()</w:t>
+                          <w:t>getEncoderCryptoCodec</w:t>
                         </w:r>
+                        <w:proofErr w:type="spellEnd"/>
+                        <w:r>
+                          <w:rPr>
+                            <w:b/>
+                          </w:rPr>
+                          <w:t>()</w:t>
+                        </w:r>
+                        <w:proofErr w:type="gramEnd"/>
                       </w:p>
                       <w:p>
                         <w:pPr>
@@ -4081,12 +4200,16 @@
                             <w:b/>
                           </w:rPr>
                         </w:pPr>
+                        <w:proofErr w:type="spellStart"/>
+                        <w:proofErr w:type="gramStart"/>
                         <w:r>
                           <w:rPr>
                             <w:b/>
                           </w:rPr>
                           <w:t>getDecoderCryptoCodec</w:t>
                         </w:r>
+                        <w:proofErr w:type="spellEnd"/>
+                        <w:proofErr w:type="gramEnd"/>
                       </w:p>
                       <w:p>
                         <w:pPr>
@@ -4123,9 +4246,11 @@
                         <w:pPr>
                           <w:jc w:val="center"/>
                         </w:pPr>
+                        <w:proofErr w:type="spellStart"/>
                         <w:r>
                           <w:t>Msg_voice_data_handler</w:t>
                         </w:r>
+                        <w:proofErr w:type="spellEnd"/>
                       </w:p>
                     </w:txbxContent>
                   </v:textbox>
@@ -4139,6 +4264,7 @@
                           <w:spacing w:before="0" w:beforeAutospacing="0" w:after="160" w:afterAutospacing="0" w:line="256" w:lineRule="auto"/>
                           <w:jc w:val="center"/>
                         </w:pPr>
+                        <w:proofErr w:type="spellStart"/>
                         <w:r>
                           <w:rPr>
                             <w:rFonts w:eastAsia="STKaiti" w:cs="Tahoma"/>
@@ -4146,7 +4272,17 @@
                             <w:szCs w:val="22"/>
                             <w:lang w:val="en-US"/>
                           </w:rPr>
-                          <w:t>Msg_i_am_</w:t>
+                          <w:t>Msg_i_am</w:t>
+                        </w:r>
+                        <w:proofErr w:type="spellEnd"/>
+                        <w:r>
+                          <w:rPr>
+                            <w:rFonts w:eastAsia="STKaiti" w:cs="Tahoma"/>
+                            <w:sz w:val="22"/>
+                            <w:szCs w:val="22"/>
+                            <w:lang w:val="en-US"/>
+                          </w:rPr>
+                          <w:t>_</w:t>
                         </w:r>
                         <w:r>
                           <w:rPr>
@@ -4171,6 +4307,7 @@
                           <w:spacing w:before="0" w:beforeAutospacing="0" w:after="160" w:afterAutospacing="0" w:line="254" w:lineRule="auto"/>
                           <w:jc w:val="center"/>
                         </w:pPr>
+                        <w:proofErr w:type="spellStart"/>
                         <w:r>
                           <w:rPr>
                             <w:rFonts w:eastAsia="STKaiti" w:cs="Tahoma"/>
@@ -4178,7 +4315,17 @@
                             <w:szCs w:val="22"/>
                             <w:lang w:val="en-US"/>
                           </w:rPr>
-                          <w:t>Msg_who_is_</w:t>
+                          <w:t>Msg_who_is</w:t>
+                        </w:r>
+                        <w:proofErr w:type="spellEnd"/>
+                        <w:r>
+                          <w:rPr>
+                            <w:rFonts w:eastAsia="STKaiti" w:cs="Tahoma"/>
+                            <w:sz w:val="22"/>
+                            <w:szCs w:val="22"/>
+                            <w:lang w:val="en-US"/>
+                          </w:rPr>
+                          <w:t>_</w:t>
                         </w:r>
                         <w:r>
                           <w:rPr>
@@ -4203,6 +4350,7 @@
                           <w:spacing w:before="0" w:beforeAutospacing="0" w:after="160" w:afterAutospacing="0" w:line="252" w:lineRule="auto"/>
                           <w:jc w:val="center"/>
                         </w:pPr>
+                        <w:proofErr w:type="spellStart"/>
                         <w:r>
                           <w:rPr>
                             <w:rFonts w:eastAsia="STKaiti" w:cs="Tahoma"/>
@@ -4210,7 +4358,17 @@
                             <w:szCs w:val="22"/>
                             <w:lang w:val="en-US"/>
                           </w:rPr>
-                          <w:t>Add_buddy_</w:t>
+                          <w:t>Add_buddy</w:t>
+                        </w:r>
+                        <w:proofErr w:type="spellEnd"/>
+                        <w:r>
+                          <w:rPr>
+                            <w:rFonts w:eastAsia="STKaiti" w:cs="Tahoma"/>
+                            <w:sz w:val="22"/>
+                            <w:szCs w:val="22"/>
+                            <w:lang w:val="en-US"/>
+                          </w:rPr>
+                          <w:t>_</w:t>
                         </w:r>
                         <w:r>
                           <w:rPr>
@@ -4235,6 +4393,8 @@
                           <w:spacing w:before="0" w:beforeAutospacing="0" w:after="160" w:afterAutospacing="0" w:line="252" w:lineRule="auto"/>
                           <w:jc w:val="center"/>
                         </w:pPr>
+                        <w:proofErr w:type="spellStart"/>
+                        <w:proofErr w:type="gramStart"/>
                         <w:r>
                           <w:rPr>
                             <w:rFonts w:eastAsia="STKaiti" w:cs="Tahoma"/>
@@ -4242,7 +4402,18 @@
                             <w:szCs w:val="22"/>
                             <w:lang w:val="en-US"/>
                           </w:rPr>
-                          <w:t>del_buddy_</w:t>
+                          <w:t>del_buddy</w:t>
+                        </w:r>
+                        <w:proofErr w:type="spellEnd"/>
+                        <w:proofErr w:type="gramEnd"/>
+                        <w:r>
+                          <w:rPr>
+                            <w:rFonts w:eastAsia="STKaiti" w:cs="Tahoma"/>
+                            <w:sz w:val="22"/>
+                            <w:szCs w:val="22"/>
+                            <w:lang w:val="en-US"/>
+                          </w:rPr>
+                          <w:t>_</w:t>
                         </w:r>
                         <w:r>
                           <w:rPr>
@@ -4294,6 +4465,7 @@
                             </w14:textFill>
                           </w:rPr>
                         </w:pPr>
+                        <w:proofErr w:type="gramStart"/>
                         <w:r>
                           <w:rPr>
                             <w:color w:val="000000"/>
@@ -4307,6 +4479,7 @@
                           </w:rPr>
                           <w:t>1..1</w:t>
                         </w:r>
+                        <w:proofErr w:type="gramEnd"/>
                       </w:p>
                     </w:txbxContent>
                   </v:textbox>
@@ -4320,6 +4493,7 @@
                           <w:pStyle w:val="NormalWeb"/>
                           <w:spacing w:before="0" w:beforeAutospacing="0" w:after="160" w:afterAutospacing="0" w:line="256" w:lineRule="auto"/>
                         </w:pPr>
+                        <w:proofErr w:type="gramStart"/>
                         <w:r>
                           <w:rPr>
                             <w:rFonts w:eastAsia="STKaiti" w:cs="Tahoma"/>
@@ -4335,7 +4509,25 @@
                               </w14:solidFill>
                             </w14:textFill>
                           </w:rPr>
-                          <w:t>n..1</w:t>
+                          <w:t>n</w:t>
+                        </w:r>
+                        <w:proofErr w:type="gramEnd"/>
+                        <w:r>
+                          <w:rPr>
+                            <w:rFonts w:eastAsia="STKaiti" w:cs="Tahoma"/>
+                            <w:color w:val="000000"/>
+                            <w:sz w:val="22"/>
+                            <w:szCs w:val="22"/>
+                            <w:lang w:val="en-US"/>
+                            <w14:textFill>
+                              <w14:solidFill>
+                                <w14:srgbClr w14:val="000000">
+                                  <w14:alpha w14:val="50000"/>
+                                </w14:srgbClr>
+                              </w14:solidFill>
+                            </w14:textFill>
+                          </w:rPr>
+                          <w:t>..1</w:t>
                         </w:r>
                       </w:p>
                     </w:txbxContent>
@@ -4350,6 +4542,7 @@
                           <w:pStyle w:val="NormalWeb"/>
                           <w:spacing w:before="0" w:beforeAutospacing="0" w:after="160" w:afterAutospacing="0" w:line="256" w:lineRule="auto"/>
                         </w:pPr>
+                        <w:proofErr w:type="gramStart"/>
                         <w:r>
                           <w:rPr>
                             <w:rFonts w:eastAsia="STKaiti" w:cs="Tahoma"/>
@@ -4367,6 +4560,7 @@
                           </w:rPr>
                           <w:t>1..1</w:t>
                         </w:r>
+                        <w:proofErr w:type="gramEnd"/>
                       </w:p>
                     </w:txbxContent>
                   </v:textbox>
@@ -4413,6 +4607,7 @@
                           <w:spacing w:before="0" w:beforeAutospacing="0" w:after="160" w:afterAutospacing="0" w:line="256" w:lineRule="auto"/>
                           <w:jc w:val="center"/>
                         </w:pPr>
+                        <w:proofErr w:type="spellStart"/>
                         <w:r>
                           <w:rPr>
                             <w:rFonts w:eastAsia="STKaiti" w:cs="Tahoma"/>
@@ -4422,6 +4617,7 @@
                           </w:rPr>
                           <w:t>Msg_echo_request_data_handler</w:t>
                         </w:r>
+                        <w:proofErr w:type="spellEnd"/>
                       </w:p>
                     </w:txbxContent>
                   </v:textbox>
@@ -4435,6 +4631,7 @@
                           <w:spacing w:before="0" w:beforeAutospacing="0" w:after="160" w:afterAutospacing="0" w:line="254" w:lineRule="auto"/>
                           <w:jc w:val="center"/>
                         </w:pPr>
+                        <w:proofErr w:type="spellStart"/>
                         <w:r>
                           <w:rPr>
                             <w:rFonts w:eastAsia="STKaiti" w:cs="Tahoma"/>
@@ -4444,6 +4641,7 @@
                           </w:rPr>
                           <w:t>Msg_echo_reply_data_handler</w:t>
                         </w:r>
+                        <w:proofErr w:type="spellEnd"/>
                       </w:p>
                     </w:txbxContent>
                   </v:textbox>
@@ -5039,12 +5237,14 @@
                         <w:pPr>
                           <w:jc w:val="center"/>
                         </w:pPr>
+                        <w:proofErr w:type="spellStart"/>
                         <w:r>
                           <w:rPr>
                             <w:b/>
                           </w:rPr>
                           <w:t>Credentials.json</w:t>
                         </w:r>
+                        <w:proofErr w:type="spellEnd"/>
                       </w:p>
                     </w:txbxContent>
                   </v:textbox>
@@ -5056,12 +5256,14 @@
                         <w:pPr>
                           <w:jc w:val="center"/>
                         </w:pPr>
+                        <w:proofErr w:type="spellStart"/>
                         <w:r>
                           <w:rPr>
                             <w:b/>
                           </w:rPr>
                           <w:t>Name_key.json</w:t>
                         </w:r>
+                        <w:proofErr w:type="spellEnd"/>
                       </w:p>
                     </w:txbxContent>
                   </v:textbox>
@@ -5236,7 +5438,7 @@
           <w:rPr>
             <w:noProof/>
           </w:rPr>
-          <w:t>9</w:t>
+          <w:t>3</w:t>
         </w:r>
         <w:r>
           <w:rPr>

</xml_diff>

<commit_message>
Added SX1509 GPIO expander
</commit_message>
<xml_diff>
--- a/doc/HolaDesign.docx
+++ b/doc/HolaDesign.docx
@@ -196,12 +196,26 @@
         <w:t xml:space="preserve">. Cloud </w:t>
       </w:r>
       <w:proofErr w:type="spellStart"/>
+      <w:proofErr w:type="gramStart"/>
       <w:r>
         <w:t>api</w:t>
       </w:r>
       <w:proofErr w:type="spellEnd"/>
+      <w:proofErr w:type="gramEnd"/>
       <w:r>
         <w:t xml:space="preserve"> now ticks.</w:t>
+      </w:r>
+    </w:p>
+    <w:p>
+      <w:pPr>
+        <w:pStyle w:val="ListParagraph"/>
+        <w:numPr>
+          <w:ilvl w:val="0"/>
+          <w:numId w:val="27"/>
+        </w:numPr>
+      </w:pPr>
+      <w:r>
+        <w:t>11/21/2017: Added S1509 I/O Expander.</w:t>
       </w:r>
       <w:bookmarkStart w:id="0" w:name="_GoBack"/>
       <w:bookmarkEnd w:id="0"/>
@@ -255,13 +269,42 @@
       </w:hyperlink>
     </w:p>
     <w:p>
+      <w:pPr>
+        <w:contextualSpacing/>
+      </w:pPr>
+      <w:r>
+        <w:t>SparkFunSX1509</w:t>
+      </w:r>
+      <w:r>
+        <w:t xml:space="preserve"> Library:</w:t>
+      </w:r>
+    </w:p>
+    <w:p>
+      <w:pPr>
+        <w:contextualSpacing/>
+      </w:pPr>
+      <w:hyperlink r:id="rId9" w:history="1">
+        <w:r>
+          <w:rPr>
+            <w:rStyle w:val="Hyperlink"/>
+          </w:rPr>
+          <w:t>https://github.com/sparkfun/SparkFun_SX1509_Arduino_Library</w:t>
+        </w:r>
+      </w:hyperlink>
+    </w:p>
+    <w:p>
+      <w:pPr>
+        <w:contextualSpacing/>
+      </w:pPr>
+    </w:p>
+    <w:p>
       <w:r>
         <w:t>LCM</w:t>
       </w:r>
       <w:r>
         <w:t xml:space="preserve">: </w:t>
       </w:r>
-      <w:hyperlink r:id="rId9" w:history="1">
+      <w:hyperlink r:id="rId10" w:history="1">
         <w:r>
           <w:rPr>
             <w:rStyle w:val="Hyperlink"/>
@@ -295,7 +338,7 @@
       <w:r>
         <w:t xml:space="preserve">XTEA Python: </w:t>
       </w:r>
-      <w:hyperlink r:id="rId10" w:history="1">
+      <w:hyperlink r:id="rId11" w:history="1">
         <w:r>
           <w:rPr>
             <w:rStyle w:val="Hyperlink"/>
@@ -387,7 +430,6 @@
     <w:p>
       <w:proofErr w:type="gramStart"/>
       <w:r>
-        <w:lastRenderedPageBreak/>
         <w:t>particle</w:t>
       </w:r>
       <w:proofErr w:type="gramEnd"/>
@@ -539,21 +581,23 @@
           <w:lang w:eastAsia="nl-BE"/>
         </w:rPr>
       </w:pPr>
-      <w:r>
+    </w:p>
+    <w:p>
+      <w:pPr>
+        <w:spacing w:after="0" w:line="240" w:lineRule="auto"/>
         <w:rPr>
           <w:rFonts w:ascii="Calibri" w:eastAsia="Times New Roman" w:hAnsi="Calibri" w:cs="Calibri"/>
           <w:color w:val="000000"/>
           <w:lang w:eastAsia="nl-BE"/>
         </w:rPr>
-        <w:t>P</w:t>
-      </w:r>
+      </w:pPr>
       <w:r>
         <w:rPr>
           <w:rFonts w:ascii="Calibri" w:eastAsia="Times New Roman" w:hAnsi="Calibri" w:cs="Calibri"/>
           <w:color w:val="000000"/>
           <w:lang w:eastAsia="nl-BE"/>
         </w:rPr>
-        <w:t>hoton p</w:t>
+        <w:t>P</w:t>
       </w:r>
       <w:r>
         <w:rPr>
@@ -561,25 +605,23 @@
           <w:color w:val="000000"/>
           <w:lang w:eastAsia="nl-BE"/>
         </w:rPr>
-        <w:t>in assignments</w:t>
-      </w:r>
-    </w:p>
-    <w:p>
-      <w:pPr>
-        <w:spacing w:after="0" w:line="240" w:lineRule="auto"/>
+        <w:t>hoton p</w:t>
+      </w:r>
+      <w:r>
         <w:rPr>
           <w:rFonts w:ascii="Calibri" w:eastAsia="Times New Roman" w:hAnsi="Calibri" w:cs="Calibri"/>
           <w:color w:val="000000"/>
           <w:lang w:eastAsia="nl-BE"/>
         </w:rPr>
-      </w:pPr>
+        <w:t>in assignments</w:t>
+      </w:r>
       <w:r>
         <w:rPr>
           <w:rFonts w:ascii="Calibri" w:eastAsia="Times New Roman" w:hAnsi="Calibri" w:cs="Calibri"/>
           <w:color w:val="000000"/>
           <w:lang w:eastAsia="nl-BE"/>
         </w:rPr>
-        <w:t> </w:t>
+        <w:t>:</w:t>
       </w:r>
     </w:p>
     <w:p>
@@ -597,7 +639,7 @@
           <w:color w:val="000000"/>
           <w:lang w:eastAsia="nl-BE"/>
         </w:rPr>
-        <w:t>A5 = SI to codec</w:t>
+        <w:t> </w:t>
       </w:r>
     </w:p>
     <w:p>
@@ -615,7 +657,7 @@
           <w:color w:val="000000"/>
           <w:lang w:eastAsia="nl-BE"/>
         </w:rPr>
-        <w:t>A4 = SO to codec</w:t>
+        <w:t>A5 = SI to codec</w:t>
       </w:r>
     </w:p>
     <w:p>
@@ -633,7 +675,7 @@
           <w:color w:val="000000"/>
           <w:lang w:eastAsia="nl-BE"/>
         </w:rPr>
-        <w:t>A3 = SCK to codec</w:t>
+        <w:t>A4 = SO to codec</w:t>
       </w:r>
     </w:p>
     <w:p>
@@ -651,79 +693,79 @@
           <w:color w:val="000000"/>
           <w:lang w:eastAsia="nl-BE"/>
         </w:rPr>
-        <w:t xml:space="preserve">A2 = </w:t>
-      </w:r>
-      <w:proofErr w:type="spellStart"/>
-      <w:r>
+        <w:t>A3 = SCK to codec</w:t>
+      </w:r>
+    </w:p>
+    <w:p>
+      <w:pPr>
+        <w:spacing w:after="0" w:line="240" w:lineRule="auto"/>
         <w:rPr>
           <w:rFonts w:ascii="Calibri" w:eastAsia="Times New Roman" w:hAnsi="Calibri" w:cs="Calibri"/>
           <w:color w:val="000000"/>
           <w:lang w:eastAsia="nl-BE"/>
         </w:rPr>
-        <w:t>xDCS</w:t>
-      </w:r>
-      <w:proofErr w:type="spellEnd"/>
+      </w:pPr>
       <w:r>
         <w:rPr>
           <w:rFonts w:ascii="Calibri" w:eastAsia="Times New Roman" w:hAnsi="Calibri" w:cs="Calibri"/>
           <w:color w:val="000000"/>
           <w:lang w:eastAsia="nl-BE"/>
         </w:rPr>
-        <w:t xml:space="preserve"> to codec</w:t>
-      </w:r>
-    </w:p>
-    <w:p>
-      <w:pPr>
-        <w:spacing w:after="0" w:line="240" w:lineRule="auto"/>
+        <w:t xml:space="preserve">A2 = </w:t>
+      </w:r>
+      <w:proofErr w:type="spellStart"/>
+      <w:r>
         <w:rPr>
           <w:rFonts w:ascii="Calibri" w:eastAsia="Times New Roman" w:hAnsi="Calibri" w:cs="Calibri"/>
           <w:color w:val="000000"/>
           <w:lang w:eastAsia="nl-BE"/>
         </w:rPr>
-      </w:pPr>
+        <w:t>xDCS</w:t>
+      </w:r>
+      <w:proofErr w:type="spellEnd"/>
       <w:r>
         <w:rPr>
           <w:rFonts w:ascii="Calibri" w:eastAsia="Times New Roman" w:hAnsi="Calibri" w:cs="Calibri"/>
           <w:color w:val="000000"/>
           <w:lang w:eastAsia="nl-BE"/>
         </w:rPr>
-        <w:t xml:space="preserve">A1 = </w:t>
-      </w:r>
-      <w:proofErr w:type="spellStart"/>
-      <w:r>
+        <w:t xml:space="preserve"> to codec</w:t>
+      </w:r>
+    </w:p>
+    <w:p>
+      <w:pPr>
+        <w:spacing w:after="0" w:line="240" w:lineRule="auto"/>
         <w:rPr>
           <w:rFonts w:ascii="Calibri" w:eastAsia="Times New Roman" w:hAnsi="Calibri" w:cs="Calibri"/>
           <w:color w:val="000000"/>
           <w:lang w:eastAsia="nl-BE"/>
         </w:rPr>
-        <w:t>xRESET</w:t>
-      </w:r>
-      <w:proofErr w:type="spellEnd"/>
+      </w:pPr>
       <w:r>
         <w:rPr>
           <w:rFonts w:ascii="Calibri" w:eastAsia="Times New Roman" w:hAnsi="Calibri" w:cs="Calibri"/>
           <w:color w:val="000000"/>
           <w:lang w:eastAsia="nl-BE"/>
         </w:rPr>
-        <w:t xml:space="preserve"> to codec</w:t>
-      </w:r>
-    </w:p>
-    <w:p>
-      <w:pPr>
-        <w:spacing w:after="0" w:line="240" w:lineRule="auto"/>
+        <w:t xml:space="preserve">A1 = </w:t>
+      </w:r>
+      <w:proofErr w:type="spellStart"/>
+      <w:r>
         <w:rPr>
           <w:rFonts w:ascii="Calibri" w:eastAsia="Times New Roman" w:hAnsi="Calibri" w:cs="Calibri"/>
           <w:color w:val="000000"/>
           <w:lang w:eastAsia="nl-BE"/>
         </w:rPr>
-      </w:pPr>
+        <w:t>xRESET</w:t>
+      </w:r>
+      <w:proofErr w:type="spellEnd"/>
       <w:r>
         <w:rPr>
           <w:rFonts w:ascii="Calibri" w:eastAsia="Times New Roman" w:hAnsi="Calibri" w:cs="Calibri"/>
           <w:color w:val="000000"/>
           <w:lang w:eastAsia="nl-BE"/>
         </w:rPr>
-        <w:t>A0 = DREQ to codec</w:t>
+        <w:t xml:space="preserve"> to codec</w:t>
       </w:r>
     </w:p>
     <w:p>
@@ -741,43 +783,43 @@
           <w:color w:val="000000"/>
           <w:lang w:eastAsia="nl-BE"/>
         </w:rPr>
-        <w:t xml:space="preserve">DAC = </w:t>
-      </w:r>
-      <w:proofErr w:type="spellStart"/>
-      <w:r>
+        <w:t>A0 = DREQ to codec</w:t>
+      </w:r>
+    </w:p>
+    <w:p>
+      <w:pPr>
+        <w:spacing w:after="0" w:line="240" w:lineRule="auto"/>
         <w:rPr>
           <w:rFonts w:ascii="Calibri" w:eastAsia="Times New Roman" w:hAnsi="Calibri" w:cs="Calibri"/>
           <w:color w:val="000000"/>
           <w:lang w:eastAsia="nl-BE"/>
         </w:rPr>
-        <w:t>xCS</w:t>
-      </w:r>
-      <w:proofErr w:type="spellEnd"/>
+      </w:pPr>
       <w:r>
         <w:rPr>
           <w:rFonts w:ascii="Calibri" w:eastAsia="Times New Roman" w:hAnsi="Calibri" w:cs="Calibri"/>
           <w:color w:val="000000"/>
           <w:lang w:eastAsia="nl-BE"/>
         </w:rPr>
-        <w:t xml:space="preserve"> to codec</w:t>
-      </w:r>
-    </w:p>
-    <w:p>
-      <w:pPr>
-        <w:spacing w:after="0" w:line="240" w:lineRule="auto"/>
+        <w:t xml:space="preserve">DAC = </w:t>
+      </w:r>
+      <w:proofErr w:type="spellStart"/>
+      <w:r>
         <w:rPr>
           <w:rFonts w:ascii="Calibri" w:eastAsia="Times New Roman" w:hAnsi="Calibri" w:cs="Calibri"/>
           <w:color w:val="000000"/>
           <w:lang w:eastAsia="nl-BE"/>
         </w:rPr>
-      </w:pPr>
+        <w:t>xCS</w:t>
+      </w:r>
+      <w:proofErr w:type="spellEnd"/>
       <w:r>
         <w:rPr>
           <w:rFonts w:ascii="Calibri" w:eastAsia="Times New Roman" w:hAnsi="Calibri" w:cs="Calibri"/>
           <w:color w:val="000000"/>
           <w:lang w:eastAsia="nl-BE"/>
         </w:rPr>
-        <w:t>D0 = SDA to MAX17043 fuel gauge IC</w:t>
+        <w:t xml:space="preserve"> to codec</w:t>
       </w:r>
     </w:p>
     <w:p>
@@ -795,25 +837,25 @@
           <w:color w:val="000000"/>
           <w:lang w:eastAsia="nl-BE"/>
         </w:rPr>
-        <w:t>D1 = SCL to MAX17043 fuel gauge IC</w:t>
-      </w:r>
-    </w:p>
-    <w:p>
-      <w:pPr>
-        <w:spacing w:after="0" w:line="240" w:lineRule="auto"/>
+        <w:t xml:space="preserve">D0 = SDA to MAX17043 fuel gauge IC and to sx1509 </w:t>
+      </w:r>
+      <w:proofErr w:type="gramStart"/>
+      <w:r>
         <w:rPr>
           <w:rFonts w:ascii="Calibri" w:eastAsia="Times New Roman" w:hAnsi="Calibri" w:cs="Calibri"/>
           <w:color w:val="000000"/>
           <w:lang w:eastAsia="nl-BE"/>
         </w:rPr>
-      </w:pPr>
+        <w:t>i/o</w:t>
+      </w:r>
+      <w:proofErr w:type="gramEnd"/>
       <w:r>
         <w:rPr>
           <w:rFonts w:ascii="Calibri" w:eastAsia="Times New Roman" w:hAnsi="Calibri" w:cs="Calibri"/>
           <w:color w:val="000000"/>
           <w:lang w:eastAsia="nl-BE"/>
         </w:rPr>
-        <w:t>D2 = Push-to-Talk Button</w:t>
+        <w:t xml:space="preserve"> expander</w:t>
       </w:r>
     </w:p>
     <w:p>
@@ -831,18 +873,346 @@
           <w:color w:val="000000"/>
           <w:lang w:eastAsia="nl-BE"/>
         </w:rPr>
+        <w:t xml:space="preserve">D1 = SCL to MAX17043 fuel gauge IC and to sx1509 </w:t>
+      </w:r>
+      <w:proofErr w:type="gramStart"/>
+      <w:r>
+        <w:rPr>
+          <w:rFonts w:ascii="Calibri" w:eastAsia="Times New Roman" w:hAnsi="Calibri" w:cs="Calibri"/>
+          <w:color w:val="000000"/>
+          <w:lang w:eastAsia="nl-BE"/>
+        </w:rPr>
+        <w:t>i/o</w:t>
+      </w:r>
+      <w:proofErr w:type="gramEnd"/>
+      <w:r>
+        <w:rPr>
+          <w:rFonts w:ascii="Calibri" w:eastAsia="Times New Roman" w:hAnsi="Calibri" w:cs="Calibri"/>
+          <w:color w:val="000000"/>
+          <w:lang w:eastAsia="nl-BE"/>
+        </w:rPr>
+        <w:t xml:space="preserve"> expander</w:t>
+      </w:r>
+    </w:p>
+    <w:p>
+      <w:pPr>
+        <w:spacing w:after="0" w:line="240" w:lineRule="auto"/>
+        <w:rPr>
+          <w:rFonts w:ascii="Calibri" w:eastAsia="Times New Roman" w:hAnsi="Calibri" w:cs="Calibri"/>
+          <w:color w:val="000000"/>
+          <w:lang w:eastAsia="nl-BE"/>
+        </w:rPr>
+      </w:pPr>
+      <w:r>
+        <w:rPr>
+          <w:rFonts w:ascii="Calibri" w:eastAsia="Times New Roman" w:hAnsi="Calibri" w:cs="Calibri"/>
+          <w:color w:val="000000"/>
+          <w:lang w:eastAsia="nl-BE"/>
+        </w:rPr>
+        <w:t xml:space="preserve">D2 = </w:t>
+      </w:r>
+      <w:proofErr w:type="spellStart"/>
+      <w:r>
+        <w:rPr>
+          <w:rFonts w:ascii="Calibri" w:eastAsia="Times New Roman" w:hAnsi="Calibri" w:cs="Calibri"/>
+          <w:color w:val="000000"/>
+          <w:lang w:eastAsia="nl-BE"/>
+        </w:rPr>
+        <w:t>xRST</w:t>
+      </w:r>
+      <w:proofErr w:type="spellEnd"/>
+      <w:r>
+        <w:rPr>
+          <w:rFonts w:ascii="Calibri" w:eastAsia="Times New Roman" w:hAnsi="Calibri" w:cs="Calibri"/>
+          <w:color w:val="000000"/>
+          <w:lang w:eastAsia="nl-BE"/>
+        </w:rPr>
+        <w:t xml:space="preserve"> to sx1509 </w:t>
+      </w:r>
+      <w:proofErr w:type="gramStart"/>
+      <w:r>
+        <w:rPr>
+          <w:rFonts w:ascii="Calibri" w:eastAsia="Times New Roman" w:hAnsi="Calibri" w:cs="Calibri"/>
+          <w:color w:val="000000"/>
+          <w:lang w:eastAsia="nl-BE"/>
+        </w:rPr>
+        <w:t>i/o</w:t>
+      </w:r>
+      <w:proofErr w:type="gramEnd"/>
+      <w:r>
+        <w:rPr>
+          <w:rFonts w:ascii="Calibri" w:eastAsia="Times New Roman" w:hAnsi="Calibri" w:cs="Calibri"/>
+          <w:color w:val="000000"/>
+          <w:lang w:eastAsia="nl-BE"/>
+        </w:rPr>
+        <w:t xml:space="preserve"> expander</w:t>
+      </w:r>
+    </w:p>
+    <w:p>
+      <w:pPr>
+        <w:spacing w:after="0" w:line="240" w:lineRule="auto"/>
+        <w:rPr>
+          <w:rFonts w:ascii="Calibri" w:eastAsia="Times New Roman" w:hAnsi="Calibri" w:cs="Calibri"/>
+          <w:color w:val="000000"/>
+          <w:lang w:eastAsia="nl-BE"/>
+        </w:rPr>
+      </w:pPr>
+      <w:r>
+        <w:rPr>
+          <w:rFonts w:ascii="Calibri" w:eastAsia="Times New Roman" w:hAnsi="Calibri" w:cs="Calibri"/>
+          <w:color w:val="000000"/>
+          <w:lang w:eastAsia="nl-BE"/>
+        </w:rPr>
         <w:t>D7 = Buddy-is-Listening LED</w:t>
       </w:r>
     </w:p>
     <w:p>
       <w:pPr>
+        <w:spacing w:after="0" w:line="240" w:lineRule="auto"/>
+        <w:rPr>
+          <w:rFonts w:ascii="Calibri" w:eastAsia="Times New Roman" w:hAnsi="Calibri" w:cs="Calibri"/>
+          <w:color w:val="000000"/>
+          <w:lang w:eastAsia="nl-BE"/>
+        </w:rPr>
+      </w:pPr>
+      <w:r>
+        <w:rPr>
+          <w:rFonts w:ascii="Calibri" w:eastAsia="Times New Roman" w:hAnsi="Calibri" w:cs="Calibri"/>
+          <w:color w:val="000000"/>
+          <w:lang w:eastAsia="nl-BE"/>
+        </w:rPr>
+        <w:t> </w:t>
+      </w:r>
+    </w:p>
+    <w:p>
+      <w:pPr>
+        <w:spacing w:after="0" w:line="240" w:lineRule="auto"/>
+        <w:rPr>
+          <w:rFonts w:ascii="Calibri" w:eastAsia="Times New Roman" w:hAnsi="Calibri" w:cs="Calibri"/>
+          <w:color w:val="000000"/>
+          <w:lang w:eastAsia="nl-BE"/>
+        </w:rPr>
+      </w:pPr>
+      <w:r>
+        <w:rPr>
+          <w:rFonts w:ascii="Calibri" w:eastAsia="Times New Roman" w:hAnsi="Calibri" w:cs="Calibri"/>
+          <w:color w:val="000000"/>
+          <w:lang w:eastAsia="nl-BE"/>
+        </w:rPr>
+        <w:t>SX1509</w:t>
+      </w:r>
+      <w:r>
+        <w:rPr>
+          <w:rFonts w:ascii="Calibri" w:eastAsia="Times New Roman" w:hAnsi="Calibri" w:cs="Calibri"/>
+          <w:color w:val="000000"/>
+          <w:lang w:eastAsia="nl-BE"/>
+        </w:rPr>
+        <w:t xml:space="preserve"> I/O Expander pin assignments</w:t>
+      </w:r>
+      <w:r>
+        <w:rPr>
+          <w:rFonts w:ascii="Calibri" w:eastAsia="Times New Roman" w:hAnsi="Calibri" w:cs="Calibri"/>
+          <w:color w:val="000000"/>
+          <w:lang w:eastAsia="nl-BE"/>
+        </w:rPr>
+        <w:t>:</w:t>
+      </w:r>
+    </w:p>
+    <w:p>
+      <w:pPr>
+        <w:spacing w:after="0" w:line="240" w:lineRule="auto"/>
+        <w:rPr>
+          <w:rFonts w:ascii="Calibri" w:eastAsia="Times New Roman" w:hAnsi="Calibri" w:cs="Calibri"/>
+          <w:color w:val="000000"/>
+          <w:lang w:eastAsia="nl-BE"/>
+        </w:rPr>
+      </w:pPr>
+    </w:p>
+    <w:p>
+      <w:pPr>
+        <w:spacing w:after="0" w:line="240" w:lineRule="auto"/>
+        <w:rPr>
+          <w:rFonts w:ascii="Calibri" w:eastAsia="Times New Roman" w:hAnsi="Calibri" w:cs="Calibri"/>
+          <w:color w:val="000000"/>
+          <w:lang w:eastAsia="nl-BE"/>
+        </w:rPr>
+      </w:pPr>
+      <w:r>
+        <w:rPr>
+          <w:rFonts w:ascii="Calibri" w:eastAsia="Times New Roman" w:hAnsi="Calibri" w:cs="Calibri"/>
+          <w:color w:val="000000"/>
+          <w:lang w:eastAsia="nl-BE"/>
+        </w:rPr>
+        <w:t>1 = Buddy 0 button</w:t>
+      </w:r>
+    </w:p>
+    <w:p>
+      <w:pPr>
+        <w:spacing w:after="0" w:line="240" w:lineRule="auto"/>
+        <w:rPr>
+          <w:rFonts w:ascii="Calibri" w:eastAsia="Times New Roman" w:hAnsi="Calibri" w:cs="Calibri"/>
+          <w:color w:val="000000"/>
+          <w:lang w:eastAsia="nl-BE"/>
+        </w:rPr>
+      </w:pPr>
+      <w:r>
+        <w:rPr>
+          <w:rFonts w:ascii="Calibri" w:eastAsia="Times New Roman" w:hAnsi="Calibri" w:cs="Calibri"/>
+          <w:color w:val="000000"/>
+          <w:lang w:eastAsia="nl-BE"/>
+        </w:rPr>
+        <w:t>2 = Buddy 1 button</w:t>
+      </w:r>
+    </w:p>
+    <w:p>
+      <w:pPr>
+        <w:spacing w:after="0" w:line="240" w:lineRule="auto"/>
+        <w:rPr>
+          <w:rFonts w:ascii="Calibri" w:eastAsia="Times New Roman" w:hAnsi="Calibri" w:cs="Calibri"/>
+          <w:color w:val="000000"/>
+          <w:lang w:eastAsia="nl-BE"/>
+        </w:rPr>
+      </w:pPr>
+      <w:r>
+        <w:rPr>
+          <w:rFonts w:ascii="Calibri" w:eastAsia="Times New Roman" w:hAnsi="Calibri" w:cs="Calibri"/>
+          <w:color w:val="000000"/>
+          <w:lang w:eastAsia="nl-BE"/>
+        </w:rPr>
+        <w:t>3 = Buddy 2 button</w:t>
+      </w:r>
+    </w:p>
+    <w:p>
+      <w:pPr>
+        <w:spacing w:after="0" w:line="240" w:lineRule="auto"/>
+        <w:rPr>
+          <w:rFonts w:ascii="Calibri" w:eastAsia="Times New Roman" w:hAnsi="Calibri" w:cs="Calibri"/>
+          <w:color w:val="000000"/>
+          <w:lang w:eastAsia="nl-BE"/>
+        </w:rPr>
+      </w:pPr>
+      <w:r>
+        <w:rPr>
+          <w:rFonts w:ascii="Calibri" w:eastAsia="Times New Roman" w:hAnsi="Calibri" w:cs="Calibri"/>
+          <w:color w:val="000000"/>
+          <w:lang w:eastAsia="nl-BE"/>
+        </w:rPr>
+        <w:t>4 = Buddy 0 LED</w:t>
+      </w:r>
+    </w:p>
+    <w:p>
+      <w:pPr>
+        <w:spacing w:after="0" w:line="240" w:lineRule="auto"/>
+        <w:rPr>
+          <w:rFonts w:ascii="Calibri" w:eastAsia="Times New Roman" w:hAnsi="Calibri" w:cs="Calibri"/>
+          <w:color w:val="000000"/>
+          <w:lang w:eastAsia="nl-BE"/>
+        </w:rPr>
+      </w:pPr>
+      <w:r>
+        <w:rPr>
+          <w:rFonts w:ascii="Calibri" w:eastAsia="Times New Roman" w:hAnsi="Calibri" w:cs="Calibri"/>
+          <w:color w:val="000000"/>
+          <w:lang w:eastAsia="nl-BE"/>
+        </w:rPr>
+        <w:t>5 = Buddy 1 LED</w:t>
+      </w:r>
+    </w:p>
+    <w:p>
+      <w:pPr>
+        <w:spacing w:after="0" w:line="240" w:lineRule="auto"/>
+        <w:rPr>
+          <w:rFonts w:ascii="Calibri" w:eastAsia="Times New Roman" w:hAnsi="Calibri" w:cs="Calibri"/>
+          <w:color w:val="000000"/>
+          <w:lang w:eastAsia="nl-BE"/>
+        </w:rPr>
+      </w:pPr>
+      <w:r>
+        <w:rPr>
+          <w:rFonts w:ascii="Calibri" w:eastAsia="Times New Roman" w:hAnsi="Calibri" w:cs="Calibri"/>
+          <w:color w:val="000000"/>
+          <w:lang w:eastAsia="nl-BE"/>
+        </w:rPr>
+        <w:t>6 = Buddy 2 LED</w:t>
+      </w:r>
+    </w:p>
+    <w:p>
+      <w:pPr>
+        <w:spacing w:after="0" w:line="240" w:lineRule="auto"/>
+        <w:rPr>
+          <w:rFonts w:ascii="Calibri" w:eastAsia="Times New Roman" w:hAnsi="Calibri" w:cs="Calibri"/>
+          <w:color w:val="000000"/>
+          <w:lang w:eastAsia="nl-BE"/>
+        </w:rPr>
+      </w:pPr>
+      <w:r>
+        <w:rPr>
+          <w:rFonts w:ascii="Calibri" w:eastAsia="Times New Roman" w:hAnsi="Calibri" w:cs="Calibri"/>
+          <w:color w:val="000000"/>
+          <w:lang w:eastAsia="nl-BE"/>
+        </w:rPr>
+        <w:lastRenderedPageBreak/>
+        <w:t xml:space="preserve">8 = </w:t>
+      </w:r>
+      <w:proofErr w:type="spellStart"/>
+      <w:r>
+        <w:rPr>
+          <w:rFonts w:ascii="Calibri" w:eastAsia="Times New Roman" w:hAnsi="Calibri" w:cs="Calibri"/>
+          <w:color w:val="000000"/>
+          <w:lang w:eastAsia="nl-BE"/>
+        </w:rPr>
+        <w:t>Vol.Dec</w:t>
+      </w:r>
+      <w:proofErr w:type="spellEnd"/>
+      <w:r>
+        <w:rPr>
+          <w:rFonts w:ascii="Calibri" w:eastAsia="Times New Roman" w:hAnsi="Calibri" w:cs="Calibri"/>
+          <w:color w:val="000000"/>
+          <w:lang w:eastAsia="nl-BE"/>
+        </w:rPr>
+        <w:t>.</w:t>
+      </w:r>
+    </w:p>
+    <w:p>
+      <w:pPr>
+        <w:spacing w:after="0" w:line="240" w:lineRule="auto"/>
+        <w:rPr>
+          <w:rFonts w:ascii="Calibri" w:eastAsia="Times New Roman" w:hAnsi="Calibri" w:cs="Calibri"/>
+          <w:color w:val="000000"/>
+          <w:lang w:eastAsia="nl-BE"/>
+        </w:rPr>
+      </w:pPr>
+      <w:r>
+        <w:rPr>
+          <w:rFonts w:ascii="Calibri" w:eastAsia="Times New Roman" w:hAnsi="Calibri" w:cs="Calibri"/>
+          <w:color w:val="000000"/>
+          <w:lang w:eastAsia="nl-BE"/>
+        </w:rPr>
+        <w:t xml:space="preserve">9 = </w:t>
+      </w:r>
+      <w:proofErr w:type="spellStart"/>
+      <w:r>
+        <w:rPr>
+          <w:rFonts w:ascii="Calibri" w:eastAsia="Times New Roman" w:hAnsi="Calibri" w:cs="Calibri"/>
+          <w:color w:val="000000"/>
+          <w:lang w:eastAsia="nl-BE"/>
+        </w:rPr>
+        <w:t>Vol.Inc</w:t>
+      </w:r>
+      <w:proofErr w:type="spellEnd"/>
+      <w:r>
+        <w:rPr>
+          <w:rFonts w:ascii="Calibri" w:eastAsia="Times New Roman" w:hAnsi="Calibri" w:cs="Calibri"/>
+          <w:color w:val="000000"/>
+          <w:lang w:eastAsia="nl-BE"/>
+        </w:rPr>
+        <w:t>.</w:t>
+      </w:r>
+    </w:p>
+    <w:p>
+      <w:pPr>
         <w:pStyle w:val="Heading1"/>
       </w:pPr>
-    </w:p>
-    <w:p>
-      <w:pPr>
-        <w:pStyle w:val="Heading1"/>
-      </w:pPr>
       <w:r>
         <w:t>Firmware</w:t>
       </w:r>
@@ -856,7 +1226,6 @@
         <w:pStyle w:val="Heading2"/>
       </w:pPr>
       <w:r>
-        <w:lastRenderedPageBreak/>
         <w:t>Ownership</w:t>
       </w:r>
     </w:p>
@@ -868,9 +1237,9 @@
         </w:rPr>
         <w:drawing>
           <wp:inline distT="0" distB="0" distL="0" distR="0">
-            <wp:extent cx="5943600" cy="2389605"/>
+            <wp:extent cx="5943600" cy="4066674"/>
             <wp:effectExtent l="0" t="0" r="0" b="0"/>
-            <wp:docPr id="12" name="Picture 12" descr="https://yuml.me/71f5850a.png"/>
+            <wp:docPr id="6" name="Picture 6" descr="https://yuml.me/7b01885f.png"/>
             <wp:cNvGraphicFramePr>
               <a:graphicFrameLocks xmlns:a="http://schemas.openxmlformats.org/drawingml/2006/main" noChangeAspect="1"/>
             </wp:cNvGraphicFramePr>
@@ -878,74 +1247,7 @@
               <a:graphicData uri="http://schemas.openxmlformats.org/drawingml/2006/picture">
                 <pic:pic xmlns:pic="http://schemas.openxmlformats.org/drawingml/2006/picture">
                   <pic:nvPicPr>
-                    <pic:cNvPr id="0" name="usecaseImg" descr="https://yuml.me/71f5850a.png"/>
-                    <pic:cNvPicPr>
-                      <a:picLocks noChangeAspect="1" noChangeArrowheads="1"/>
-                    </pic:cNvPicPr>
-                  </pic:nvPicPr>
-                  <pic:blipFill>
-                    <a:blip r:embed="rId11">
-                      <a:extLst>
-                        <a:ext uri="{28A0092B-C50C-407E-A947-70E740481C1C}">
-                          <a14:useLocalDpi xmlns:a14="http://schemas.microsoft.com/office/drawing/2010/main" val="0"/>
-                        </a:ext>
-                      </a:extLst>
-                    </a:blip>
-                    <a:srcRect/>
-                    <a:stretch>
-                      <a:fillRect/>
-                    </a:stretch>
-                  </pic:blipFill>
-                  <pic:spPr bwMode="auto">
-                    <a:xfrm>
-                      <a:off x="0" y="0"/>
-                      <a:ext cx="5943600" cy="2389605"/>
-                    </a:xfrm>
-                    <a:prstGeom prst="rect">
-                      <a:avLst/>
-                    </a:prstGeom>
-                    <a:noFill/>
-                    <a:ln>
-                      <a:noFill/>
-                    </a:ln>
-                  </pic:spPr>
-                </pic:pic>
-              </a:graphicData>
-            </a:graphic>
-          </wp:inline>
-        </w:drawing>
-      </w:r>
-    </w:p>
-    <w:p/>
-    <w:p/>
-    <w:p>
-      <w:pPr>
-        <w:pStyle w:val="Heading2"/>
-      </w:pPr>
-      <w:r>
-        <w:t>Root</w:t>
-      </w:r>
-    </w:p>
-    <w:p/>
-    <w:p>
-      <w:r>
-        <w:rPr>
-          <w:noProof/>
-          <w:lang w:val="nl-BE" w:eastAsia="nl-BE"/>
-        </w:rPr>
-        <w:drawing>
-          <wp:inline distT="0" distB="0" distL="0" distR="0">
-            <wp:extent cx="5943600" cy="1220871"/>
-            <wp:effectExtent l="0" t="0" r="0" b="0"/>
-            <wp:docPr id="35" name="Picture 35" descr="https://yuml.me/d1811a03.png"/>
-            <wp:cNvGraphicFramePr>
-              <a:graphicFrameLocks xmlns:a="http://schemas.openxmlformats.org/drawingml/2006/main" noChangeAspect="1"/>
-            </wp:cNvGraphicFramePr>
-            <a:graphic xmlns:a="http://schemas.openxmlformats.org/drawingml/2006/main">
-              <a:graphicData uri="http://schemas.openxmlformats.org/drawingml/2006/picture">
-                <pic:pic xmlns:pic="http://schemas.openxmlformats.org/drawingml/2006/picture">
-                  <pic:nvPicPr>
-                    <pic:cNvPr id="0" name="usecaseImg" descr="https://yuml.me/d1811a03.png"/>
+                    <pic:cNvPr id="0" name="usecaseImg" descr="https://yuml.me/7b01885f.png"/>
                     <pic:cNvPicPr>
                       <a:picLocks noChangeAspect="1" noChangeArrowheads="1"/>
                     </pic:cNvPicPr>
@@ -966,7 +1268,75 @@
                   <pic:spPr bwMode="auto">
                     <a:xfrm>
                       <a:off x="0" y="0"/>
-                      <a:ext cx="5943600" cy="1220871"/>
+                      <a:ext cx="5943600" cy="4066674"/>
+                    </a:xfrm>
+                    <a:prstGeom prst="rect">
+                      <a:avLst/>
+                    </a:prstGeom>
+                    <a:noFill/>
+                    <a:ln>
+                      <a:noFill/>
+                    </a:ln>
+                  </pic:spPr>
+                </pic:pic>
+              </a:graphicData>
+            </a:graphic>
+          </wp:inline>
+        </w:drawing>
+      </w:r>
+    </w:p>
+    <w:p/>
+    <w:p/>
+    <w:p>
+      <w:pPr>
+        <w:pStyle w:val="Heading2"/>
+      </w:pPr>
+      <w:r>
+        <w:t>Root</w:t>
+      </w:r>
+    </w:p>
+    <w:p/>
+    <w:p>
+      <w:r>
+        <w:rPr>
+          <w:noProof/>
+          <w:lang w:val="nl-BE" w:eastAsia="nl-BE"/>
+        </w:rPr>
+        <w:lastRenderedPageBreak/>
+        <w:drawing>
+          <wp:inline distT="0" distB="0" distL="0" distR="0">
+            <wp:extent cx="4526280" cy="4953000"/>
+            <wp:effectExtent l="0" t="0" r="7620" b="0"/>
+            <wp:docPr id="8" name="Picture 8" descr="https://yuml.me/cd7b68c7.png"/>
+            <wp:cNvGraphicFramePr>
+              <a:graphicFrameLocks xmlns:a="http://schemas.openxmlformats.org/drawingml/2006/main" noChangeAspect="1"/>
+            </wp:cNvGraphicFramePr>
+            <a:graphic xmlns:a="http://schemas.openxmlformats.org/drawingml/2006/main">
+              <a:graphicData uri="http://schemas.openxmlformats.org/drawingml/2006/picture">
+                <pic:pic xmlns:pic="http://schemas.openxmlformats.org/drawingml/2006/picture">
+                  <pic:nvPicPr>
+                    <pic:cNvPr id="0" name="usecaseImg" descr="https://yuml.me/cd7b68c7.png"/>
+                    <pic:cNvPicPr>
+                      <a:picLocks noChangeAspect="1" noChangeArrowheads="1"/>
+                    </pic:cNvPicPr>
+                  </pic:nvPicPr>
+                  <pic:blipFill>
+                    <a:blip r:embed="rId13">
+                      <a:extLst>
+                        <a:ext uri="{28A0092B-C50C-407E-A947-70E740481C1C}">
+                          <a14:useLocalDpi xmlns:a14="http://schemas.microsoft.com/office/drawing/2010/main" val="0"/>
+                        </a:ext>
+                      </a:extLst>
+                    </a:blip>
+                    <a:srcRect/>
+                    <a:stretch>
+                      <a:fillRect/>
+                    </a:stretch>
+                  </pic:blipFill>
+                  <pic:spPr bwMode="auto">
+                    <a:xfrm>
+                      <a:off x="0" y="0"/>
+                      <a:ext cx="4526280" cy="4953000"/>
                     </a:xfrm>
                     <a:prstGeom prst="rect">
                       <a:avLst/>
@@ -1027,7 +1397,7 @@
                     </pic:cNvPicPr>
                   </pic:nvPicPr>
                   <pic:blipFill>
-                    <a:blip r:embed="rId13">
+                    <a:blip r:embed="rId14">
                       <a:extLst>
                         <a:ext uri="{28A0092B-C50C-407E-A947-70E740481C1C}">
                           <a14:useLocalDpi xmlns:a14="http://schemas.microsoft.com/office/drawing/2010/main" val="0"/>
@@ -1097,7 +1467,7 @@
                     </pic:cNvPicPr>
                   </pic:nvPicPr>
                   <pic:blipFill>
-                    <a:blip r:embed="rId14">
+                    <a:blip r:embed="rId15">
                       <a:extLst>
                         <a:ext uri="{28A0092B-C50C-407E-A947-70E740481C1C}">
                           <a14:useLocalDpi xmlns:a14="http://schemas.microsoft.com/office/drawing/2010/main" val="0"/>
@@ -1161,7 +1531,7 @@
                     </pic:cNvPicPr>
                   </pic:nvPicPr>
                   <pic:blipFill>
-                    <a:blip r:embed="rId15">
+                    <a:blip r:embed="rId16">
                       <a:extLst>
                         <a:ext uri="{28A0092B-C50C-407E-A947-70E740481C1C}">
                           <a14:useLocalDpi xmlns:a14="http://schemas.microsoft.com/office/drawing/2010/main" val="0"/>
@@ -1232,7 +1602,7 @@
                     </pic:cNvPicPr>
                   </pic:nvPicPr>
                   <pic:blipFill>
-                    <a:blip r:embed="rId16">
+                    <a:blip r:embed="rId17">
                       <a:extLst>
                         <a:ext uri="{28A0092B-C50C-407E-A947-70E740481C1C}">
                           <a14:useLocalDpi xmlns:a14="http://schemas.microsoft.com/office/drawing/2010/main" val="0"/>
@@ -1298,7 +1668,7 @@
                     </pic:cNvPicPr>
                   </pic:nvPicPr>
                   <pic:blipFill>
-                    <a:blip r:embed="rId17">
+                    <a:blip r:embed="rId18">
                       <a:extLst>
                         <a:ext uri="{28A0092B-C50C-407E-A947-70E740481C1C}">
                           <a14:useLocalDpi xmlns:a14="http://schemas.microsoft.com/office/drawing/2010/main" val="0"/>
@@ -1405,7 +1775,7 @@
                     </pic:cNvPicPr>
                   </pic:nvPicPr>
                   <pic:blipFill>
-                    <a:blip r:embed="rId18">
+                    <a:blip r:embed="rId19">
                       <a:extLst>
                         <a:ext uri="{28A0092B-C50C-407E-A947-70E740481C1C}">
                           <a14:useLocalDpi xmlns:a14="http://schemas.microsoft.com/office/drawing/2010/main" val="0"/>
@@ -1476,7 +1846,7 @@
                     </pic:cNvPicPr>
                   </pic:nvPicPr>
                   <pic:blipFill>
-                    <a:blip r:embed="rId19">
+                    <a:blip r:embed="rId20">
                       <a:extLst>
                         <a:ext uri="{28A0092B-C50C-407E-A947-70E740481C1C}">
                           <a14:useLocalDpi xmlns:a14="http://schemas.microsoft.com/office/drawing/2010/main" val="0"/>
@@ -1515,9 +1885,75 @@
     </w:p>
     <w:p>
       <w:pPr>
-        <w:pStyle w:val="Heading1"/>
-      </w:pPr>
-    </w:p>
+        <w:pStyle w:val="Heading2"/>
+      </w:pPr>
+      <w:r>
+        <w:t xml:space="preserve">Intercom Buttons and </w:t>
+      </w:r>
+      <w:proofErr w:type="spellStart"/>
+      <w:r>
+        <w:t>Leds</w:t>
+      </w:r>
+      <w:proofErr w:type="spellEnd"/>
+    </w:p>
+    <w:p/>
+    <w:p>
+      <w:r>
+        <w:rPr>
+          <w:noProof/>
+          <w:lang w:val="nl-BE" w:eastAsia="nl-BE"/>
+        </w:rPr>
+        <w:drawing>
+          <wp:inline distT="0" distB="0" distL="0" distR="0">
+            <wp:extent cx="5943600" cy="1371056"/>
+            <wp:effectExtent l="0" t="0" r="0" b="635"/>
+            <wp:docPr id="9" name="Picture 9" descr="https://yuml.me/d7ab2a27.png"/>
+            <wp:cNvGraphicFramePr>
+              <a:graphicFrameLocks xmlns:a="http://schemas.openxmlformats.org/drawingml/2006/main" noChangeAspect="1"/>
+            </wp:cNvGraphicFramePr>
+            <a:graphic xmlns:a="http://schemas.openxmlformats.org/drawingml/2006/main">
+              <a:graphicData uri="http://schemas.openxmlformats.org/drawingml/2006/picture">
+                <pic:pic xmlns:pic="http://schemas.openxmlformats.org/drawingml/2006/picture">
+                  <pic:nvPicPr>
+                    <pic:cNvPr id="0" name="usecaseImg" descr="https://yuml.me/d7ab2a27.png"/>
+                    <pic:cNvPicPr>
+                      <a:picLocks noChangeAspect="1" noChangeArrowheads="1"/>
+                    </pic:cNvPicPr>
+                  </pic:nvPicPr>
+                  <pic:blipFill>
+                    <a:blip r:embed="rId21">
+                      <a:extLst>
+                        <a:ext uri="{28A0092B-C50C-407E-A947-70E740481C1C}">
+                          <a14:useLocalDpi xmlns:a14="http://schemas.microsoft.com/office/drawing/2010/main" val="0"/>
+                        </a:ext>
+                      </a:extLst>
+                    </a:blip>
+                    <a:srcRect/>
+                    <a:stretch>
+                      <a:fillRect/>
+                    </a:stretch>
+                  </pic:blipFill>
+                  <pic:spPr bwMode="auto">
+                    <a:xfrm>
+                      <a:off x="0" y="0"/>
+                      <a:ext cx="5943600" cy="1371056"/>
+                    </a:xfrm>
+                    <a:prstGeom prst="rect">
+                      <a:avLst/>
+                    </a:prstGeom>
+                    <a:noFill/>
+                    <a:ln>
+                      <a:noFill/>
+                    </a:ln>
+                  </pic:spPr>
+                </pic:pic>
+              </a:graphicData>
+            </a:graphic>
+          </wp:inline>
+        </w:drawing>
+      </w:r>
+    </w:p>
+    <w:p/>
     <w:p>
       <w:pPr>
         <w:pStyle w:val="Heading1"/>
@@ -5369,7 +5805,7 @@
       </w:r>
     </w:p>
     <w:sectPr>
-      <w:footerReference w:type="default" r:id="rId20"/>
+      <w:footerReference w:type="default" r:id="rId22"/>
       <w:pgSz w:w="12240" w:h="15840"/>
       <w:pgMar w:top="1440" w:right="1440" w:bottom="1440" w:left="1440" w:header="720" w:footer="720" w:gutter="0"/>
       <w:cols w:space="720"/>
@@ -5438,7 +5874,7 @@
           <w:rPr>
             <w:noProof/>
           </w:rPr>
-          <w:t>3</w:t>
+          <w:t>10</w:t>
         </w:r>
         <w:r>
           <w:rPr>

</xml_diff>